<commit_message>
filled out section 4.3
</commit_message>
<xml_diff>
--- a/DrawingApp_Project_Report.docx
+++ b/DrawingApp_Project_Report.docx
@@ -1,6 +1,6 @@
 
 <file path=word/document.xml><?xml version="1.0" encoding="utf-8"?>
-<w:document xmlns:wpc="http://schemas.microsoft.com/office/word/2010/wordprocessingCanvas" xmlns:cx="http://schemas.microsoft.com/office/drawing/2014/chartex" xmlns:cx1="http://schemas.microsoft.com/office/drawing/2015/9/8/chartex" xmlns:cx2="http://schemas.microsoft.com/office/drawing/2015/10/21/chartex" xmlns:cx3="http://schemas.microsoft.com/office/drawing/2016/5/9/chartex" xmlns:cx4="http://schemas.microsoft.com/office/drawing/2016/5/10/chartex" xmlns:cx5="http://schemas.microsoft.com/office/drawing/2016/5/11/chartex" xmlns:cx6="http://schemas.microsoft.com/office/drawing/2016/5/12/chartex" xmlns:cx7="http://schemas.microsoft.com/office/drawing/2016/5/13/chartex" xmlns:cx8="http://schemas.microsoft.com/office/drawing/2016/5/14/chartex" xmlns:mc="http://schemas.openxmlformats.org/markup-compatibility/2006" xmlns:aink="http://schemas.microsoft.com/office/drawing/2016/ink" xmlns:am3d="http://schemas.microsoft.com/office/drawing/2017/model3d" xmlns:o="urn:schemas-microsoft-com:office:office" xmlns:r="http://schemas.openxmlformats.org/officeDocument/2006/relationships" xmlns:m="http://schemas.openxmlformats.org/officeDocument/2006/math" xmlns:v="urn:schemas-microsoft-com:vml" xmlns:wp14="http://schemas.microsoft.com/office/word/2010/wordprocessingDrawing" xmlns:wp="http://schemas.openxmlformats.org/drawingml/2006/wordprocessingDrawing" xmlns:w10="urn:schemas-microsoft-com:office:word" xmlns:w="http://schemas.openxmlformats.org/wordprocessingml/2006/main" xmlns:w14="http://schemas.microsoft.com/office/word/2010/wordml" xmlns:w15="http://schemas.microsoft.com/office/word/2012/wordml" xmlns:w16cex="http://schemas.microsoft.com/office/word/2018/wordml/cex" xmlns:w16cid="http://schemas.microsoft.com/office/word/2016/wordml/cid" xmlns:w16="http://schemas.microsoft.com/office/word/2018/wordml" xmlns:w16se="http://schemas.microsoft.com/office/word/2015/wordml/symex" xmlns:wpg="http://schemas.microsoft.com/office/word/2010/wordprocessingGroup" xmlns:wpi="http://schemas.microsoft.com/office/word/2010/wordprocessingInk" xmlns:wne="http://schemas.microsoft.com/office/word/2006/wordml" xmlns:wps="http://schemas.microsoft.com/office/word/2010/wordprocessingShape" mc:Ignorable="w14 w15 w16se w16cid w16 w16cex wp14">
+<w:document xmlns:wpc="http://schemas.microsoft.com/office/word/2010/wordprocessingCanvas" xmlns:cx="http://schemas.microsoft.com/office/drawing/2014/chartex" xmlns:cx1="http://schemas.microsoft.com/office/drawing/2015/9/8/chartex" xmlns:cx2="http://schemas.microsoft.com/office/drawing/2015/10/21/chartex" xmlns:cx3="http://schemas.microsoft.com/office/drawing/2016/5/9/chartex" xmlns:cx4="http://schemas.microsoft.com/office/drawing/2016/5/10/chartex" xmlns:cx5="http://schemas.microsoft.com/office/drawing/2016/5/11/chartex" xmlns:cx6="http://schemas.microsoft.com/office/drawing/2016/5/12/chartex" xmlns:cx7="http://schemas.microsoft.com/office/drawing/2016/5/13/chartex" xmlns:cx8="http://schemas.microsoft.com/office/drawing/2016/5/14/chartex" xmlns:mc="http://schemas.openxmlformats.org/markup-compatibility/2006" xmlns:aink="http://schemas.microsoft.com/office/drawing/2016/ink" xmlns:am3d="http://schemas.microsoft.com/office/drawing/2017/model3d" xmlns:o="urn:schemas-microsoft-com:office:office" xmlns:r="http://schemas.openxmlformats.org/officeDocument/2006/relationships" xmlns:m="http://schemas.openxmlformats.org/officeDocument/2006/math" xmlns:v="urn:schemas-microsoft-com:vml" xmlns:wp14="http://schemas.microsoft.com/office/word/2010/wordprocessingDrawing" xmlns:wp="http://schemas.openxmlformats.org/drawingml/2006/wordprocessingDrawing" xmlns:w10="urn:schemas-microsoft-com:office:word" xmlns:w="http://schemas.openxmlformats.org/wordprocessingml/2006/main" xmlns:w14="http://schemas.microsoft.com/office/word/2010/wordml" xmlns:w15="http://schemas.microsoft.com/office/word/2012/wordml" xmlns:w16cid="http://schemas.microsoft.com/office/word/2016/wordml/cid" xmlns:w16se="http://schemas.microsoft.com/office/word/2015/wordml/symex" xmlns:wpg="http://schemas.microsoft.com/office/word/2010/wordprocessingGroup" xmlns:wpi="http://schemas.microsoft.com/office/word/2010/wordprocessingInk" xmlns:wne="http://schemas.microsoft.com/office/word/2006/wordml" xmlns:wps="http://schemas.microsoft.com/office/word/2010/wordprocessingShape" mc:Ignorable="w14 w15 w16se w16cid wp14">
   <w:body>
     <w:p>
       <w:pPr>
@@ -2377,7 +2377,27 @@
           <w:sz w:val="22"/>
           <w:szCs w:val="22"/>
         </w:rPr>
-        <w:t>le and soft slightly melancholic piano piece might have a moody blue background and a flowing, simple and smooth white drawing style similar to the one in the video. A liver tune would have more vibrant colours and an animated bouncy line style. When the music ends you can choose to save the drawing, pay the music again and add to the drawing. Start again with a blank canvas or go back to the main menu and select another track. The program is currently being developed for PC. However, it could be developed for a tablet and mobile phones in the future.</w:t>
+        <w:t xml:space="preserve">le and soft slightly melancholic piano piece might have a moody blue background and a flowing, simple and smooth white drawing style </w:t>
+      </w:r>
+      <w:proofErr w:type="gramStart"/>
+      <w:r>
+        <w:rPr>
+          <w:rFonts w:ascii="Arial" w:hAnsi="Arial" w:cs="Arial"/>
+          <w:color w:val="auto"/>
+          <w:sz w:val="22"/>
+          <w:szCs w:val="22"/>
+        </w:rPr>
+        <w:t>similar to</w:t>
+      </w:r>
+      <w:proofErr w:type="gramEnd"/>
+      <w:r>
+        <w:rPr>
+          <w:rFonts w:ascii="Arial" w:hAnsi="Arial" w:cs="Arial"/>
+          <w:color w:val="auto"/>
+          <w:sz w:val="22"/>
+          <w:szCs w:val="22"/>
+        </w:rPr>
+        <w:t xml:space="preserve"> the one in the video. A liver tune would have more vibrant colours and an animated bouncy line style. When the music ends you can choose to save the drawing, pay the music again and add to the drawing. Start again with a blank canvas or go back to the main menu and select another track. The program is currently being developed for PC. However, it could be developed for a tablet and mobile phones in the future.</w:t>
       </w:r>
     </w:p>
     <w:p>
@@ -2578,7 +2598,25 @@
           <w:sz w:val="22"/>
           <w:szCs w:val="22"/>
         </w:rPr>
-        <w:t>execute this in the most successful way. He has given us a choice to continue on what he has already developed</w:t>
+        <w:t xml:space="preserve">execute this in the most successful way. He has given us a choice to </w:t>
+      </w:r>
+      <w:proofErr w:type="gramStart"/>
+      <w:r>
+        <w:rPr>
+          <w:rFonts w:ascii="Arial" w:hAnsi="Arial" w:cs="Arial"/>
+          <w:sz w:val="22"/>
+          <w:szCs w:val="22"/>
+        </w:rPr>
+        <w:t>continue on</w:t>
+      </w:r>
+      <w:proofErr w:type="gramEnd"/>
+      <w:r>
+        <w:rPr>
+          <w:rFonts w:ascii="Arial" w:hAnsi="Arial" w:cs="Arial"/>
+          <w:sz w:val="22"/>
+          <w:szCs w:val="22"/>
+        </w:rPr>
+        <w:t xml:space="preserve"> what he has already developed</w:t>
       </w:r>
       <w:r>
         <w:rPr>
@@ -2624,7 +2662,25 @@
           <w:sz w:val="22"/>
           <w:szCs w:val="22"/>
         </w:rPr>
-        <w:t>We would most likely be starting the project from scratch but look into what he has already done to get a correct feel for the project and keep it  as close to what he would like</w:t>
+        <w:t xml:space="preserve">We would most likely be starting the project from scratch but look into what he has already done to get a correct feel for the project and keep </w:t>
+      </w:r>
+      <w:proofErr w:type="gramStart"/>
+      <w:r>
+        <w:rPr>
+          <w:rFonts w:ascii="Arial" w:hAnsi="Arial" w:cs="Arial"/>
+          <w:sz w:val="22"/>
+          <w:szCs w:val="22"/>
+        </w:rPr>
+        <w:t>it  as</w:t>
+      </w:r>
+      <w:proofErr w:type="gramEnd"/>
+      <w:r>
+        <w:rPr>
+          <w:rFonts w:ascii="Arial" w:hAnsi="Arial" w:cs="Arial"/>
+          <w:sz w:val="22"/>
+          <w:szCs w:val="22"/>
+        </w:rPr>
+        <w:t xml:space="preserve"> close to what he would like</w:t>
       </w:r>
       <w:r>
         <w:rPr>
@@ -2772,7 +2828,27 @@
           <w:sz w:val="22"/>
           <w:szCs w:val="22"/>
         </w:rPr>
-        <w:t>Objectives of this application would be as follows :-</w:t>
+        <w:t xml:space="preserve">Objectives of this application would be as </w:t>
+      </w:r>
+      <w:proofErr w:type="gramStart"/>
+      <w:r>
+        <w:rPr>
+          <w:rFonts w:ascii="Arial" w:hAnsi="Arial" w:cs="Arial"/>
+          <w:color w:val="auto"/>
+          <w:sz w:val="22"/>
+          <w:szCs w:val="22"/>
+        </w:rPr>
+        <w:t>follows :</w:t>
+      </w:r>
+      <w:proofErr w:type="gramEnd"/>
+      <w:r>
+        <w:rPr>
+          <w:rFonts w:ascii="Arial" w:hAnsi="Arial" w:cs="Arial"/>
+          <w:color w:val="auto"/>
+          <w:sz w:val="22"/>
+          <w:szCs w:val="22"/>
+        </w:rPr>
+        <w:t>-</w:t>
       </w:r>
     </w:p>
     <w:p>
@@ -3529,7 +3605,25 @@
           <w:sz w:val="22"/>
           <w:szCs w:val="18"/>
         </w:rPr>
-        <w:t xml:space="preserve"> of the meetings maybe missed by team members. It can take time but the team will need to try an accommodate the best they cant without letting t take away to much time from the project and the people that are unwell will do what they can to catch up.</w:t>
+        <w:t xml:space="preserve"> of the meetings maybe missed by team members. It can take </w:t>
+      </w:r>
+      <w:proofErr w:type="gramStart"/>
+      <w:r>
+        <w:rPr>
+          <w:rFonts w:ascii="Arial" w:hAnsi="Arial" w:cs="Arial"/>
+          <w:sz w:val="22"/>
+          <w:szCs w:val="18"/>
+        </w:rPr>
+        <w:t>time</w:t>
+      </w:r>
+      <w:proofErr w:type="gramEnd"/>
+      <w:r>
+        <w:rPr>
+          <w:rFonts w:ascii="Arial" w:hAnsi="Arial" w:cs="Arial"/>
+          <w:sz w:val="22"/>
+          <w:szCs w:val="18"/>
+        </w:rPr>
+        <w:t xml:space="preserve"> but the team will need to try an accommodate the best they cant without letting t take away to much time from the project and the people that are unwell will do what they can to catch up.</w:t>
       </w:r>
     </w:p>
     <w:p>
@@ -4057,7 +4151,27 @@
           <w:sz w:val="22"/>
           <w:szCs w:val="22"/>
         </w:rPr>
-        <w:t>. The products may include less tangible things such as ‘Trained users’ or ‘People using…’. For all the products listed, it must be possible to:</w:t>
+        <w:t xml:space="preserve">. The products may include </w:t>
+      </w:r>
+      <w:proofErr w:type="gramStart"/>
+      <w:r>
+        <w:rPr>
+          <w:rFonts w:ascii="Arial" w:hAnsi="Arial" w:cs="Arial"/>
+          <w:color w:val="FF0000"/>
+          <w:sz w:val="22"/>
+          <w:szCs w:val="22"/>
+        </w:rPr>
+        <w:t>less</w:t>
+      </w:r>
+      <w:proofErr w:type="gramEnd"/>
+      <w:r>
+        <w:rPr>
+          <w:rFonts w:ascii="Arial" w:hAnsi="Arial" w:cs="Arial"/>
+          <w:color w:val="FF0000"/>
+          <w:sz w:val="22"/>
+          <w:szCs w:val="22"/>
+        </w:rPr>
+        <w:t xml:space="preserve"> tangible things such as ‘Trained users’ or ‘People using…’. For all the products listed, it must be possible to:</w:t>
       </w:r>
     </w:p>
     <w:p>
@@ -4752,17 +4866,7 @@
           <w:szCs w:val="22"/>
           <w:shd w:val="clear" w:color="auto" w:fill="FCFCFC"/>
         </w:rPr>
-        <w:t>Agile focuses on rapid and frequent delivery of partial solutions developed in an iterative and incremental manner.</w:t>
-      </w:r>
-      <w:r>
-        <w:rPr>
-          <w:rFonts w:ascii="Arial" w:hAnsi="Arial" w:cs="Arial"/>
-          <w:spacing w:val="2"/>
-          <w:sz w:val="22"/>
-          <w:szCs w:val="22"/>
-          <w:shd w:val="clear" w:color="auto" w:fill="FCFCFC"/>
-        </w:rPr>
-        <w:t>”</w:t>
+        <w:t>Agile focuses on rapid and frequent delivery of partial solutions developed in an iterative and incremental manner.”</w:t>
       </w:r>
       <w:r>
         <w:rPr>
@@ -4800,16 +4904,7 @@
           <w:sz w:val="20"/>
           <w:shd w:val="clear" w:color="auto" w:fill="FFFFFF"/>
         </w:rPr>
-        <w:t>, 2018)</w:t>
-      </w:r>
-      <w:r>
-        <w:rPr>
-          <w:rFonts w:ascii="Arial" w:hAnsi="Arial" w:cs="Arial"/>
-          <w:color w:val="000000"/>
-          <w:sz w:val="20"/>
-          <w:shd w:val="clear" w:color="auto" w:fill="FFFFFF"/>
-        </w:rPr>
-        <w:t>.</w:t>
+        <w:t>, 2018).</w:t>
       </w:r>
       <w:r>
         <w:rPr>
@@ -5145,15 +5240,51 @@
           <w:sz w:val="22"/>
           <w:szCs w:val="18"/>
         </w:rPr>
-        <w:t>He has specified that this app can be started as new, and use his current work as a guide. As he has done the design himself, we will try to keep it as similar as possible</w:t>
-      </w:r>
+        <w:t xml:space="preserve">He has specified that this app can be started as </w:t>
+      </w:r>
+      <w:proofErr w:type="gramStart"/>
       <w:r>
         <w:rPr>
           <w:rFonts w:ascii="Arial" w:hAnsi="Arial" w:cs="Arial"/>
           <w:sz w:val="22"/>
           <w:szCs w:val="18"/>
         </w:rPr>
-        <w:t>, so when he takes it back over there is not much different and wont be required to learn to much new</w:t>
+        <w:t>new, and</w:t>
+      </w:r>
+      <w:proofErr w:type="gramEnd"/>
+      <w:r>
+        <w:rPr>
+          <w:rFonts w:ascii="Arial" w:hAnsi="Arial" w:cs="Arial"/>
+          <w:sz w:val="22"/>
+          <w:szCs w:val="18"/>
+        </w:rPr>
+        <w:t xml:space="preserve"> use his current work as a guide. As he has done the design himself, we will try to keep it as similar as possible</w:t>
+      </w:r>
+      <w:r>
+        <w:rPr>
+          <w:rFonts w:ascii="Arial" w:hAnsi="Arial" w:cs="Arial"/>
+          <w:sz w:val="22"/>
+          <w:szCs w:val="18"/>
+        </w:rPr>
+        <w:t xml:space="preserve">, so when he takes it back over there is not much different and </w:t>
+      </w:r>
+      <w:proofErr w:type="gramStart"/>
+      <w:r>
+        <w:rPr>
+          <w:rFonts w:ascii="Arial" w:hAnsi="Arial" w:cs="Arial"/>
+          <w:sz w:val="22"/>
+          <w:szCs w:val="18"/>
+        </w:rPr>
+        <w:t>wont</w:t>
+      </w:r>
+      <w:proofErr w:type="gramEnd"/>
+      <w:r>
+        <w:rPr>
+          <w:rFonts w:ascii="Arial" w:hAnsi="Arial" w:cs="Arial"/>
+          <w:sz w:val="22"/>
+          <w:szCs w:val="18"/>
+        </w:rPr>
+        <w:t xml:space="preserve"> be required to learn to much new</w:t>
       </w:r>
       <w:r>
         <w:rPr>
@@ -5626,7 +5757,27 @@
           <w:sz w:val="22"/>
           <w:szCs w:val="22"/>
         </w:rPr>
-        <w:t xml:space="preserve">A copy of the complete user guide should be included here to assist the testing of the application/system (where appropriate). If videos have been included or any other online help/user guide then links to the source should be included. </w:t>
+        <w:t xml:space="preserve">A copy of the complete user guide should be included here to assist the testing of the application/system (where appropriate). If videos have been included or any other online help/user </w:t>
+      </w:r>
+      <w:proofErr w:type="gramStart"/>
+      <w:r>
+        <w:rPr>
+          <w:rFonts w:ascii="Arial" w:hAnsi="Arial" w:cs="Arial"/>
+          <w:color w:val="FF0000"/>
+          <w:sz w:val="22"/>
+          <w:szCs w:val="22"/>
+        </w:rPr>
+        <w:t>guide</w:t>
+      </w:r>
+      <w:proofErr w:type="gramEnd"/>
+      <w:r>
+        <w:rPr>
+          <w:rFonts w:ascii="Arial" w:hAnsi="Arial" w:cs="Arial"/>
+          <w:color w:val="FF0000"/>
+          <w:sz w:val="22"/>
+          <w:szCs w:val="22"/>
+        </w:rPr>
+        <w:t xml:space="preserve"> then links to the source should be included. </w:t>
       </w:r>
     </w:p>
     <w:p>
@@ -5855,7 +6006,27 @@
           <w:sz w:val="22"/>
           <w:szCs w:val="22"/>
         </w:rPr>
-        <w:t xml:space="preserve"> was learned as a result of the project.  Any effect (positive or negative) particular events had on the project, causes/triggers (and whether there had been early warning indicators) and recommendations</w:t>
+        <w:t xml:space="preserve"> was learned as a result of the project.  Any effect (positive or negative) </w:t>
+      </w:r>
+      <w:proofErr w:type="gramStart"/>
+      <w:r>
+        <w:rPr>
+          <w:rFonts w:ascii="Arial" w:hAnsi="Arial" w:cs="Arial"/>
+          <w:color w:val="FF0000"/>
+          <w:sz w:val="22"/>
+          <w:szCs w:val="22"/>
+        </w:rPr>
+        <w:t>particular events</w:t>
+      </w:r>
+      <w:proofErr w:type="gramEnd"/>
+      <w:r>
+        <w:rPr>
+          <w:rFonts w:ascii="Arial" w:hAnsi="Arial" w:cs="Arial"/>
+          <w:color w:val="FF0000"/>
+          <w:sz w:val="22"/>
+          <w:szCs w:val="22"/>
+        </w:rPr>
+        <w:t xml:space="preserve"> had on the project, causes/triggers (and whether there had been early warning indicators) and recommendations</w:t>
       </w:r>
       <w:r>
         <w:rPr>
@@ -5982,6 +6153,116 @@
     <w:p>
       <w:pPr>
         <w:pStyle w:val="BodyTextIndent"/>
+        <w:rPr>
+          <w:rFonts w:ascii="Arial" w:hAnsi="Arial" w:cs="Arial"/>
+          <w:sz w:val="22"/>
+          <w:szCs w:val="22"/>
+        </w:rPr>
+      </w:pPr>
+      <w:r>
+        <w:rPr>
+          <w:rFonts w:ascii="Arial" w:hAnsi="Arial" w:cs="Arial"/>
+          <w:sz w:val="22"/>
+          <w:szCs w:val="22"/>
+        </w:rPr>
+        <w:t>Not all intended features could be implemented into the project, partly due to time constraints. The team intended to implement a saving and loading feature to allow the user to properly save their drawings. The ability to then load these saved drawings was also planned but also could not be achieved in time. Both these features were planned to be integrated into the user interface.</w:t>
+      </w:r>
+    </w:p>
+    <w:p>
+      <w:pPr>
+        <w:pStyle w:val="BodyTextIndent"/>
+        <w:rPr>
+          <w:rFonts w:ascii="Arial" w:hAnsi="Arial" w:cs="Arial"/>
+          <w:sz w:val="22"/>
+          <w:szCs w:val="22"/>
+        </w:rPr>
+      </w:pPr>
+    </w:p>
+    <w:p>
+      <w:pPr>
+        <w:pStyle w:val="BodyTextIndent"/>
+        <w:rPr>
+          <w:rFonts w:ascii="Arial" w:hAnsi="Arial" w:cs="Arial"/>
+          <w:sz w:val="22"/>
+          <w:szCs w:val="22"/>
+        </w:rPr>
+      </w:pPr>
+      <w:r>
+        <w:rPr>
+          <w:rFonts w:ascii="Arial" w:hAnsi="Arial" w:cs="Arial"/>
+          <w:sz w:val="22"/>
+          <w:szCs w:val="22"/>
+        </w:rPr>
+        <w:t xml:space="preserve">The game currently supports </w:t>
+      </w:r>
+      <w:r>
+        <w:rPr>
+          <w:rFonts w:ascii="Arial" w:hAnsi="Arial" w:cs="Arial"/>
+          <w:sz w:val="22"/>
+          <w:szCs w:val="22"/>
+        </w:rPr>
+        <w:t xml:space="preserve">playing music while the user draws. The team had plans to improve this feature by including additional music tracks with the option to choose which track to play before starting a drawing. </w:t>
+      </w:r>
+    </w:p>
+    <w:p>
+      <w:pPr>
+        <w:pStyle w:val="BodyTextIndent"/>
+        <w:rPr>
+          <w:rFonts w:ascii="Arial" w:hAnsi="Arial" w:cs="Arial"/>
+          <w:sz w:val="22"/>
+          <w:szCs w:val="22"/>
+        </w:rPr>
+      </w:pPr>
+    </w:p>
+    <w:p>
+      <w:pPr>
+        <w:pStyle w:val="BodyTextIndent"/>
+        <w:rPr>
+          <w:rFonts w:ascii="Arial" w:hAnsi="Arial" w:cs="Arial"/>
+          <w:sz w:val="22"/>
+          <w:szCs w:val="22"/>
+        </w:rPr>
+      </w:pPr>
+      <w:r>
+        <w:rPr>
+          <w:rFonts w:ascii="Arial" w:hAnsi="Arial" w:cs="Arial"/>
+          <w:sz w:val="22"/>
+          <w:szCs w:val="22"/>
+        </w:rPr>
+        <w:t>The ability to create drawings that fade into the background has been successfully implemented but plans were also in place to edit the brush settings. These included changing the colour, thickness and style of the brush.</w:t>
+      </w:r>
+      <w:bookmarkStart w:id="25" w:name="_GoBack"/>
+      <w:bookmarkEnd w:id="25"/>
+      <w:r>
+        <w:rPr>
+          <w:rFonts w:ascii="Arial" w:hAnsi="Arial" w:cs="Arial"/>
+          <w:sz w:val="22"/>
+          <w:szCs w:val="22"/>
+        </w:rPr>
+        <w:t xml:space="preserve"> </w:t>
+      </w:r>
+    </w:p>
+    <w:p>
+      <w:pPr>
+        <w:pStyle w:val="BodyTextIndent"/>
+        <w:rPr>
+          <w:rFonts w:ascii="Arial" w:hAnsi="Arial" w:cs="Arial"/>
+          <w:sz w:val="22"/>
+          <w:szCs w:val="22"/>
+        </w:rPr>
+      </w:pPr>
+      <w:r>
+        <w:rPr>
+          <w:rFonts w:ascii="Arial" w:hAnsi="Arial" w:cs="Arial"/>
+          <w:sz w:val="22"/>
+          <w:szCs w:val="22"/>
+        </w:rPr>
+        <w:t xml:space="preserve"> </w:t>
+      </w:r>
+    </w:p>
+    <w:p>
+      <w:pPr>
+        <w:pStyle w:val="BodyTextIndent"/>
         <w:tabs>
           <w:tab w:val="clear" w:pos="2160"/>
           <w:tab w:val="clear" w:pos="7200"/>
@@ -6043,14 +6324,14 @@
           <w:rFonts w:ascii="Arial" w:hAnsi="Arial" w:cs="Arial"/>
         </w:rPr>
       </w:pPr>
-      <w:bookmarkStart w:id="25" w:name="_Toc290366220"/>
+      <w:bookmarkStart w:id="26" w:name="_Toc290366220"/>
       <w:r>
         <w:rPr>
           <w:rFonts w:ascii="Arial" w:hAnsi="Arial" w:cs="Arial"/>
         </w:rPr>
         <w:t>Bibliography</w:t>
       </w:r>
-      <w:bookmarkEnd w:id="25"/>
+      <w:bookmarkEnd w:id="26"/>
     </w:p>
     <w:p>
       <w:pPr>
@@ -6133,14 +6414,14 @@
           <w:rFonts w:ascii="Arial" w:hAnsi="Arial" w:cs="Arial"/>
         </w:rPr>
       </w:pPr>
-      <w:bookmarkStart w:id="26" w:name="_Toc290366221"/>
+      <w:bookmarkStart w:id="27" w:name="_Toc290366221"/>
       <w:r>
         <w:rPr>
           <w:rFonts w:ascii="Arial" w:hAnsi="Arial" w:cs="Arial"/>
         </w:rPr>
         <w:t>appendix a (supporting materials project planning)</w:t>
       </w:r>
-      <w:bookmarkEnd w:id="26"/>
+      <w:bookmarkEnd w:id="27"/>
     </w:p>
     <w:p>
       <w:pPr>
@@ -6213,14 +6494,14 @@
           <w:rFonts w:ascii="Arial" w:hAnsi="Arial" w:cs="Arial"/>
         </w:rPr>
       </w:pPr>
-      <w:bookmarkStart w:id="27" w:name="_Toc290366222"/>
+      <w:bookmarkStart w:id="28" w:name="_Toc290366222"/>
       <w:r>
         <w:rPr>
           <w:rFonts w:ascii="Arial" w:hAnsi="Arial" w:cs="Arial"/>
         </w:rPr>
         <w:t>appendix b (supporting materials analysis)</w:t>
       </w:r>
-      <w:bookmarkEnd w:id="27"/>
+      <w:bookmarkEnd w:id="28"/>
     </w:p>
     <w:p>
       <w:pPr>
@@ -6308,14 +6589,14 @@
           <w:rFonts w:ascii="Arial" w:hAnsi="Arial" w:cs="Arial"/>
         </w:rPr>
       </w:pPr>
-      <w:bookmarkStart w:id="28" w:name="_Toc290366223"/>
+      <w:bookmarkStart w:id="29" w:name="_Toc290366223"/>
       <w:r>
         <w:rPr>
           <w:rFonts w:ascii="Arial" w:hAnsi="Arial" w:cs="Arial"/>
         </w:rPr>
         <w:t>appendix c (supporting materials design)</w:t>
       </w:r>
-      <w:bookmarkEnd w:id="28"/>
+      <w:bookmarkEnd w:id="29"/>
     </w:p>
     <w:p>
       <w:pPr>
@@ -6372,14 +6653,14 @@
           <w:rFonts w:ascii="Arial" w:hAnsi="Arial" w:cs="Arial"/>
         </w:rPr>
       </w:pPr>
-      <w:bookmarkStart w:id="29" w:name="_Toc290366224"/>
+      <w:bookmarkStart w:id="30" w:name="_Toc290366224"/>
       <w:r>
         <w:rPr>
           <w:rFonts w:ascii="Arial" w:hAnsi="Arial" w:cs="Arial"/>
         </w:rPr>
         <w:t>appendix D (supporting materials implementation &amp; testing)</w:t>
       </w:r>
-      <w:bookmarkEnd w:id="29"/>
+      <w:bookmarkEnd w:id="30"/>
     </w:p>
     <w:p>
       <w:pPr>
@@ -6449,7 +6730,7 @@
           <w:rFonts w:ascii="Arial" w:hAnsi="Arial" w:cs="Arial"/>
         </w:rPr>
       </w:pPr>
-      <w:bookmarkStart w:id="30" w:name="_Toc290366225"/>
+      <w:bookmarkStart w:id="31" w:name="_Toc290366225"/>
       <w:r>
         <w:rPr>
           <w:rFonts w:ascii="Arial" w:hAnsi="Arial" w:cs="Arial"/>
@@ -6468,6 +6749,7 @@
         </w:rPr>
         <w:t>al student work</w:t>
       </w:r>
+      <w:proofErr w:type="gramStart"/>
       <w:r>
         <w:rPr>
           <w:rFonts w:ascii="Arial" w:hAnsi="Arial" w:cs="Arial"/>
@@ -6478,9 +6760,16 @@
         <w:rPr>
           <w:rFonts w:ascii="Arial" w:hAnsi="Arial" w:cs="Arial"/>
         </w:rPr>
-        <w:t xml:space="preserve"> to include research topic report</w:t>
-      </w:r>
-      <w:bookmarkEnd w:id="30"/>
+        <w:t xml:space="preserve"> to</w:t>
+      </w:r>
+      <w:proofErr w:type="gramEnd"/>
+      <w:r>
+        <w:rPr>
+          <w:rFonts w:ascii="Arial" w:hAnsi="Arial" w:cs="Arial"/>
+        </w:rPr>
+        <w:t xml:space="preserve"> include research topic report</w:t>
+      </w:r>
+      <w:bookmarkEnd w:id="31"/>
       <w:r>
         <w:rPr>
           <w:rFonts w:ascii="Arial" w:hAnsi="Arial" w:cs="Arial"/>
@@ -6609,7 +6898,7 @@
 </file>
 
 <file path=word/endnotes.xml><?xml version="1.0" encoding="utf-8"?>
-<w:endnotes xmlns:wpc="http://schemas.microsoft.com/office/word/2010/wordprocessingCanvas" xmlns:cx="http://schemas.microsoft.com/office/drawing/2014/chartex" xmlns:cx1="http://schemas.microsoft.com/office/drawing/2015/9/8/chartex" xmlns:cx2="http://schemas.microsoft.com/office/drawing/2015/10/21/chartex" xmlns:cx3="http://schemas.microsoft.com/office/drawing/2016/5/9/chartex" xmlns:cx4="http://schemas.microsoft.com/office/drawing/2016/5/10/chartex" xmlns:cx5="http://schemas.microsoft.com/office/drawing/2016/5/11/chartex" xmlns:cx6="http://schemas.microsoft.com/office/drawing/2016/5/12/chartex" xmlns:cx7="http://schemas.microsoft.com/office/drawing/2016/5/13/chartex" xmlns:cx8="http://schemas.microsoft.com/office/drawing/2016/5/14/chartex" xmlns:mc="http://schemas.openxmlformats.org/markup-compatibility/2006" xmlns:aink="http://schemas.microsoft.com/office/drawing/2016/ink" xmlns:am3d="http://schemas.microsoft.com/office/drawing/2017/model3d" xmlns:o="urn:schemas-microsoft-com:office:office" xmlns:r="http://schemas.openxmlformats.org/officeDocument/2006/relationships" xmlns:m="http://schemas.openxmlformats.org/officeDocument/2006/math" xmlns:v="urn:schemas-microsoft-com:vml" xmlns:wp14="http://schemas.microsoft.com/office/word/2010/wordprocessingDrawing" xmlns:wp="http://schemas.openxmlformats.org/drawingml/2006/wordprocessingDrawing" xmlns:w10="urn:schemas-microsoft-com:office:word" xmlns:w="http://schemas.openxmlformats.org/wordprocessingml/2006/main" xmlns:w14="http://schemas.microsoft.com/office/word/2010/wordml" xmlns:w15="http://schemas.microsoft.com/office/word/2012/wordml" xmlns:w16cex="http://schemas.microsoft.com/office/word/2018/wordml/cex" xmlns:w16cid="http://schemas.microsoft.com/office/word/2016/wordml/cid" xmlns:w16="http://schemas.microsoft.com/office/word/2018/wordml" xmlns:w16se="http://schemas.microsoft.com/office/word/2015/wordml/symex" xmlns:wpg="http://schemas.microsoft.com/office/word/2010/wordprocessingGroup" xmlns:wpi="http://schemas.microsoft.com/office/word/2010/wordprocessingInk" xmlns:wne="http://schemas.microsoft.com/office/word/2006/wordml" xmlns:wps="http://schemas.microsoft.com/office/word/2010/wordprocessingShape" mc:Ignorable="w14 w15 w16se w16cid w16 w16cex wp14">
+<w:endnotes xmlns:wpc="http://schemas.microsoft.com/office/word/2010/wordprocessingCanvas" xmlns:cx="http://schemas.microsoft.com/office/drawing/2014/chartex" xmlns:cx1="http://schemas.microsoft.com/office/drawing/2015/9/8/chartex" xmlns:cx2="http://schemas.microsoft.com/office/drawing/2015/10/21/chartex" xmlns:cx3="http://schemas.microsoft.com/office/drawing/2016/5/9/chartex" xmlns:cx4="http://schemas.microsoft.com/office/drawing/2016/5/10/chartex" xmlns:cx5="http://schemas.microsoft.com/office/drawing/2016/5/11/chartex" xmlns:cx6="http://schemas.microsoft.com/office/drawing/2016/5/12/chartex" xmlns:cx7="http://schemas.microsoft.com/office/drawing/2016/5/13/chartex" xmlns:cx8="http://schemas.microsoft.com/office/drawing/2016/5/14/chartex" xmlns:mc="http://schemas.openxmlformats.org/markup-compatibility/2006" xmlns:aink="http://schemas.microsoft.com/office/drawing/2016/ink" xmlns:am3d="http://schemas.microsoft.com/office/drawing/2017/model3d" xmlns:o="urn:schemas-microsoft-com:office:office" xmlns:r="http://schemas.openxmlformats.org/officeDocument/2006/relationships" xmlns:m="http://schemas.openxmlformats.org/officeDocument/2006/math" xmlns:v="urn:schemas-microsoft-com:vml" xmlns:wp14="http://schemas.microsoft.com/office/word/2010/wordprocessingDrawing" xmlns:wp="http://schemas.openxmlformats.org/drawingml/2006/wordprocessingDrawing" xmlns:w10="urn:schemas-microsoft-com:office:word" xmlns:w="http://schemas.openxmlformats.org/wordprocessingml/2006/main" xmlns:w14="http://schemas.microsoft.com/office/word/2010/wordml" xmlns:w15="http://schemas.microsoft.com/office/word/2012/wordml" xmlns:w16cid="http://schemas.microsoft.com/office/word/2016/wordml/cid" xmlns:w16se="http://schemas.microsoft.com/office/word/2015/wordml/symex" xmlns:wpg="http://schemas.microsoft.com/office/word/2010/wordprocessingGroup" xmlns:wpi="http://schemas.microsoft.com/office/word/2010/wordprocessingInk" xmlns:wne="http://schemas.microsoft.com/office/word/2006/wordml" xmlns:wps="http://schemas.microsoft.com/office/word/2010/wordprocessingShape" mc:Ignorable="w14 w15 w16se w16cid wp14">
   <w:endnote w:type="separator" w:id="-1">
     <w:p>
       <w:r>
@@ -6631,7 +6920,7 @@
 </file>
 
 <file path=word/footer1.xml><?xml version="1.0" encoding="utf-8"?>
-<w:ftr xmlns:wpc="http://schemas.microsoft.com/office/word/2010/wordprocessingCanvas" xmlns:cx="http://schemas.microsoft.com/office/drawing/2014/chartex" xmlns:cx1="http://schemas.microsoft.com/office/drawing/2015/9/8/chartex" xmlns:cx2="http://schemas.microsoft.com/office/drawing/2015/10/21/chartex" xmlns:cx3="http://schemas.microsoft.com/office/drawing/2016/5/9/chartex" xmlns:cx4="http://schemas.microsoft.com/office/drawing/2016/5/10/chartex" xmlns:cx5="http://schemas.microsoft.com/office/drawing/2016/5/11/chartex" xmlns:cx6="http://schemas.microsoft.com/office/drawing/2016/5/12/chartex" xmlns:cx7="http://schemas.microsoft.com/office/drawing/2016/5/13/chartex" xmlns:cx8="http://schemas.microsoft.com/office/drawing/2016/5/14/chartex" xmlns:mc="http://schemas.openxmlformats.org/markup-compatibility/2006" xmlns:aink="http://schemas.microsoft.com/office/drawing/2016/ink" xmlns:am3d="http://schemas.microsoft.com/office/drawing/2017/model3d" xmlns:o="urn:schemas-microsoft-com:office:office" xmlns:r="http://schemas.openxmlformats.org/officeDocument/2006/relationships" xmlns:m="http://schemas.openxmlformats.org/officeDocument/2006/math" xmlns:v="urn:schemas-microsoft-com:vml" xmlns:wp14="http://schemas.microsoft.com/office/word/2010/wordprocessingDrawing" xmlns:wp="http://schemas.openxmlformats.org/drawingml/2006/wordprocessingDrawing" xmlns:w10="urn:schemas-microsoft-com:office:word" xmlns:w="http://schemas.openxmlformats.org/wordprocessingml/2006/main" xmlns:w14="http://schemas.microsoft.com/office/word/2010/wordml" xmlns:w15="http://schemas.microsoft.com/office/word/2012/wordml" xmlns:w16cex="http://schemas.microsoft.com/office/word/2018/wordml/cex" xmlns:w16cid="http://schemas.microsoft.com/office/word/2016/wordml/cid" xmlns:w16="http://schemas.microsoft.com/office/word/2018/wordml" xmlns:w16se="http://schemas.microsoft.com/office/word/2015/wordml/symex" xmlns:wpg="http://schemas.microsoft.com/office/word/2010/wordprocessingGroup" xmlns:wpi="http://schemas.microsoft.com/office/word/2010/wordprocessingInk" xmlns:wne="http://schemas.microsoft.com/office/word/2006/wordml" xmlns:wps="http://schemas.microsoft.com/office/word/2010/wordprocessingShape" mc:Ignorable="w14 w15 w16se w16cid w16 w16cex wp14">
+<w:ftr xmlns:wpc="http://schemas.microsoft.com/office/word/2010/wordprocessingCanvas" xmlns:cx="http://schemas.microsoft.com/office/drawing/2014/chartex" xmlns:cx1="http://schemas.microsoft.com/office/drawing/2015/9/8/chartex" xmlns:cx2="http://schemas.microsoft.com/office/drawing/2015/10/21/chartex" xmlns:cx3="http://schemas.microsoft.com/office/drawing/2016/5/9/chartex" xmlns:cx4="http://schemas.microsoft.com/office/drawing/2016/5/10/chartex" xmlns:cx5="http://schemas.microsoft.com/office/drawing/2016/5/11/chartex" xmlns:cx6="http://schemas.microsoft.com/office/drawing/2016/5/12/chartex" xmlns:cx7="http://schemas.microsoft.com/office/drawing/2016/5/13/chartex" xmlns:cx8="http://schemas.microsoft.com/office/drawing/2016/5/14/chartex" xmlns:mc="http://schemas.openxmlformats.org/markup-compatibility/2006" xmlns:aink="http://schemas.microsoft.com/office/drawing/2016/ink" xmlns:am3d="http://schemas.microsoft.com/office/drawing/2017/model3d" xmlns:o="urn:schemas-microsoft-com:office:office" xmlns:r="http://schemas.openxmlformats.org/officeDocument/2006/relationships" xmlns:m="http://schemas.openxmlformats.org/officeDocument/2006/math" xmlns:v="urn:schemas-microsoft-com:vml" xmlns:wp14="http://schemas.microsoft.com/office/word/2010/wordprocessingDrawing" xmlns:wp="http://schemas.openxmlformats.org/drawingml/2006/wordprocessingDrawing" xmlns:w10="urn:schemas-microsoft-com:office:word" xmlns:w="http://schemas.openxmlformats.org/wordprocessingml/2006/main" xmlns:w14="http://schemas.microsoft.com/office/word/2010/wordml" xmlns:w15="http://schemas.microsoft.com/office/word/2012/wordml" xmlns:w16cid="http://schemas.microsoft.com/office/word/2016/wordml/cid" xmlns:w16se="http://schemas.microsoft.com/office/word/2015/wordml/symex" xmlns:wpg="http://schemas.microsoft.com/office/word/2010/wordprocessingGroup" xmlns:wpi="http://schemas.microsoft.com/office/word/2010/wordprocessingInk" xmlns:wne="http://schemas.microsoft.com/office/word/2006/wordml" xmlns:wps="http://schemas.microsoft.com/office/word/2010/wordprocessingShape" mc:Ignorable="w14 w15 w16se w16cid wp14">
   <w:p>
     <w:pPr>
       <w:pStyle w:val="Footer"/>
@@ -6717,21 +7006,35 @@
       </w:rPr>
       <w:t xml:space="preserve"> of </w:t>
     </w:r>
-    <w:fldSimple w:instr=" NUMPAGES  \* MERGEFORMAT ">
-      <w:r>
-        <w:rPr>
-          <w:rFonts w:ascii="Arial" w:hAnsi="Arial" w:cs="Arial"/>
-          <w:noProof/>
-        </w:rPr>
-        <w:t>6</w:t>
-      </w:r>
-    </w:fldSimple>
+    <w:r>
+      <w:fldChar w:fldCharType="begin"/>
+    </w:r>
+    <w:r>
+      <w:instrText xml:space="preserve"> NUMPAGES  \* MERGEFORMAT </w:instrText>
+    </w:r>
+    <w:r>
+      <w:fldChar w:fldCharType="separate"/>
+    </w:r>
+    <w:r>
+      <w:rPr>
+        <w:rFonts w:ascii="Arial" w:hAnsi="Arial" w:cs="Arial"/>
+        <w:noProof/>
+      </w:rPr>
+      <w:t>6</w:t>
+    </w:r>
+    <w:r>
+      <w:rPr>
+        <w:rFonts w:ascii="Arial" w:hAnsi="Arial" w:cs="Arial"/>
+        <w:noProof/>
+      </w:rPr>
+      <w:fldChar w:fldCharType="end"/>
+    </w:r>
   </w:p>
 </w:ftr>
 </file>
 
 <file path=word/footnotes.xml><?xml version="1.0" encoding="utf-8"?>
-<w:footnotes xmlns:wpc="http://schemas.microsoft.com/office/word/2010/wordprocessingCanvas" xmlns:cx="http://schemas.microsoft.com/office/drawing/2014/chartex" xmlns:cx1="http://schemas.microsoft.com/office/drawing/2015/9/8/chartex" xmlns:cx2="http://schemas.microsoft.com/office/drawing/2015/10/21/chartex" xmlns:cx3="http://schemas.microsoft.com/office/drawing/2016/5/9/chartex" xmlns:cx4="http://schemas.microsoft.com/office/drawing/2016/5/10/chartex" xmlns:cx5="http://schemas.microsoft.com/office/drawing/2016/5/11/chartex" xmlns:cx6="http://schemas.microsoft.com/office/drawing/2016/5/12/chartex" xmlns:cx7="http://schemas.microsoft.com/office/drawing/2016/5/13/chartex" xmlns:cx8="http://schemas.microsoft.com/office/drawing/2016/5/14/chartex" xmlns:mc="http://schemas.openxmlformats.org/markup-compatibility/2006" xmlns:aink="http://schemas.microsoft.com/office/drawing/2016/ink" xmlns:am3d="http://schemas.microsoft.com/office/drawing/2017/model3d" xmlns:o="urn:schemas-microsoft-com:office:office" xmlns:r="http://schemas.openxmlformats.org/officeDocument/2006/relationships" xmlns:m="http://schemas.openxmlformats.org/officeDocument/2006/math" xmlns:v="urn:schemas-microsoft-com:vml" xmlns:wp14="http://schemas.microsoft.com/office/word/2010/wordprocessingDrawing" xmlns:wp="http://schemas.openxmlformats.org/drawingml/2006/wordprocessingDrawing" xmlns:w10="urn:schemas-microsoft-com:office:word" xmlns:w="http://schemas.openxmlformats.org/wordprocessingml/2006/main" xmlns:w14="http://schemas.microsoft.com/office/word/2010/wordml" xmlns:w15="http://schemas.microsoft.com/office/word/2012/wordml" xmlns:w16cex="http://schemas.microsoft.com/office/word/2018/wordml/cex" xmlns:w16cid="http://schemas.microsoft.com/office/word/2016/wordml/cid" xmlns:w16="http://schemas.microsoft.com/office/word/2018/wordml" xmlns:w16se="http://schemas.microsoft.com/office/word/2015/wordml/symex" xmlns:wpg="http://schemas.microsoft.com/office/word/2010/wordprocessingGroup" xmlns:wpi="http://schemas.microsoft.com/office/word/2010/wordprocessingInk" xmlns:wne="http://schemas.microsoft.com/office/word/2006/wordml" xmlns:wps="http://schemas.microsoft.com/office/word/2010/wordprocessingShape" mc:Ignorable="w14 w15 w16se w16cid w16 w16cex wp14">
+<w:footnotes xmlns:wpc="http://schemas.microsoft.com/office/word/2010/wordprocessingCanvas" xmlns:cx="http://schemas.microsoft.com/office/drawing/2014/chartex" xmlns:cx1="http://schemas.microsoft.com/office/drawing/2015/9/8/chartex" xmlns:cx2="http://schemas.microsoft.com/office/drawing/2015/10/21/chartex" xmlns:cx3="http://schemas.microsoft.com/office/drawing/2016/5/9/chartex" xmlns:cx4="http://schemas.microsoft.com/office/drawing/2016/5/10/chartex" xmlns:cx5="http://schemas.microsoft.com/office/drawing/2016/5/11/chartex" xmlns:cx6="http://schemas.microsoft.com/office/drawing/2016/5/12/chartex" xmlns:cx7="http://schemas.microsoft.com/office/drawing/2016/5/13/chartex" xmlns:cx8="http://schemas.microsoft.com/office/drawing/2016/5/14/chartex" xmlns:mc="http://schemas.openxmlformats.org/markup-compatibility/2006" xmlns:aink="http://schemas.microsoft.com/office/drawing/2016/ink" xmlns:am3d="http://schemas.microsoft.com/office/drawing/2017/model3d" xmlns:o="urn:schemas-microsoft-com:office:office" xmlns:r="http://schemas.openxmlformats.org/officeDocument/2006/relationships" xmlns:m="http://schemas.openxmlformats.org/officeDocument/2006/math" xmlns:v="urn:schemas-microsoft-com:vml" xmlns:wp14="http://schemas.microsoft.com/office/word/2010/wordprocessingDrawing" xmlns:wp="http://schemas.openxmlformats.org/drawingml/2006/wordprocessingDrawing" xmlns:w10="urn:schemas-microsoft-com:office:word" xmlns:w="http://schemas.openxmlformats.org/wordprocessingml/2006/main" xmlns:w14="http://schemas.microsoft.com/office/word/2010/wordml" xmlns:w15="http://schemas.microsoft.com/office/word/2012/wordml" xmlns:w16cid="http://schemas.microsoft.com/office/word/2016/wordml/cid" xmlns:w16se="http://schemas.microsoft.com/office/word/2015/wordml/symex" xmlns:wpg="http://schemas.microsoft.com/office/word/2010/wordprocessingGroup" xmlns:wpi="http://schemas.microsoft.com/office/word/2010/wordprocessingInk" xmlns:wne="http://schemas.microsoft.com/office/word/2006/wordml" xmlns:wps="http://schemas.microsoft.com/office/word/2010/wordprocessingShape" mc:Ignorable="w14 w15 w16se w16cid wp14">
   <w:footnote w:type="separator" w:id="-1">
     <w:p>
       <w:r>
@@ -6753,7 +7056,7 @@
 </file>
 
 <file path=word/header1.xml><?xml version="1.0" encoding="utf-8"?>
-<w:hdr xmlns:wpc="http://schemas.microsoft.com/office/word/2010/wordprocessingCanvas" xmlns:cx="http://schemas.microsoft.com/office/drawing/2014/chartex" xmlns:cx1="http://schemas.microsoft.com/office/drawing/2015/9/8/chartex" xmlns:cx2="http://schemas.microsoft.com/office/drawing/2015/10/21/chartex" xmlns:cx3="http://schemas.microsoft.com/office/drawing/2016/5/9/chartex" xmlns:cx4="http://schemas.microsoft.com/office/drawing/2016/5/10/chartex" xmlns:cx5="http://schemas.microsoft.com/office/drawing/2016/5/11/chartex" xmlns:cx6="http://schemas.microsoft.com/office/drawing/2016/5/12/chartex" xmlns:cx7="http://schemas.microsoft.com/office/drawing/2016/5/13/chartex" xmlns:cx8="http://schemas.microsoft.com/office/drawing/2016/5/14/chartex" xmlns:mc="http://schemas.openxmlformats.org/markup-compatibility/2006" xmlns:aink="http://schemas.microsoft.com/office/drawing/2016/ink" xmlns:am3d="http://schemas.microsoft.com/office/drawing/2017/model3d" xmlns:o="urn:schemas-microsoft-com:office:office" xmlns:r="http://schemas.openxmlformats.org/officeDocument/2006/relationships" xmlns:m="http://schemas.openxmlformats.org/officeDocument/2006/math" xmlns:v="urn:schemas-microsoft-com:vml" xmlns:wp14="http://schemas.microsoft.com/office/word/2010/wordprocessingDrawing" xmlns:wp="http://schemas.openxmlformats.org/drawingml/2006/wordprocessingDrawing" xmlns:w10="urn:schemas-microsoft-com:office:word" xmlns:w="http://schemas.openxmlformats.org/wordprocessingml/2006/main" xmlns:w14="http://schemas.microsoft.com/office/word/2010/wordml" xmlns:w15="http://schemas.microsoft.com/office/word/2012/wordml" xmlns:w16cex="http://schemas.microsoft.com/office/word/2018/wordml/cex" xmlns:w16cid="http://schemas.microsoft.com/office/word/2016/wordml/cid" xmlns:w16="http://schemas.microsoft.com/office/word/2018/wordml" xmlns:w16se="http://schemas.microsoft.com/office/word/2015/wordml/symex" xmlns:wpg="http://schemas.microsoft.com/office/word/2010/wordprocessingGroup" xmlns:wpi="http://schemas.microsoft.com/office/word/2010/wordprocessingInk" xmlns:wne="http://schemas.microsoft.com/office/word/2006/wordml" xmlns:wps="http://schemas.microsoft.com/office/word/2010/wordprocessingShape" mc:Ignorable="w14 w15 w16se w16cid w16 w16cex wp14">
+<w:hdr xmlns:wpc="http://schemas.microsoft.com/office/word/2010/wordprocessingCanvas" xmlns:cx="http://schemas.microsoft.com/office/drawing/2014/chartex" xmlns:cx1="http://schemas.microsoft.com/office/drawing/2015/9/8/chartex" xmlns:cx2="http://schemas.microsoft.com/office/drawing/2015/10/21/chartex" xmlns:cx3="http://schemas.microsoft.com/office/drawing/2016/5/9/chartex" xmlns:cx4="http://schemas.microsoft.com/office/drawing/2016/5/10/chartex" xmlns:cx5="http://schemas.microsoft.com/office/drawing/2016/5/11/chartex" xmlns:cx6="http://schemas.microsoft.com/office/drawing/2016/5/12/chartex" xmlns:cx7="http://schemas.microsoft.com/office/drawing/2016/5/13/chartex" xmlns:cx8="http://schemas.microsoft.com/office/drawing/2016/5/14/chartex" xmlns:mc="http://schemas.openxmlformats.org/markup-compatibility/2006" xmlns:aink="http://schemas.microsoft.com/office/drawing/2016/ink" xmlns:am3d="http://schemas.microsoft.com/office/drawing/2017/model3d" xmlns:o="urn:schemas-microsoft-com:office:office" xmlns:r="http://schemas.openxmlformats.org/officeDocument/2006/relationships" xmlns:m="http://schemas.openxmlformats.org/officeDocument/2006/math" xmlns:v="urn:schemas-microsoft-com:vml" xmlns:wp14="http://schemas.microsoft.com/office/word/2010/wordprocessingDrawing" xmlns:wp="http://schemas.openxmlformats.org/drawingml/2006/wordprocessingDrawing" xmlns:w10="urn:schemas-microsoft-com:office:word" xmlns:w="http://schemas.openxmlformats.org/wordprocessingml/2006/main" xmlns:w14="http://schemas.microsoft.com/office/word/2010/wordml" xmlns:w15="http://schemas.microsoft.com/office/word/2012/wordml" xmlns:w16cid="http://schemas.microsoft.com/office/word/2016/wordml/cid" xmlns:w16se="http://schemas.microsoft.com/office/word/2015/wordml/symex" xmlns:wpg="http://schemas.microsoft.com/office/word/2010/wordprocessingGroup" xmlns:wpi="http://schemas.microsoft.com/office/word/2010/wordprocessingInk" xmlns:wne="http://schemas.microsoft.com/office/word/2006/wordml" xmlns:wps="http://schemas.microsoft.com/office/word/2010/wordprocessingShape" mc:Ignorable="w14 w15 w16se w16cid wp14">
   <w:p>
     <w:pPr>
       <w:pStyle w:val="Header"/>
@@ -6850,7 +7153,7 @@
 </file>
 
 <file path=word/numbering.xml><?xml version="1.0" encoding="utf-8"?>
-<w:numbering xmlns:wpc="http://schemas.microsoft.com/office/word/2010/wordprocessingCanvas" xmlns:cx="http://schemas.microsoft.com/office/drawing/2014/chartex" xmlns:cx1="http://schemas.microsoft.com/office/drawing/2015/9/8/chartex" xmlns:cx2="http://schemas.microsoft.com/office/drawing/2015/10/21/chartex" xmlns:cx3="http://schemas.microsoft.com/office/drawing/2016/5/9/chartex" xmlns:cx4="http://schemas.microsoft.com/office/drawing/2016/5/10/chartex" xmlns:cx5="http://schemas.microsoft.com/office/drawing/2016/5/11/chartex" xmlns:cx6="http://schemas.microsoft.com/office/drawing/2016/5/12/chartex" xmlns:cx7="http://schemas.microsoft.com/office/drawing/2016/5/13/chartex" xmlns:cx8="http://schemas.microsoft.com/office/drawing/2016/5/14/chartex" xmlns:mc="http://schemas.openxmlformats.org/markup-compatibility/2006" xmlns:aink="http://schemas.microsoft.com/office/drawing/2016/ink" xmlns:am3d="http://schemas.microsoft.com/office/drawing/2017/model3d" xmlns:o="urn:schemas-microsoft-com:office:office" xmlns:r="http://schemas.openxmlformats.org/officeDocument/2006/relationships" xmlns:m="http://schemas.openxmlformats.org/officeDocument/2006/math" xmlns:v="urn:schemas-microsoft-com:vml" xmlns:wp14="http://schemas.microsoft.com/office/word/2010/wordprocessingDrawing" xmlns:wp="http://schemas.openxmlformats.org/drawingml/2006/wordprocessingDrawing" xmlns:w10="urn:schemas-microsoft-com:office:word" xmlns:w="http://schemas.openxmlformats.org/wordprocessingml/2006/main" xmlns:w14="http://schemas.microsoft.com/office/word/2010/wordml" xmlns:w15="http://schemas.microsoft.com/office/word/2012/wordml" xmlns:w16cex="http://schemas.microsoft.com/office/word/2018/wordml/cex" xmlns:w16cid="http://schemas.microsoft.com/office/word/2016/wordml/cid" xmlns:w16="http://schemas.microsoft.com/office/word/2018/wordml" xmlns:w16se="http://schemas.microsoft.com/office/word/2015/wordml/symex" xmlns:wpg="http://schemas.microsoft.com/office/word/2010/wordprocessingGroup" xmlns:wpi="http://schemas.microsoft.com/office/word/2010/wordprocessingInk" xmlns:wne="http://schemas.microsoft.com/office/word/2006/wordml" xmlns:wps="http://schemas.microsoft.com/office/word/2010/wordprocessingShape" mc:Ignorable="w14 w15 w16se w16cid w16 w16cex wp14">
+<w:numbering xmlns:wpc="http://schemas.microsoft.com/office/word/2010/wordprocessingCanvas" xmlns:cx="http://schemas.microsoft.com/office/drawing/2014/chartex" xmlns:cx1="http://schemas.microsoft.com/office/drawing/2015/9/8/chartex" xmlns:cx2="http://schemas.microsoft.com/office/drawing/2015/10/21/chartex" xmlns:cx3="http://schemas.microsoft.com/office/drawing/2016/5/9/chartex" xmlns:cx4="http://schemas.microsoft.com/office/drawing/2016/5/10/chartex" xmlns:cx5="http://schemas.microsoft.com/office/drawing/2016/5/11/chartex" xmlns:cx6="http://schemas.microsoft.com/office/drawing/2016/5/12/chartex" xmlns:cx7="http://schemas.microsoft.com/office/drawing/2016/5/13/chartex" xmlns:cx8="http://schemas.microsoft.com/office/drawing/2016/5/14/chartex" xmlns:mc="http://schemas.openxmlformats.org/markup-compatibility/2006" xmlns:aink="http://schemas.microsoft.com/office/drawing/2016/ink" xmlns:am3d="http://schemas.microsoft.com/office/drawing/2017/model3d" xmlns:o="urn:schemas-microsoft-com:office:office" xmlns:r="http://schemas.openxmlformats.org/officeDocument/2006/relationships" xmlns:m="http://schemas.openxmlformats.org/officeDocument/2006/math" xmlns:v="urn:schemas-microsoft-com:vml" xmlns:wp14="http://schemas.microsoft.com/office/word/2010/wordprocessingDrawing" xmlns:wp="http://schemas.openxmlformats.org/drawingml/2006/wordprocessingDrawing" xmlns:w10="urn:schemas-microsoft-com:office:word" xmlns:w="http://schemas.openxmlformats.org/wordprocessingml/2006/main" xmlns:w14="http://schemas.microsoft.com/office/word/2010/wordml" xmlns:w15="http://schemas.microsoft.com/office/word/2012/wordml" xmlns:w16cid="http://schemas.microsoft.com/office/word/2016/wordml/cid" xmlns:w16se="http://schemas.microsoft.com/office/word/2015/wordml/symex" xmlns:wpg="http://schemas.microsoft.com/office/word/2010/wordprocessingGroup" xmlns:wpi="http://schemas.microsoft.com/office/word/2010/wordprocessingInk" xmlns:wne="http://schemas.microsoft.com/office/word/2006/wordml" xmlns:wps="http://schemas.microsoft.com/office/word/2010/wordprocessingShape" mc:Ignorable="w14 w15 w16se w16cid wp14">
   <w:abstractNum w:abstractNumId="0" w15:restartNumberingAfterBreak="0">
     <w:nsid w:val="156E5A75"/>
     <w:multiLevelType w:val="hybridMultilevel"/>
@@ -7380,7 +7683,7 @@
 </file>
 
 <file path=word/styles.xml><?xml version="1.0" encoding="utf-8"?>
-<w:styles xmlns:mc="http://schemas.openxmlformats.org/markup-compatibility/2006" xmlns:r="http://schemas.openxmlformats.org/officeDocument/2006/relationships" xmlns:w="http://schemas.openxmlformats.org/wordprocessingml/2006/main" xmlns:w14="http://schemas.microsoft.com/office/word/2010/wordml" xmlns:w15="http://schemas.microsoft.com/office/word/2012/wordml" xmlns:w16cex="http://schemas.microsoft.com/office/word/2018/wordml/cex" xmlns:w16cid="http://schemas.microsoft.com/office/word/2016/wordml/cid" xmlns:w16="http://schemas.microsoft.com/office/word/2018/wordml" xmlns:w16se="http://schemas.microsoft.com/office/word/2015/wordml/symex" mc:Ignorable="w14 w15 w16se w16cid w16 w16cex">
+<w:styles xmlns:mc="http://schemas.openxmlformats.org/markup-compatibility/2006" xmlns:r="http://schemas.openxmlformats.org/officeDocument/2006/relationships" xmlns:w="http://schemas.openxmlformats.org/wordprocessingml/2006/main" xmlns:w14="http://schemas.microsoft.com/office/word/2010/wordml" xmlns:w15="http://schemas.microsoft.com/office/word/2012/wordml" xmlns:w16cid="http://schemas.microsoft.com/office/word/2016/wordml/cid" xmlns:w16se="http://schemas.microsoft.com/office/word/2015/wordml/symex" mc:Ignorable="w14 w15 w16se w16cid">
   <w:docDefaults>
     <w:rPrDefault>
       <w:rPr>
@@ -7390,7 +7693,7 @@
     </w:rPrDefault>
     <w:pPrDefault/>
   </w:docDefaults>
-  <w:latentStyles w:defLockedState="0" w:defUIPriority="0" w:defSemiHidden="0" w:defUnhideWhenUsed="0" w:defQFormat="0" w:count="376">
+  <w:latentStyles w:defLockedState="0" w:defUIPriority="0" w:defSemiHidden="0" w:defUnhideWhenUsed="0" w:defQFormat="0" w:count="377">
     <w:lsdException w:name="Normal" w:qFormat="1"/>
     <w:lsdException w:name="heading 1" w:qFormat="1"/>
     <w:lsdException w:name="heading 2" w:semiHidden="1" w:unhideWhenUsed="1" w:qFormat="1"/>
@@ -7489,7 +7792,6 @@
     <w:lsdException w:name="HTML Sample" w:semiHidden="1" w:unhideWhenUsed="1"/>
     <w:lsdException w:name="HTML Typewriter" w:semiHidden="1" w:unhideWhenUsed="1"/>
     <w:lsdException w:name="HTML Variable" w:semiHidden="1" w:unhideWhenUsed="1"/>
-    <w:lsdException w:name="Normal Table" w:semiHidden="1" w:unhideWhenUsed="1"/>
     <w:lsdException w:name="annotation subject" w:semiHidden="1" w:unhideWhenUsed="1"/>
     <w:lsdException w:name="No List" w:semiHidden="1" w:unhideWhenUsed="1"/>
     <w:lsdException w:name="Outline List 1" w:semiHidden="1" w:unhideWhenUsed="1"/>
@@ -7536,8 +7838,7 @@
     <w:lsdException w:name="Table Subtle 2" w:semiHidden="1" w:unhideWhenUsed="1"/>
     <w:lsdException w:name="Table Web 1" w:semiHidden="1" w:unhideWhenUsed="1"/>
     <w:lsdException w:name="Table Web 2" w:semiHidden="1" w:unhideWhenUsed="1"/>
-    <w:lsdException w:name="Table Web 3" w:semiHidden="1" w:unhideWhenUsed="1"/>
-    <w:lsdException w:name="Table Theme" w:semiHidden="1" w:unhideWhenUsed="1"/>
+    <w:lsdException w:name="Balloon Text" w:semiHidden="1" w:unhideWhenUsed="1"/>
     <w:lsdException w:name="Placeholder Text" w:semiHidden="1" w:uiPriority="99"/>
     <w:lsdException w:name="No Spacing" w:uiPriority="1" w:qFormat="1"/>
     <w:lsdException w:name="Light Shading" w:uiPriority="60"/>
@@ -7758,6 +8059,7 @@
     <w:lsdException w:name="Hashtag" w:semiHidden="1" w:uiPriority="99" w:unhideWhenUsed="1"/>
     <w:lsdException w:name="Unresolved Mention" w:semiHidden="1" w:uiPriority="99" w:unhideWhenUsed="1"/>
     <w:lsdException w:name="Smart Link" w:semiHidden="1" w:uiPriority="99" w:unhideWhenUsed="1"/>
+    <w:lsdException w:name="Smart Link Error" w:semiHidden="1" w:uiPriority="99" w:unhideWhenUsed="1"/>
   </w:latentStyles>
   <w:style w:type="paragraph" w:default="1" w:styleId="Normal">
     <w:name w:val="Normal"/>
@@ -8499,6 +8801,21 @@
 </file>
 
 <file path=customXml/item1.xml><?xml version="1.0" encoding="utf-8"?>
+<p:properties xmlns:p="http://schemas.microsoft.com/office/2006/metadata/properties" xmlns:xsi="http://www.w3.org/2001/XMLSchema-instance" xmlns:pc="http://schemas.microsoft.com/office/infopath/2007/PartnerControls">
+  <documentManagement/>
+</p:properties>
+</file>
+
+<file path=customXml/item2.xml><?xml version="1.0" encoding="utf-8"?>
+<?mso-contentType ?>
+<FormTemplates xmlns="http://schemas.microsoft.com/sharepoint/v3/contenttype/forms">
+  <Display>DocumentLibraryForm</Display>
+  <Edit>DocumentLibraryForm</Edit>
+  <New>DocumentLibraryForm</New>
+</FormTemplates>
+</file>
+
+<file path=customXml/item3.xml><?xml version="1.0" encoding="utf-8"?>
 <ct:contentTypeSchema xmlns:ct="http://schemas.microsoft.com/office/2006/metadata/contentType" xmlns:ma="http://schemas.microsoft.com/office/2006/metadata/properties/metaAttributes" ct:_="" ma:_="" ma:contentTypeName="Document" ma:contentTypeID="0x010100603C0DFCAD2A4341928E4E75DFC061E4" ma:contentTypeVersion="9" ma:contentTypeDescription="Create a new document." ma:contentTypeScope="" ma:versionID="513446909e9928b3c643cb0dc60e376f">
   <xsd:schema xmlns:xsd="http://www.w3.org/2001/XMLSchema" xmlns:xs="http://www.w3.org/2001/XMLSchema" xmlns:p="http://schemas.microsoft.com/office/2006/metadata/properties" xmlns:ns3="7fc89fc0-2b15-46fa-8a36-cafebb042aa6" targetNamespace="http://schemas.microsoft.com/office/2006/metadata/properties" ma:root="true" ma:fieldsID="ea60a248ba9fa115fe48e752c9bf1c6e" ns3:_="">
     <xsd:import namespace="7fc89fc0-2b15-46fa-8a36-cafebb042aa6"/>
@@ -8676,26 +8993,28 @@
 </ct:contentTypeSchema>
 </file>
 
-<file path=customXml/item2.xml><?xml version="1.0" encoding="utf-8"?>
-<?mso-contentType ?>
-<FormTemplates xmlns="http://schemas.microsoft.com/sharepoint/v3/contenttype/forms">
-  <Display>DocumentLibraryForm</Display>
-  <Edit>DocumentLibraryForm</Edit>
-  <New>DocumentLibraryForm</New>
-</FormTemplates>
-</file>
-
-<file path=customXml/item3.xml><?xml version="1.0" encoding="utf-8"?>
-<p:properties xmlns:p="http://schemas.microsoft.com/office/2006/metadata/properties" xmlns:xsi="http://www.w3.org/2001/XMLSchema-instance" xmlns:pc="http://schemas.microsoft.com/office/infopath/2007/PartnerControls">
-  <documentManagement/>
-</p:properties>
-</file>
-
 <file path=customXml/item4.xml><?xml version="1.0" encoding="utf-8"?>
 <b:Sources xmlns:b="http://schemas.openxmlformats.org/officeDocument/2006/bibliography" xmlns="http://schemas.openxmlformats.org/officeDocument/2006/bibliography" SelectedStyle="\HarvardAnglia2008OfficeOnline.xsl" StyleName="Harvard - Anglia" Version="2008"/>
 </file>
 
 <file path=customXml/itemProps1.xml><?xml version="1.0" encoding="utf-8"?>
+<ds:datastoreItem xmlns:ds="http://schemas.openxmlformats.org/officeDocument/2006/customXml" ds:itemID="{A2CA0DDB-277B-41F8-9D63-B88EE90A7F1C}">
+  <ds:schemaRefs>
+    <ds:schemaRef ds:uri="http://schemas.microsoft.com/office/2006/metadata/properties"/>
+    <ds:schemaRef ds:uri="http://schemas.microsoft.com/office/infopath/2007/PartnerControls"/>
+  </ds:schemaRefs>
+</ds:datastoreItem>
+</file>
+
+<file path=customXml/itemProps2.xml><?xml version="1.0" encoding="utf-8"?>
+<ds:datastoreItem xmlns:ds="http://schemas.openxmlformats.org/officeDocument/2006/customXml" ds:itemID="{BC51CBF5-CC68-4B1E-8785-4A6912D788FD}">
+  <ds:schemaRefs>
+    <ds:schemaRef ds:uri="http://schemas.microsoft.com/sharepoint/v3/contenttype/forms"/>
+  </ds:schemaRefs>
+</ds:datastoreItem>
+</file>
+
+<file path=customXml/itemProps3.xml><?xml version="1.0" encoding="utf-8"?>
 <ds:datastoreItem xmlns:ds="http://schemas.openxmlformats.org/officeDocument/2006/customXml" ds:itemID="{FE252434-B037-4545-843C-7B9553F31937}">
   <ds:schemaRefs>
     <ds:schemaRef ds:uri="http://schemas.microsoft.com/office/2006/metadata/contentType"/>
@@ -8713,25 +9032,8 @@
 </ds:datastoreItem>
 </file>
 
-<file path=customXml/itemProps2.xml><?xml version="1.0" encoding="utf-8"?>
-<ds:datastoreItem xmlns:ds="http://schemas.openxmlformats.org/officeDocument/2006/customXml" ds:itemID="{BC51CBF5-CC68-4B1E-8785-4A6912D788FD}">
-  <ds:schemaRefs>
-    <ds:schemaRef ds:uri="http://schemas.microsoft.com/sharepoint/v3/contenttype/forms"/>
-  </ds:schemaRefs>
-</ds:datastoreItem>
-</file>
-
-<file path=customXml/itemProps3.xml><?xml version="1.0" encoding="utf-8"?>
-<ds:datastoreItem xmlns:ds="http://schemas.openxmlformats.org/officeDocument/2006/customXml" ds:itemID="{A2CA0DDB-277B-41F8-9D63-B88EE90A7F1C}">
-  <ds:schemaRefs>
-    <ds:schemaRef ds:uri="http://schemas.microsoft.com/office/2006/metadata/properties"/>
-    <ds:schemaRef ds:uri="http://schemas.microsoft.com/office/infopath/2007/PartnerControls"/>
-  </ds:schemaRefs>
-</ds:datastoreItem>
-</file>
-
 <file path=customXml/itemProps4.xml><?xml version="1.0" encoding="utf-8"?>
-<ds:datastoreItem xmlns:ds="http://schemas.openxmlformats.org/officeDocument/2006/customXml" ds:itemID="{F78C72FD-CDF4-4BE5-A249-DD9AD6F09865}">
+<ds:datastoreItem xmlns:ds="http://schemas.openxmlformats.org/officeDocument/2006/customXml" ds:itemID="{F7FC1AC7-C821-4284-8816-4C1AEFB401F6}">
   <ds:schemaRefs>
     <ds:schemaRef ds:uri="http://schemas.openxmlformats.org/officeDocument/2006/bibliography"/>
   </ds:schemaRefs>

</xml_diff>

<commit_message>
filled out section 4.2
</commit_message>
<xml_diff>
--- a/DrawingApp_Project_Report.docx
+++ b/DrawingApp_Project_Report.docx
@@ -2377,27 +2377,7 @@
           <w:sz w:val="22"/>
           <w:szCs w:val="22"/>
         </w:rPr>
-        <w:t xml:space="preserve">le and soft slightly melancholic piano piece might have a moody blue background and a flowing, simple and smooth white drawing style </w:t>
-      </w:r>
-      <w:proofErr w:type="gramStart"/>
-      <w:r>
-        <w:rPr>
-          <w:rFonts w:ascii="Arial" w:hAnsi="Arial" w:cs="Arial"/>
-          <w:color w:val="auto"/>
-          <w:sz w:val="22"/>
-          <w:szCs w:val="22"/>
-        </w:rPr>
-        <w:t>similar to</w:t>
-      </w:r>
-      <w:proofErr w:type="gramEnd"/>
-      <w:r>
-        <w:rPr>
-          <w:rFonts w:ascii="Arial" w:hAnsi="Arial" w:cs="Arial"/>
-          <w:color w:val="auto"/>
-          <w:sz w:val="22"/>
-          <w:szCs w:val="22"/>
-        </w:rPr>
-        <w:t xml:space="preserve"> the one in the video. A liver tune would have more vibrant colours and an animated bouncy line style. When the music ends you can choose to save the drawing, pay the music again and add to the drawing. Start again with a blank canvas or go back to the main menu and select another track. The program is currently being developed for PC. However, it could be developed for a tablet and mobile phones in the future.</w:t>
+        <w:t>le and soft slightly melancholic piano piece might have a moody blue background and a flowing, simple and smooth white drawing style similar to the one in the video. A liver tune would have more vibrant colours and an animated bouncy line style. When the music ends you can choose to save the drawing, pay the music again and add to the drawing. Start again with a blank canvas or go back to the main menu and select another track. The program is currently being developed for PC. However, it could be developed for a tablet and mobile phones in the future.</w:t>
       </w:r>
     </w:p>
     <w:p>
@@ -2598,25 +2578,7 @@
           <w:sz w:val="22"/>
           <w:szCs w:val="22"/>
         </w:rPr>
-        <w:t xml:space="preserve">execute this in the most successful way. He has given us a choice to </w:t>
-      </w:r>
-      <w:proofErr w:type="gramStart"/>
-      <w:r>
-        <w:rPr>
-          <w:rFonts w:ascii="Arial" w:hAnsi="Arial" w:cs="Arial"/>
-          <w:sz w:val="22"/>
-          <w:szCs w:val="22"/>
-        </w:rPr>
-        <w:t>continue on</w:t>
-      </w:r>
-      <w:proofErr w:type="gramEnd"/>
-      <w:r>
-        <w:rPr>
-          <w:rFonts w:ascii="Arial" w:hAnsi="Arial" w:cs="Arial"/>
-          <w:sz w:val="22"/>
-          <w:szCs w:val="22"/>
-        </w:rPr>
-        <w:t xml:space="preserve"> what he has already developed</w:t>
+        <w:t>execute this in the most successful way. He has given us a choice to continue on what he has already developed</w:t>
       </w:r>
       <w:r>
         <w:rPr>
@@ -2662,25 +2624,7 @@
           <w:sz w:val="22"/>
           <w:szCs w:val="22"/>
         </w:rPr>
-        <w:t xml:space="preserve">We would most likely be starting the project from scratch but look into what he has already done to get a correct feel for the project and keep </w:t>
-      </w:r>
-      <w:proofErr w:type="gramStart"/>
-      <w:r>
-        <w:rPr>
-          <w:rFonts w:ascii="Arial" w:hAnsi="Arial" w:cs="Arial"/>
-          <w:sz w:val="22"/>
-          <w:szCs w:val="22"/>
-        </w:rPr>
-        <w:t>it  as</w:t>
-      </w:r>
-      <w:proofErr w:type="gramEnd"/>
-      <w:r>
-        <w:rPr>
-          <w:rFonts w:ascii="Arial" w:hAnsi="Arial" w:cs="Arial"/>
-          <w:sz w:val="22"/>
-          <w:szCs w:val="22"/>
-        </w:rPr>
-        <w:t xml:space="preserve"> close to what he would like</w:t>
+        <w:t>We would most likely be starting the project from scratch but look into what he has already done to get a correct feel for the project and keep it  as close to what he would like</w:t>
       </w:r>
       <w:r>
         <w:rPr>
@@ -2828,27 +2772,7 @@
           <w:sz w:val="22"/>
           <w:szCs w:val="22"/>
         </w:rPr>
-        <w:t xml:space="preserve">Objectives of this application would be as </w:t>
-      </w:r>
-      <w:proofErr w:type="gramStart"/>
-      <w:r>
-        <w:rPr>
-          <w:rFonts w:ascii="Arial" w:hAnsi="Arial" w:cs="Arial"/>
-          <w:color w:val="auto"/>
-          <w:sz w:val="22"/>
-          <w:szCs w:val="22"/>
-        </w:rPr>
-        <w:t>follows :</w:t>
-      </w:r>
-      <w:proofErr w:type="gramEnd"/>
-      <w:r>
-        <w:rPr>
-          <w:rFonts w:ascii="Arial" w:hAnsi="Arial" w:cs="Arial"/>
-          <w:color w:val="auto"/>
-          <w:sz w:val="22"/>
-          <w:szCs w:val="22"/>
-        </w:rPr>
-        <w:t>-</w:t>
+        <w:t>Objectives of this application would be as follows :-</w:t>
       </w:r>
     </w:p>
     <w:p>
@@ -3605,25 +3529,7 @@
           <w:sz w:val="22"/>
           <w:szCs w:val="18"/>
         </w:rPr>
-        <w:t xml:space="preserve"> of the meetings maybe missed by team members. It can take </w:t>
-      </w:r>
-      <w:proofErr w:type="gramStart"/>
-      <w:r>
-        <w:rPr>
-          <w:rFonts w:ascii="Arial" w:hAnsi="Arial" w:cs="Arial"/>
-          <w:sz w:val="22"/>
-          <w:szCs w:val="18"/>
-        </w:rPr>
-        <w:t>time</w:t>
-      </w:r>
-      <w:proofErr w:type="gramEnd"/>
-      <w:r>
-        <w:rPr>
-          <w:rFonts w:ascii="Arial" w:hAnsi="Arial" w:cs="Arial"/>
-          <w:sz w:val="22"/>
-          <w:szCs w:val="18"/>
-        </w:rPr>
-        <w:t xml:space="preserve"> but the team will need to try an accommodate the best they cant without letting t take away to much time from the project and the people that are unwell will do what they can to catch up.</w:t>
+        <w:t xml:space="preserve"> of the meetings maybe missed by team members. It can take time but the team will need to try an accommodate the best they cant without letting t take away to much time from the project and the people that are unwell will do what they can to catch up.</w:t>
       </w:r>
     </w:p>
     <w:p>
@@ -4151,27 +4057,7 @@
           <w:sz w:val="22"/>
           <w:szCs w:val="22"/>
         </w:rPr>
-        <w:t xml:space="preserve">. The products may include </w:t>
-      </w:r>
-      <w:proofErr w:type="gramStart"/>
-      <w:r>
-        <w:rPr>
-          <w:rFonts w:ascii="Arial" w:hAnsi="Arial" w:cs="Arial"/>
-          <w:color w:val="FF0000"/>
-          <w:sz w:val="22"/>
-          <w:szCs w:val="22"/>
-        </w:rPr>
-        <w:t>less</w:t>
-      </w:r>
-      <w:proofErr w:type="gramEnd"/>
-      <w:r>
-        <w:rPr>
-          <w:rFonts w:ascii="Arial" w:hAnsi="Arial" w:cs="Arial"/>
-          <w:color w:val="FF0000"/>
-          <w:sz w:val="22"/>
-          <w:szCs w:val="22"/>
-        </w:rPr>
-        <w:t xml:space="preserve"> tangible things such as ‘Trained users’ or ‘People using…’. For all the products listed, it must be possible to:</w:t>
+        <w:t>. The products may include less tangible things such as ‘Trained users’ or ‘People using…’. For all the products listed, it must be possible to:</w:t>
       </w:r>
     </w:p>
     <w:p>
@@ -4884,27 +4770,7 @@
           <w:sz w:val="20"/>
           <w:shd w:val="clear" w:color="auto" w:fill="FFFFFF"/>
         </w:rPr>
-        <w:t>(</w:t>
-      </w:r>
-      <w:proofErr w:type="spellStart"/>
-      <w:r>
-        <w:rPr>
-          <w:rFonts w:ascii="Arial" w:hAnsi="Arial" w:cs="Arial"/>
-          <w:color w:val="000000"/>
-          <w:sz w:val="20"/>
-          <w:shd w:val="clear" w:color="auto" w:fill="FFFFFF"/>
-        </w:rPr>
-        <w:t>O’Regan</w:t>
-      </w:r>
-      <w:proofErr w:type="spellEnd"/>
-      <w:r>
-        <w:rPr>
-          <w:rFonts w:ascii="Arial" w:hAnsi="Arial" w:cs="Arial"/>
-          <w:color w:val="000000"/>
-          <w:sz w:val="20"/>
-          <w:shd w:val="clear" w:color="auto" w:fill="FFFFFF"/>
-        </w:rPr>
-        <w:t>, 2018).</w:t>
+        <w:t>(O’Regan, 2018).</w:t>
       </w:r>
       <w:r>
         <w:rPr>
@@ -5240,51 +5106,15 @@
           <w:sz w:val="22"/>
           <w:szCs w:val="18"/>
         </w:rPr>
-        <w:t xml:space="preserve">He has specified that this app can be started as </w:t>
-      </w:r>
-      <w:proofErr w:type="gramStart"/>
+        <w:t>He has specified that this app can be started as new, and use his current work as a guide. As he has done the design himself, we will try to keep it as similar as possible</w:t>
+      </w:r>
       <w:r>
         <w:rPr>
           <w:rFonts w:ascii="Arial" w:hAnsi="Arial" w:cs="Arial"/>
           <w:sz w:val="22"/>
           <w:szCs w:val="18"/>
         </w:rPr>
-        <w:t>new, and</w:t>
-      </w:r>
-      <w:proofErr w:type="gramEnd"/>
-      <w:r>
-        <w:rPr>
-          <w:rFonts w:ascii="Arial" w:hAnsi="Arial" w:cs="Arial"/>
-          <w:sz w:val="22"/>
-          <w:szCs w:val="18"/>
-        </w:rPr>
-        <w:t xml:space="preserve"> use his current work as a guide. As he has done the design himself, we will try to keep it as similar as possible</w:t>
-      </w:r>
-      <w:r>
-        <w:rPr>
-          <w:rFonts w:ascii="Arial" w:hAnsi="Arial" w:cs="Arial"/>
-          <w:sz w:val="22"/>
-          <w:szCs w:val="18"/>
-        </w:rPr>
-        <w:t xml:space="preserve">, so when he takes it back over there is not much different and </w:t>
-      </w:r>
-      <w:proofErr w:type="gramStart"/>
-      <w:r>
-        <w:rPr>
-          <w:rFonts w:ascii="Arial" w:hAnsi="Arial" w:cs="Arial"/>
-          <w:sz w:val="22"/>
-          <w:szCs w:val="18"/>
-        </w:rPr>
-        <w:t>wont</w:t>
-      </w:r>
-      <w:proofErr w:type="gramEnd"/>
-      <w:r>
-        <w:rPr>
-          <w:rFonts w:ascii="Arial" w:hAnsi="Arial" w:cs="Arial"/>
-          <w:sz w:val="22"/>
-          <w:szCs w:val="18"/>
-        </w:rPr>
-        <w:t xml:space="preserve"> be required to learn to much new</w:t>
+        <w:t>, so when he takes it back over there is not much different and wont be required to learn to much new</w:t>
       </w:r>
       <w:r>
         <w:rPr>
@@ -5757,27 +5587,7 @@
           <w:sz w:val="22"/>
           <w:szCs w:val="22"/>
         </w:rPr>
-        <w:t xml:space="preserve">A copy of the complete user guide should be included here to assist the testing of the application/system (where appropriate). If videos have been included or any other online help/user </w:t>
-      </w:r>
-      <w:proofErr w:type="gramStart"/>
-      <w:r>
-        <w:rPr>
-          <w:rFonts w:ascii="Arial" w:hAnsi="Arial" w:cs="Arial"/>
-          <w:color w:val="FF0000"/>
-          <w:sz w:val="22"/>
-          <w:szCs w:val="22"/>
-        </w:rPr>
-        <w:t>guide</w:t>
-      </w:r>
-      <w:proofErr w:type="gramEnd"/>
-      <w:r>
-        <w:rPr>
-          <w:rFonts w:ascii="Arial" w:hAnsi="Arial" w:cs="Arial"/>
-          <w:color w:val="FF0000"/>
-          <w:sz w:val="22"/>
-          <w:szCs w:val="22"/>
-        </w:rPr>
-        <w:t xml:space="preserve"> then links to the source should be included. </w:t>
+        <w:t xml:space="preserve">A copy of the complete user guide should be included here to assist the testing of the application/system (where appropriate). If videos have been included or any other online help/user guide then links to the source should be included. </w:t>
       </w:r>
     </w:p>
     <w:p>
@@ -5974,6 +5784,266 @@
         <w:t>Lessons Learnt</w:t>
       </w:r>
       <w:bookmarkEnd w:id="23"/>
+    </w:p>
+    <w:p>
+      <w:pPr>
+        <w:pStyle w:val="BodyTextIndent"/>
+        <w:rPr>
+          <w:rFonts w:ascii="Arial" w:hAnsi="Arial" w:cs="Arial"/>
+          <w:sz w:val="22"/>
+          <w:szCs w:val="22"/>
+        </w:rPr>
+      </w:pPr>
+      <w:r>
+        <w:rPr>
+          <w:rFonts w:ascii="Arial" w:hAnsi="Arial" w:cs="Arial"/>
+          <w:b/>
+          <w:bCs/>
+          <w:sz w:val="22"/>
+          <w:szCs w:val="22"/>
+        </w:rPr>
+        <w:t>Ross Harvey</w:t>
+      </w:r>
+      <w:r>
+        <w:rPr>
+          <w:rFonts w:ascii="Arial" w:hAnsi="Arial" w:cs="Arial"/>
+          <w:sz w:val="22"/>
+          <w:szCs w:val="22"/>
+        </w:rPr>
+        <w:t xml:space="preserve"> - Throughout the development of the project, I gained a large amount of information and learned a lot</w:t>
+      </w:r>
+      <w:r>
+        <w:rPr>
+          <w:rFonts w:ascii="Arial" w:hAnsi="Arial" w:cs="Arial"/>
+          <w:sz w:val="22"/>
+          <w:szCs w:val="22"/>
+        </w:rPr>
+        <w:t>.</w:t>
+      </w:r>
+      <w:r>
+        <w:rPr>
+          <w:rFonts w:ascii="Arial" w:hAnsi="Arial" w:cs="Arial"/>
+          <w:sz w:val="22"/>
+          <w:szCs w:val="22"/>
+        </w:rPr>
+        <w:t xml:space="preserve"> In particular, I learned about how to work with a client</w:t>
+      </w:r>
+      <w:r>
+        <w:rPr>
+          <w:rFonts w:ascii="Arial" w:hAnsi="Arial" w:cs="Arial"/>
+          <w:sz w:val="22"/>
+          <w:szCs w:val="22"/>
+        </w:rPr>
+        <w:t xml:space="preserve"> such as </w:t>
+      </w:r>
+      <w:r>
+        <w:rPr>
+          <w:rFonts w:ascii="Arial" w:hAnsi="Arial" w:cs="Arial"/>
+          <w:sz w:val="22"/>
+          <w:szCs w:val="22"/>
+        </w:rPr>
+        <w:t xml:space="preserve">managing and organising meetings, negotiating terms </w:t>
+      </w:r>
+      <w:r>
+        <w:rPr>
+          <w:rFonts w:ascii="Arial" w:hAnsi="Arial" w:cs="Arial"/>
+          <w:sz w:val="22"/>
+          <w:szCs w:val="22"/>
+        </w:rPr>
+        <w:t xml:space="preserve">and requirements and maintaining expectations. These skills helped to gain a better understanding of what a team is capable of and what is feasible for a team in </w:t>
+      </w:r>
+      <w:r>
+        <w:rPr>
+          <w:rFonts w:ascii="Arial" w:hAnsi="Arial" w:cs="Arial"/>
+          <w:sz w:val="22"/>
+          <w:szCs w:val="22"/>
+        </w:rPr>
+        <w:t>the timeframe given</w:t>
+      </w:r>
+      <w:r>
+        <w:rPr>
+          <w:rFonts w:ascii="Arial" w:hAnsi="Arial" w:cs="Arial"/>
+          <w:sz w:val="22"/>
+          <w:szCs w:val="22"/>
+        </w:rPr>
+        <w:t>.</w:t>
+      </w:r>
+    </w:p>
+    <w:p>
+      <w:pPr>
+        <w:pStyle w:val="BodyTextIndent"/>
+        <w:rPr>
+          <w:rFonts w:ascii="Arial" w:hAnsi="Arial" w:cs="Arial"/>
+          <w:sz w:val="22"/>
+          <w:szCs w:val="22"/>
+        </w:rPr>
+      </w:pPr>
+    </w:p>
+    <w:p>
+      <w:pPr>
+        <w:pStyle w:val="BodyTextIndent"/>
+        <w:rPr>
+          <w:rFonts w:ascii="Arial" w:hAnsi="Arial" w:cs="Arial"/>
+          <w:sz w:val="22"/>
+          <w:szCs w:val="22"/>
+        </w:rPr>
+      </w:pPr>
+      <w:r>
+        <w:rPr>
+          <w:rFonts w:ascii="Arial" w:hAnsi="Arial" w:cs="Arial"/>
+          <w:sz w:val="22"/>
+          <w:szCs w:val="22"/>
+        </w:rPr>
+        <w:t>My software development skills have improved since starting this project as games development is an area that I was not familiar with. Having to learn these new skills has allowed me to improve my problem solving skills and critical thinking because developing games with software such as Unity requires a different approach than what I’m used to with web and software development.</w:t>
+      </w:r>
+    </w:p>
+    <w:p>
+      <w:pPr>
+        <w:pStyle w:val="BodyTextIndent"/>
+        <w:rPr>
+          <w:rFonts w:ascii="Arial" w:hAnsi="Arial" w:cs="Arial"/>
+          <w:sz w:val="22"/>
+          <w:szCs w:val="22"/>
+        </w:rPr>
+      </w:pPr>
+    </w:p>
+    <w:p>
+      <w:pPr>
+        <w:pStyle w:val="BodyTextIndent"/>
+        <w:rPr>
+          <w:rFonts w:ascii="Arial" w:hAnsi="Arial" w:cs="Arial"/>
+          <w:sz w:val="22"/>
+          <w:szCs w:val="22"/>
+        </w:rPr>
+      </w:pPr>
+      <w:r>
+        <w:rPr>
+          <w:rFonts w:ascii="Arial" w:hAnsi="Arial" w:cs="Arial"/>
+          <w:sz w:val="22"/>
+          <w:szCs w:val="22"/>
+        </w:rPr>
+        <w:t xml:space="preserve">This project has also provided me with a valuable opportunity to familiarise myself with the C# programming language, allowing me to </w:t>
+      </w:r>
+      <w:r>
+        <w:rPr>
+          <w:rFonts w:ascii="Arial" w:hAnsi="Arial" w:cs="Arial"/>
+          <w:sz w:val="22"/>
+          <w:szCs w:val="22"/>
+        </w:rPr>
+        <w:t>broaden my skillset.</w:t>
+      </w:r>
+    </w:p>
+    <w:p>
+      <w:pPr>
+        <w:pStyle w:val="BodyTextIndent"/>
+        <w:rPr>
+          <w:rFonts w:ascii="Arial" w:hAnsi="Arial" w:cs="Arial"/>
+          <w:sz w:val="22"/>
+          <w:szCs w:val="22"/>
+        </w:rPr>
+      </w:pPr>
+    </w:p>
+    <w:p>
+      <w:pPr>
+        <w:pStyle w:val="BodyTextIndent"/>
+        <w:rPr>
+          <w:rFonts w:ascii="Arial" w:hAnsi="Arial" w:cs="Arial"/>
+          <w:sz w:val="22"/>
+          <w:szCs w:val="22"/>
+        </w:rPr>
+      </w:pPr>
+      <w:r>
+        <w:rPr>
+          <w:rFonts w:ascii="Arial" w:hAnsi="Arial" w:cs="Arial"/>
+          <w:sz w:val="22"/>
+          <w:szCs w:val="22"/>
+        </w:rPr>
+        <w:t xml:space="preserve">I have also gained an understanding of how to work with a team and the communication required to ensure the team is able to work together effectively. Each team member’s communication skills </w:t>
+      </w:r>
+      <w:r>
+        <w:rPr>
+          <w:rFonts w:ascii="Arial" w:hAnsi="Arial" w:cs="Arial"/>
+          <w:sz w:val="22"/>
+          <w:szCs w:val="22"/>
+        </w:rPr>
+        <w:t>have</w:t>
+      </w:r>
+      <w:r>
+        <w:rPr>
+          <w:rFonts w:ascii="Arial" w:hAnsi="Arial" w:cs="Arial"/>
+          <w:sz w:val="22"/>
+          <w:szCs w:val="22"/>
+        </w:rPr>
+        <w:t xml:space="preserve"> proven </w:t>
+      </w:r>
+      <w:r>
+        <w:rPr>
+          <w:rFonts w:ascii="Arial" w:hAnsi="Arial" w:cs="Arial"/>
+          <w:sz w:val="22"/>
+          <w:szCs w:val="22"/>
+        </w:rPr>
+        <w:t>to play an essential role in</w:t>
+      </w:r>
+      <w:r>
+        <w:rPr>
+          <w:rFonts w:ascii="Arial" w:hAnsi="Arial" w:cs="Arial"/>
+          <w:sz w:val="22"/>
+          <w:szCs w:val="22"/>
+        </w:rPr>
+        <w:t xml:space="preserve"> the outcome of the project.</w:t>
+      </w:r>
+      <w:r>
+        <w:rPr>
+          <w:rFonts w:ascii="Arial" w:hAnsi="Arial" w:cs="Arial"/>
+          <w:sz w:val="22"/>
+          <w:szCs w:val="22"/>
+        </w:rPr>
+        <w:t xml:space="preserve"> Early on in the project, it was clear that the team was struggling to properly maintain contact with </w:t>
+      </w:r>
+      <w:r>
+        <w:rPr>
+          <w:rFonts w:ascii="Arial" w:hAnsi="Arial" w:cs="Arial"/>
+          <w:sz w:val="22"/>
+          <w:szCs w:val="22"/>
+        </w:rPr>
+        <w:t>all</w:t>
+      </w:r>
+      <w:r>
+        <w:rPr>
+          <w:rFonts w:ascii="Arial" w:hAnsi="Arial" w:cs="Arial"/>
+          <w:sz w:val="22"/>
+          <w:szCs w:val="22"/>
+        </w:rPr>
+        <w:t xml:space="preserve"> its members. We tried to address this issue as best we could, making sure that any uncommunicative members were always included in discussions, particularly group chats which could be read later.</w:t>
+      </w:r>
+      <w:r>
+        <w:rPr>
+          <w:rFonts w:ascii="Arial" w:hAnsi="Arial" w:cs="Arial"/>
+          <w:sz w:val="22"/>
+          <w:szCs w:val="22"/>
+        </w:rPr>
+        <w:t xml:space="preserve"> Unfortunately, this is an issue that requires complete cooperation by all members of the team and cannot be properly achieve</w:t>
+      </w:r>
+      <w:r>
+        <w:rPr>
+          <w:rFonts w:ascii="Arial" w:hAnsi="Arial" w:cs="Arial"/>
+          <w:sz w:val="22"/>
+          <w:szCs w:val="22"/>
+        </w:rPr>
+        <w:t>d without it.</w:t>
+      </w:r>
+      <w:bookmarkStart w:id="24" w:name="_GoBack"/>
+      <w:bookmarkEnd w:id="24"/>
+    </w:p>
+    <w:p>
+      <w:pPr>
+        <w:pStyle w:val="BodyTextIndent"/>
+        <w:rPr>
+          <w:rFonts w:ascii="Arial" w:hAnsi="Arial" w:cs="Arial"/>
+          <w:sz w:val="22"/>
+          <w:szCs w:val="22"/>
+        </w:rPr>
+      </w:pPr>
     </w:p>
     <w:p>
       <w:pPr>
@@ -6006,27 +6076,7 @@
           <w:sz w:val="22"/>
           <w:szCs w:val="22"/>
         </w:rPr>
-        <w:t xml:space="preserve"> was learned as a result of the project.  Any effect (positive or negative) </w:t>
-      </w:r>
-      <w:proofErr w:type="gramStart"/>
-      <w:r>
-        <w:rPr>
-          <w:rFonts w:ascii="Arial" w:hAnsi="Arial" w:cs="Arial"/>
-          <w:color w:val="FF0000"/>
-          <w:sz w:val="22"/>
-          <w:szCs w:val="22"/>
-        </w:rPr>
-        <w:t>particular events</w:t>
-      </w:r>
-      <w:proofErr w:type="gramEnd"/>
-      <w:r>
-        <w:rPr>
-          <w:rFonts w:ascii="Arial" w:hAnsi="Arial" w:cs="Arial"/>
-          <w:color w:val="FF0000"/>
-          <w:sz w:val="22"/>
-          <w:szCs w:val="22"/>
-        </w:rPr>
-        <w:t xml:space="preserve"> had on the project, causes/triggers (and whether there had been early warning indicators) and recommendations</w:t>
+        <w:t xml:space="preserve"> was learned as a result of the project.  Any effect (positive or negative) particular events had on the project, causes/triggers (and whether there had been early warning indicators) and recommendations</w:t>
       </w:r>
       <w:r>
         <w:rPr>
@@ -6141,14 +6191,14 @@
           <w:rFonts w:ascii="Arial" w:hAnsi="Arial" w:cs="Arial"/>
         </w:rPr>
       </w:pPr>
-      <w:bookmarkStart w:id="24" w:name="_Toc290366219"/>
+      <w:bookmarkStart w:id="25" w:name="_Toc290366219"/>
       <w:r>
         <w:rPr>
           <w:rFonts w:ascii="Arial" w:hAnsi="Arial" w:cs="Arial"/>
         </w:rPr>
         <w:t>Future Improvements</w:t>
       </w:r>
-      <w:bookmarkEnd w:id="24"/>
+      <w:bookmarkEnd w:id="25"/>
     </w:p>
     <w:p>
       <w:pPr>
@@ -6231,8 +6281,6 @@
         </w:rPr>
         <w:t>The ability to create drawings that fade into the background has been successfully implemented but plans were also in place to edit the brush settings. These included changing the colour, thickness and style of the brush.</w:t>
       </w:r>
-      <w:bookmarkStart w:id="25" w:name="_GoBack"/>
-      <w:bookmarkEnd w:id="25"/>
       <w:r>
         <w:rPr>
           <w:rFonts w:ascii="Arial" w:hAnsi="Arial" w:cs="Arial"/>
@@ -6749,7 +6797,6 @@
         </w:rPr>
         <w:t>al student work</w:t>
       </w:r>
-      <w:proofErr w:type="gramStart"/>
       <w:r>
         <w:rPr>
           <w:rFonts w:ascii="Arial" w:hAnsi="Arial" w:cs="Arial"/>
@@ -6760,14 +6807,7 @@
         <w:rPr>
           <w:rFonts w:ascii="Arial" w:hAnsi="Arial" w:cs="Arial"/>
         </w:rPr>
-        <w:t xml:space="preserve"> to</w:t>
-      </w:r>
-      <w:proofErr w:type="gramEnd"/>
-      <w:r>
-        <w:rPr>
-          <w:rFonts w:ascii="Arial" w:hAnsi="Arial" w:cs="Arial"/>
-        </w:rPr>
-        <w:t xml:space="preserve"> include research topic report</w:t>
+        <w:t xml:space="preserve"> to include research topic report</w:t>
       </w:r>
       <w:bookmarkEnd w:id="31"/>
       <w:r>
@@ -7006,29 +7046,15 @@
       </w:rPr>
       <w:t xml:space="preserve"> of </w:t>
     </w:r>
-    <w:r>
-      <w:fldChar w:fldCharType="begin"/>
-    </w:r>
-    <w:r>
-      <w:instrText xml:space="preserve"> NUMPAGES  \* MERGEFORMAT </w:instrText>
-    </w:r>
-    <w:r>
-      <w:fldChar w:fldCharType="separate"/>
-    </w:r>
-    <w:r>
-      <w:rPr>
-        <w:rFonts w:ascii="Arial" w:hAnsi="Arial" w:cs="Arial"/>
-        <w:noProof/>
-      </w:rPr>
-      <w:t>6</w:t>
-    </w:r>
-    <w:r>
-      <w:rPr>
-        <w:rFonts w:ascii="Arial" w:hAnsi="Arial" w:cs="Arial"/>
-        <w:noProof/>
-      </w:rPr>
-      <w:fldChar w:fldCharType="end"/>
-    </w:r>
+    <w:fldSimple w:instr=" NUMPAGES  \* MERGEFORMAT ">
+      <w:r>
+        <w:rPr>
+          <w:rFonts w:ascii="Arial" w:hAnsi="Arial" w:cs="Arial"/>
+          <w:noProof/>
+        </w:rPr>
+        <w:t>6</w:t>
+      </w:r>
+    </w:fldSimple>
   </w:p>
 </w:ftr>
 </file>
@@ -7792,6 +7818,7 @@
     <w:lsdException w:name="HTML Sample" w:semiHidden="1" w:unhideWhenUsed="1"/>
     <w:lsdException w:name="HTML Typewriter" w:semiHidden="1" w:unhideWhenUsed="1"/>
     <w:lsdException w:name="HTML Variable" w:semiHidden="1" w:unhideWhenUsed="1"/>
+    <w:lsdException w:name="Normal Table" w:semiHidden="1" w:unhideWhenUsed="1"/>
     <w:lsdException w:name="annotation subject" w:semiHidden="1" w:unhideWhenUsed="1"/>
     <w:lsdException w:name="No List" w:semiHidden="1" w:unhideWhenUsed="1"/>
     <w:lsdException w:name="Outline List 1" w:semiHidden="1" w:unhideWhenUsed="1"/>
@@ -7838,7 +7865,9 @@
     <w:lsdException w:name="Table Subtle 2" w:semiHidden="1" w:unhideWhenUsed="1"/>
     <w:lsdException w:name="Table Web 1" w:semiHidden="1" w:unhideWhenUsed="1"/>
     <w:lsdException w:name="Table Web 2" w:semiHidden="1" w:unhideWhenUsed="1"/>
+    <w:lsdException w:name="Table Web 3" w:semiHidden="1" w:unhideWhenUsed="1"/>
     <w:lsdException w:name="Balloon Text" w:semiHidden="1" w:unhideWhenUsed="1"/>
+    <w:lsdException w:name="Table Theme" w:semiHidden="1" w:unhideWhenUsed="1"/>
     <w:lsdException w:name="Placeholder Text" w:semiHidden="1" w:uiPriority="99"/>
     <w:lsdException w:name="No Spacing" w:uiPriority="1" w:qFormat="1"/>
     <w:lsdException w:name="Light Shading" w:uiPriority="60"/>
@@ -8208,6 +8237,7 @@
   <w:style w:type="paragraph" w:styleId="BodyTextIndent">
     <w:name w:val="Body Text Indent"/>
     <w:basedOn w:val="Normal"/>
+    <w:link w:val="BodyTextIndentChar"/>
     <w:rsid w:val="00430257"/>
     <w:pPr>
       <w:tabs>
@@ -8514,6 +8544,17 @@
       <w:sz w:val="20"/>
     </w:rPr>
   </w:style>
+  <w:style w:type="character" w:customStyle="1" w:styleId="BodyTextIndentChar">
+    <w:name w:val="Body Text Indent Char"/>
+    <w:basedOn w:val="DefaultParagraphFont"/>
+    <w:link w:val="BodyTextIndent"/>
+    <w:rsid w:val="002D78ED"/>
+    <w:rPr>
+      <w:rFonts w:ascii="CG Times" w:hAnsi="CG Times"/>
+      <w:sz w:val="24"/>
+      <w:lang w:eastAsia="en-US"/>
+    </w:rPr>
+  </w:style>
 </w:styles>
 </file>
 
@@ -8801,21 +8842,6 @@
 </file>
 
 <file path=customXml/item1.xml><?xml version="1.0" encoding="utf-8"?>
-<p:properties xmlns:p="http://schemas.microsoft.com/office/2006/metadata/properties" xmlns:xsi="http://www.w3.org/2001/XMLSchema-instance" xmlns:pc="http://schemas.microsoft.com/office/infopath/2007/PartnerControls">
-  <documentManagement/>
-</p:properties>
-</file>
-
-<file path=customXml/item2.xml><?xml version="1.0" encoding="utf-8"?>
-<?mso-contentType ?>
-<FormTemplates xmlns="http://schemas.microsoft.com/sharepoint/v3/contenttype/forms">
-  <Display>DocumentLibraryForm</Display>
-  <Edit>DocumentLibraryForm</Edit>
-  <New>DocumentLibraryForm</New>
-</FormTemplates>
-</file>
-
-<file path=customXml/item3.xml><?xml version="1.0" encoding="utf-8"?>
 <ct:contentTypeSchema xmlns:ct="http://schemas.microsoft.com/office/2006/metadata/contentType" xmlns:ma="http://schemas.microsoft.com/office/2006/metadata/properties/metaAttributes" ct:_="" ma:_="" ma:contentTypeName="Document" ma:contentTypeID="0x010100603C0DFCAD2A4341928E4E75DFC061E4" ma:contentTypeVersion="9" ma:contentTypeDescription="Create a new document." ma:contentTypeScope="" ma:versionID="513446909e9928b3c643cb0dc60e376f">
   <xsd:schema xmlns:xsd="http://www.w3.org/2001/XMLSchema" xmlns:xs="http://www.w3.org/2001/XMLSchema" xmlns:p="http://schemas.microsoft.com/office/2006/metadata/properties" xmlns:ns3="7fc89fc0-2b15-46fa-8a36-cafebb042aa6" targetNamespace="http://schemas.microsoft.com/office/2006/metadata/properties" ma:root="true" ma:fieldsID="ea60a248ba9fa115fe48e752c9bf1c6e" ns3:_="">
     <xsd:import namespace="7fc89fc0-2b15-46fa-8a36-cafebb042aa6"/>
@@ -8993,28 +9019,26 @@
 </ct:contentTypeSchema>
 </file>
 
+<file path=customXml/item2.xml><?xml version="1.0" encoding="utf-8"?>
+<?mso-contentType ?>
+<FormTemplates xmlns="http://schemas.microsoft.com/sharepoint/v3/contenttype/forms">
+  <Display>DocumentLibraryForm</Display>
+  <Edit>DocumentLibraryForm</Edit>
+  <New>DocumentLibraryForm</New>
+</FormTemplates>
+</file>
+
+<file path=customXml/item3.xml><?xml version="1.0" encoding="utf-8"?>
+<p:properties xmlns:p="http://schemas.microsoft.com/office/2006/metadata/properties" xmlns:xsi="http://www.w3.org/2001/XMLSchema-instance" xmlns:pc="http://schemas.microsoft.com/office/infopath/2007/PartnerControls">
+  <documentManagement/>
+</p:properties>
+</file>
+
 <file path=customXml/item4.xml><?xml version="1.0" encoding="utf-8"?>
 <b:Sources xmlns:b="http://schemas.openxmlformats.org/officeDocument/2006/bibliography" xmlns="http://schemas.openxmlformats.org/officeDocument/2006/bibliography" SelectedStyle="\HarvardAnglia2008OfficeOnline.xsl" StyleName="Harvard - Anglia" Version="2008"/>
 </file>
 
 <file path=customXml/itemProps1.xml><?xml version="1.0" encoding="utf-8"?>
-<ds:datastoreItem xmlns:ds="http://schemas.openxmlformats.org/officeDocument/2006/customXml" ds:itemID="{A2CA0DDB-277B-41F8-9D63-B88EE90A7F1C}">
-  <ds:schemaRefs>
-    <ds:schemaRef ds:uri="http://schemas.microsoft.com/office/2006/metadata/properties"/>
-    <ds:schemaRef ds:uri="http://schemas.microsoft.com/office/infopath/2007/PartnerControls"/>
-  </ds:schemaRefs>
-</ds:datastoreItem>
-</file>
-
-<file path=customXml/itemProps2.xml><?xml version="1.0" encoding="utf-8"?>
-<ds:datastoreItem xmlns:ds="http://schemas.openxmlformats.org/officeDocument/2006/customXml" ds:itemID="{BC51CBF5-CC68-4B1E-8785-4A6912D788FD}">
-  <ds:schemaRefs>
-    <ds:schemaRef ds:uri="http://schemas.microsoft.com/sharepoint/v3/contenttype/forms"/>
-  </ds:schemaRefs>
-</ds:datastoreItem>
-</file>
-
-<file path=customXml/itemProps3.xml><?xml version="1.0" encoding="utf-8"?>
 <ds:datastoreItem xmlns:ds="http://schemas.openxmlformats.org/officeDocument/2006/customXml" ds:itemID="{FE252434-B037-4545-843C-7B9553F31937}">
   <ds:schemaRefs>
     <ds:schemaRef ds:uri="http://schemas.microsoft.com/office/2006/metadata/contentType"/>
@@ -9032,8 +9056,25 @@
 </ds:datastoreItem>
 </file>
 
+<file path=customXml/itemProps2.xml><?xml version="1.0" encoding="utf-8"?>
+<ds:datastoreItem xmlns:ds="http://schemas.openxmlformats.org/officeDocument/2006/customXml" ds:itemID="{BC51CBF5-CC68-4B1E-8785-4A6912D788FD}">
+  <ds:schemaRefs>
+    <ds:schemaRef ds:uri="http://schemas.microsoft.com/sharepoint/v3/contenttype/forms"/>
+  </ds:schemaRefs>
+</ds:datastoreItem>
+</file>
+
+<file path=customXml/itemProps3.xml><?xml version="1.0" encoding="utf-8"?>
+<ds:datastoreItem xmlns:ds="http://schemas.openxmlformats.org/officeDocument/2006/customXml" ds:itemID="{A2CA0DDB-277B-41F8-9D63-B88EE90A7F1C}">
+  <ds:schemaRefs>
+    <ds:schemaRef ds:uri="http://schemas.microsoft.com/office/2006/metadata/properties"/>
+    <ds:schemaRef ds:uri="http://schemas.microsoft.com/office/infopath/2007/PartnerControls"/>
+  </ds:schemaRefs>
+</ds:datastoreItem>
+</file>
+
 <file path=customXml/itemProps4.xml><?xml version="1.0" encoding="utf-8"?>
-<ds:datastoreItem xmlns:ds="http://schemas.openxmlformats.org/officeDocument/2006/customXml" ds:itemID="{F7FC1AC7-C821-4284-8816-4C1AEFB401F6}">
+<ds:datastoreItem xmlns:ds="http://schemas.openxmlformats.org/officeDocument/2006/customXml" ds:itemID="{3339DC2C-A186-4F66-A621-8E94537C1DB1}">
   <ds:schemaRefs>
     <ds:schemaRef ds:uri="http://schemas.openxmlformats.org/officeDocument/2006/bibliography"/>
   </ds:schemaRefs>

</xml_diff>

<commit_message>
copied changes from documentation/ross into main report
</commit_message>
<xml_diff>
--- a/DrawingApp_Project_Report.docx
+++ b/DrawingApp_Project_Report.docx
@@ -1,6 +1,6 @@
 
 <file path=word/document.xml><?xml version="1.0" encoding="utf-8"?>
-<w:document xmlns:wpc="http://schemas.microsoft.com/office/word/2010/wordprocessingCanvas" xmlns:cx="http://schemas.microsoft.com/office/drawing/2014/chartex" xmlns:cx1="http://schemas.microsoft.com/office/drawing/2015/9/8/chartex" xmlns:cx2="http://schemas.microsoft.com/office/drawing/2015/10/21/chartex" xmlns:cx3="http://schemas.microsoft.com/office/drawing/2016/5/9/chartex" xmlns:cx4="http://schemas.microsoft.com/office/drawing/2016/5/10/chartex" xmlns:cx5="http://schemas.microsoft.com/office/drawing/2016/5/11/chartex" xmlns:cx6="http://schemas.microsoft.com/office/drawing/2016/5/12/chartex" xmlns:cx7="http://schemas.microsoft.com/office/drawing/2016/5/13/chartex" xmlns:cx8="http://schemas.microsoft.com/office/drawing/2016/5/14/chartex" xmlns:mc="http://schemas.openxmlformats.org/markup-compatibility/2006" xmlns:aink="http://schemas.microsoft.com/office/drawing/2016/ink" xmlns:am3d="http://schemas.microsoft.com/office/drawing/2017/model3d" xmlns:o="urn:schemas-microsoft-com:office:office" xmlns:r="http://schemas.openxmlformats.org/officeDocument/2006/relationships" xmlns:m="http://schemas.openxmlformats.org/officeDocument/2006/math" xmlns:v="urn:schemas-microsoft-com:vml" xmlns:wp14="http://schemas.microsoft.com/office/word/2010/wordprocessingDrawing" xmlns:wp="http://schemas.openxmlformats.org/drawingml/2006/wordprocessingDrawing" xmlns:w10="urn:schemas-microsoft-com:office:word" xmlns:w="http://schemas.openxmlformats.org/wordprocessingml/2006/main" xmlns:w14="http://schemas.microsoft.com/office/word/2010/wordml" xmlns:w15="http://schemas.microsoft.com/office/word/2012/wordml" xmlns:w16cex="http://schemas.microsoft.com/office/word/2018/wordml/cex" xmlns:w16cid="http://schemas.microsoft.com/office/word/2016/wordml/cid" xmlns:w16="http://schemas.microsoft.com/office/word/2018/wordml" xmlns:w16se="http://schemas.microsoft.com/office/word/2015/wordml/symex" xmlns:wpg="http://schemas.microsoft.com/office/word/2010/wordprocessingGroup" xmlns:wpi="http://schemas.microsoft.com/office/word/2010/wordprocessingInk" xmlns:wne="http://schemas.microsoft.com/office/word/2006/wordml" xmlns:wps="http://schemas.microsoft.com/office/word/2010/wordprocessingShape" mc:Ignorable="w14 w15 w16se w16cid w16 w16cex wp14">
+<w:document xmlns:wpc="http://schemas.microsoft.com/office/word/2010/wordprocessingCanvas" xmlns:cx="http://schemas.microsoft.com/office/drawing/2014/chartex" xmlns:cx1="http://schemas.microsoft.com/office/drawing/2015/9/8/chartex" xmlns:cx2="http://schemas.microsoft.com/office/drawing/2015/10/21/chartex" xmlns:cx3="http://schemas.microsoft.com/office/drawing/2016/5/9/chartex" xmlns:cx4="http://schemas.microsoft.com/office/drawing/2016/5/10/chartex" xmlns:cx5="http://schemas.microsoft.com/office/drawing/2016/5/11/chartex" xmlns:cx6="http://schemas.microsoft.com/office/drawing/2016/5/12/chartex" xmlns:cx7="http://schemas.microsoft.com/office/drawing/2016/5/13/chartex" xmlns:cx8="http://schemas.microsoft.com/office/drawing/2016/5/14/chartex" xmlns:mc="http://schemas.openxmlformats.org/markup-compatibility/2006" xmlns:aink="http://schemas.microsoft.com/office/drawing/2016/ink" xmlns:am3d="http://schemas.microsoft.com/office/drawing/2017/model3d" xmlns:o="urn:schemas-microsoft-com:office:office" xmlns:r="http://schemas.openxmlformats.org/officeDocument/2006/relationships" xmlns:m="http://schemas.openxmlformats.org/officeDocument/2006/math" xmlns:v="urn:schemas-microsoft-com:vml" xmlns:wp14="http://schemas.microsoft.com/office/word/2010/wordprocessingDrawing" xmlns:wp="http://schemas.openxmlformats.org/drawingml/2006/wordprocessingDrawing" xmlns:w10="urn:schemas-microsoft-com:office:word" xmlns:w="http://schemas.openxmlformats.org/wordprocessingml/2006/main" xmlns:w14="http://schemas.microsoft.com/office/word/2010/wordml" xmlns:w15="http://schemas.microsoft.com/office/word/2012/wordml" xmlns:w16cid="http://schemas.microsoft.com/office/word/2016/wordml/cid" xmlns:w16se="http://schemas.microsoft.com/office/word/2015/wordml/symex" xmlns:wpg="http://schemas.microsoft.com/office/word/2010/wordprocessingGroup" xmlns:wpi="http://schemas.microsoft.com/office/word/2010/wordprocessingInk" xmlns:wne="http://schemas.microsoft.com/office/word/2006/wordml" xmlns:wps="http://schemas.microsoft.com/office/word/2010/wordprocessingShape" mc:Ignorable="w14 w15 w16se w16cid wp14">
   <w:body>
     <w:p>
       <w:pPr>
@@ -2377,7 +2377,27 @@
           <w:sz w:val="22"/>
           <w:szCs w:val="22"/>
         </w:rPr>
-        <w:t>le and soft slightly melancholic piano piece might have a moody blue background and a flowing, simple and smooth white drawing style similar to the one in the video. A liver tune would have more vibrant colours and an animated bouncy line style. When the music ends you can choose to save the drawing, pay the music again and add to the drawing. Start again with a blank canvas or go back to the main menu and select another track. The program is currently being developed for PC. However, it could be developed for a tablet and mobile phones in the future.</w:t>
+        <w:t xml:space="preserve">le and soft slightly melancholic piano piece might have a moody blue background and a flowing, simple and smooth white drawing style </w:t>
+      </w:r>
+      <w:proofErr w:type="gramStart"/>
+      <w:r>
+        <w:rPr>
+          <w:rFonts w:ascii="Arial" w:hAnsi="Arial" w:cs="Arial"/>
+          <w:color w:val="auto"/>
+          <w:sz w:val="22"/>
+          <w:szCs w:val="22"/>
+        </w:rPr>
+        <w:t>similar to</w:t>
+      </w:r>
+      <w:proofErr w:type="gramEnd"/>
+      <w:r>
+        <w:rPr>
+          <w:rFonts w:ascii="Arial" w:hAnsi="Arial" w:cs="Arial"/>
+          <w:color w:val="auto"/>
+          <w:sz w:val="22"/>
+          <w:szCs w:val="22"/>
+        </w:rPr>
+        <w:t xml:space="preserve"> the one in the video. A liver tune would have more vibrant colours and an animated bouncy line style. When the music ends you can choose to save the drawing, pay the music again and add to the drawing. Start again with a blank canvas or go back to the main menu and select another track. The program is currently being developed for PC. However, it could be developed for a tablet and mobile phones in the future.</w:t>
       </w:r>
     </w:p>
     <w:p>
@@ -2578,7 +2598,25 @@
           <w:sz w:val="22"/>
           <w:szCs w:val="22"/>
         </w:rPr>
-        <w:t>execute this in the most successful way. He has given us a choice to continue on what he has already developed</w:t>
+        <w:t xml:space="preserve">execute this in the most successful way. He has given us a choice to </w:t>
+      </w:r>
+      <w:proofErr w:type="gramStart"/>
+      <w:r>
+        <w:rPr>
+          <w:rFonts w:ascii="Arial" w:hAnsi="Arial" w:cs="Arial"/>
+          <w:sz w:val="22"/>
+          <w:szCs w:val="22"/>
+        </w:rPr>
+        <w:t>continue on</w:t>
+      </w:r>
+      <w:proofErr w:type="gramEnd"/>
+      <w:r>
+        <w:rPr>
+          <w:rFonts w:ascii="Arial" w:hAnsi="Arial" w:cs="Arial"/>
+          <w:sz w:val="22"/>
+          <w:szCs w:val="22"/>
+        </w:rPr>
+        <w:t xml:space="preserve"> what he has already developed</w:t>
       </w:r>
       <w:r>
         <w:rPr>
@@ -2624,7 +2662,25 @@
           <w:sz w:val="22"/>
           <w:szCs w:val="22"/>
         </w:rPr>
-        <w:t>We would most likely be starting the project from scratch but look into what he has already done to get a correct feel for the project and keep it  as close to what he would like</w:t>
+        <w:t xml:space="preserve">We would most likely be starting the project from scratch but look into what he has already done to get a correct feel for the project and keep </w:t>
+      </w:r>
+      <w:proofErr w:type="gramStart"/>
+      <w:r>
+        <w:rPr>
+          <w:rFonts w:ascii="Arial" w:hAnsi="Arial" w:cs="Arial"/>
+          <w:sz w:val="22"/>
+          <w:szCs w:val="22"/>
+        </w:rPr>
+        <w:t>it  as</w:t>
+      </w:r>
+      <w:proofErr w:type="gramEnd"/>
+      <w:r>
+        <w:rPr>
+          <w:rFonts w:ascii="Arial" w:hAnsi="Arial" w:cs="Arial"/>
+          <w:sz w:val="22"/>
+          <w:szCs w:val="22"/>
+        </w:rPr>
+        <w:t xml:space="preserve"> close to what he would like</w:t>
       </w:r>
       <w:r>
         <w:rPr>
@@ -2753,7 +2809,27 @@
           <w:sz w:val="22"/>
           <w:szCs w:val="22"/>
         </w:rPr>
-        <w:t>Objectives of this application would be as follows :-</w:t>
+        <w:t xml:space="preserve">Objectives of this application would be as </w:t>
+      </w:r>
+      <w:proofErr w:type="gramStart"/>
+      <w:r>
+        <w:rPr>
+          <w:rFonts w:ascii="Arial" w:hAnsi="Arial" w:cs="Arial"/>
+          <w:color w:val="auto"/>
+          <w:sz w:val="22"/>
+          <w:szCs w:val="22"/>
+        </w:rPr>
+        <w:t>follows :</w:t>
+      </w:r>
+      <w:proofErr w:type="gramEnd"/>
+      <w:r>
+        <w:rPr>
+          <w:rFonts w:ascii="Arial" w:hAnsi="Arial" w:cs="Arial"/>
+          <w:color w:val="auto"/>
+          <w:sz w:val="22"/>
+          <w:szCs w:val="22"/>
+        </w:rPr>
+        <w:t>-</w:t>
       </w:r>
     </w:p>
     <w:p>
@@ -3461,7 +3537,25 @@
           <w:sz w:val="22"/>
           <w:szCs w:val="18"/>
         </w:rPr>
-        <w:t xml:space="preserve"> of the meetings maybe missed by team members. It can take time but the team will need to try an accommodate the best they cant without letting t take away to much time from the project and the people that are unwell will do what they can to catch up.</w:t>
+        <w:t xml:space="preserve"> of the meetings maybe missed by team members. It can take </w:t>
+      </w:r>
+      <w:proofErr w:type="gramStart"/>
+      <w:r>
+        <w:rPr>
+          <w:rFonts w:ascii="Arial" w:hAnsi="Arial" w:cs="Arial"/>
+          <w:sz w:val="22"/>
+          <w:szCs w:val="18"/>
+        </w:rPr>
+        <w:t>time</w:t>
+      </w:r>
+      <w:proofErr w:type="gramEnd"/>
+      <w:r>
+        <w:rPr>
+          <w:rFonts w:ascii="Arial" w:hAnsi="Arial" w:cs="Arial"/>
+          <w:sz w:val="22"/>
+          <w:szCs w:val="18"/>
+        </w:rPr>
+        <w:t xml:space="preserve"> but the team will need to try an accommodate the best they cant without letting t take away to much time from the project and the people that are unwell will do what they can to catch up.</w:t>
       </w:r>
     </w:p>
     <w:p>
@@ -4135,7 +4229,21 @@
         <w:rPr>
           <w:rFonts w:ascii="Arial" w:hAnsi="Arial" w:cs="Arial"/>
         </w:rPr>
-        <w:t>Communication issues may arise if one of the team members is unable to obtain a microphone for meetings</w:t>
+        <w:t xml:space="preserve">Communication issues may arise if one of the team members </w:t>
+      </w:r>
+      <w:proofErr w:type="gramStart"/>
+      <w:r>
+        <w:rPr>
+          <w:rFonts w:ascii="Arial" w:hAnsi="Arial" w:cs="Arial"/>
+        </w:rPr>
+        <w:t>is</w:t>
+      </w:r>
+      <w:proofErr w:type="gramEnd"/>
+      <w:r>
+        <w:rPr>
+          <w:rFonts w:ascii="Arial" w:hAnsi="Arial" w:cs="Arial"/>
+        </w:rPr>
+        <w:t xml:space="preserve"> unable to obtain a microphone for meetings</w:t>
       </w:r>
     </w:p>
     <w:p>
@@ -4619,7 +4727,18 @@
           <w:szCs w:val="22"/>
           <w:shd w:val="clear" w:color="auto" w:fill="FCFCFC"/>
         </w:rPr>
-        <w:t>Scrum methodology is a method that tries to keep things simple in a constantly shifting</w:t>
+        <w:t xml:space="preserve">Scrum methodology is a method that tries to keep things simple in a constantly </w:t>
+      </w:r>
+      <w:proofErr w:type="gramStart"/>
+      <w:r>
+        <w:rPr>
+          <w:rFonts w:ascii="Arial" w:hAnsi="Arial" w:cs="Arial"/>
+          <w:spacing w:val="2"/>
+          <w:sz w:val="22"/>
+          <w:szCs w:val="22"/>
+          <w:shd w:val="clear" w:color="auto" w:fill="FCFCFC"/>
+        </w:rPr>
+        <w:t>shifting</w:t>
       </w:r>
       <w:r>
         <w:rPr>
@@ -4639,6 +4758,7 @@
         </w:rPr>
         <w:t>”</w:t>
       </w:r>
+      <w:proofErr w:type="gramEnd"/>
       <w:r>
         <w:rPr>
           <w:rFonts w:ascii="Arial" w:hAnsi="Arial" w:cs="Arial"/>
@@ -4881,14 +5001,32 @@
           <w:sz w:val="22"/>
           <w:szCs w:val="18"/>
         </w:rPr>
-        <w:t>, so when he takes it back over there is not much different and wont be required to learn to much new</w:t>
-      </w:r>
+        <w:t xml:space="preserve">, so when he takes it back over there is not much different and </w:t>
+      </w:r>
+      <w:proofErr w:type="gramStart"/>
       <w:r>
         <w:rPr>
           <w:rFonts w:ascii="Arial" w:hAnsi="Arial" w:cs="Arial"/>
           <w:sz w:val="22"/>
           <w:szCs w:val="18"/>
         </w:rPr>
+        <w:t>wont</w:t>
+      </w:r>
+      <w:proofErr w:type="gramEnd"/>
+      <w:r>
+        <w:rPr>
+          <w:rFonts w:ascii="Arial" w:hAnsi="Arial" w:cs="Arial"/>
+          <w:sz w:val="22"/>
+          <w:szCs w:val="18"/>
+        </w:rPr>
+        <w:t xml:space="preserve"> be required to learn to much new</w:t>
+      </w:r>
+      <w:r>
+        <w:rPr>
+          <w:rFonts w:ascii="Arial" w:hAnsi="Arial" w:cs="Arial"/>
+          <w:sz w:val="22"/>
+          <w:szCs w:val="18"/>
+        </w:rPr>
         <w:t xml:space="preserve"> and keep it as </w:t>
       </w:r>
       <w:r>
@@ -5053,7 +5191,25 @@
           <w:sz w:val="22"/>
           <w:szCs w:val="18"/>
         </w:rPr>
-        <w:t xml:space="preserve">documented code to explain to anyone what that are is suppose to do. </w:t>
+        <w:t xml:space="preserve">documented code to explain to anyone what that are is </w:t>
+      </w:r>
+      <w:proofErr w:type="gramStart"/>
+      <w:r>
+        <w:rPr>
+          <w:rFonts w:ascii="Arial" w:hAnsi="Arial" w:cs="Arial"/>
+          <w:sz w:val="22"/>
+          <w:szCs w:val="18"/>
+        </w:rPr>
+        <w:t>suppose</w:t>
+      </w:r>
+      <w:proofErr w:type="gramEnd"/>
+      <w:r>
+        <w:rPr>
+          <w:rFonts w:ascii="Arial" w:hAnsi="Arial" w:cs="Arial"/>
+          <w:sz w:val="22"/>
+          <w:szCs w:val="18"/>
+        </w:rPr>
+        <w:t xml:space="preserve"> to do. </w:t>
       </w:r>
       <w:r>
         <w:rPr>
@@ -5594,7 +5750,27 @@
           <w:sz w:val="22"/>
           <w:szCs w:val="22"/>
         </w:rPr>
-        <w:t xml:space="preserve">A copy of the complete user guide should be included here to assist the testing of the application/system (where appropriate). If videos have been included or any other online help/user guide then links to the source should be included. </w:t>
+        <w:t xml:space="preserve">A copy of the complete user guide should be included here to assist the testing of the application/system (where appropriate). If videos have been included or any other online help/user </w:t>
+      </w:r>
+      <w:proofErr w:type="gramStart"/>
+      <w:r>
+        <w:rPr>
+          <w:rFonts w:ascii="Arial" w:hAnsi="Arial" w:cs="Arial"/>
+          <w:color w:val="FF0000"/>
+          <w:sz w:val="22"/>
+          <w:szCs w:val="22"/>
+        </w:rPr>
+        <w:t>guide</w:t>
+      </w:r>
+      <w:proofErr w:type="gramEnd"/>
+      <w:r>
+        <w:rPr>
+          <w:rFonts w:ascii="Arial" w:hAnsi="Arial" w:cs="Arial"/>
+          <w:color w:val="FF0000"/>
+          <w:sz w:val="22"/>
+          <w:szCs w:val="22"/>
+        </w:rPr>
+        <w:t xml:space="preserve"> then links to the source should be included. </w:t>
       </w:r>
     </w:p>
     <w:p>
@@ -5951,7 +6127,25 @@
           <w:sz w:val="22"/>
           <w:szCs w:val="22"/>
         </w:rPr>
-        <w:t xml:space="preserve">Found that two of us worked really well together and tried our hardest to </w:t>
+        <w:t xml:space="preserve">Found that two of us worked </w:t>
+      </w:r>
+      <w:proofErr w:type="gramStart"/>
+      <w:r>
+        <w:rPr>
+          <w:rFonts w:ascii="Arial" w:hAnsi="Arial" w:cs="Arial"/>
+          <w:sz w:val="22"/>
+          <w:szCs w:val="22"/>
+        </w:rPr>
+        <w:t>really well</w:t>
+      </w:r>
+      <w:proofErr w:type="gramEnd"/>
+      <w:r>
+        <w:rPr>
+          <w:rFonts w:ascii="Arial" w:hAnsi="Arial" w:cs="Arial"/>
+          <w:sz w:val="22"/>
+          <w:szCs w:val="22"/>
+        </w:rPr>
+        <w:t xml:space="preserve"> together and tried our hardest to </w:t>
       </w:r>
       <w:r>
         <w:rPr>
@@ -5967,7 +6161,25 @@
           <w:sz w:val="22"/>
           <w:szCs w:val="22"/>
         </w:rPr>
-        <w:t xml:space="preserve">. Stages could have been done a lot quicker but, due to waiting for some people to participate it took longer than initially planned leaving less time with the actual implantation phase. </w:t>
+        <w:t xml:space="preserve">. Stages could have been done a lot quicker but, due to waiting for some people to participate it took longer than initially planned </w:t>
+      </w:r>
+      <w:proofErr w:type="gramStart"/>
+      <w:r>
+        <w:rPr>
+          <w:rFonts w:ascii="Arial" w:hAnsi="Arial" w:cs="Arial"/>
+          <w:sz w:val="22"/>
+          <w:szCs w:val="22"/>
+        </w:rPr>
+        <w:t>leaving</w:t>
+      </w:r>
+      <w:proofErr w:type="gramEnd"/>
+      <w:r>
+        <w:rPr>
+          <w:rFonts w:ascii="Arial" w:hAnsi="Arial" w:cs="Arial"/>
+          <w:sz w:val="22"/>
+          <w:szCs w:val="22"/>
+        </w:rPr>
+        <w:t xml:space="preserve"> less time with the actual implantation phase. </w:t>
       </w:r>
     </w:p>
     <w:p>
@@ -6033,8 +6245,10 @@
         </w:tabs>
         <w:rPr>
           <w:rFonts w:ascii="Arial" w:hAnsi="Arial" w:cs="Arial"/>
-          <w:sz w:val="22"/>
-          <w:szCs w:val="22"/>
+          <w:color w:val="000000"/>
+          <w:sz w:val="22"/>
+          <w:szCs w:val="22"/>
+          <w:shd w:val="clear" w:color="auto" w:fill="FFFFFF"/>
         </w:rPr>
       </w:pPr>
       <w:r>
@@ -6058,9 +6272,10 @@
         </w:tabs>
         <w:rPr>
           <w:rFonts w:ascii="Arial" w:hAnsi="Arial" w:cs="Arial"/>
-          <w:color w:val="FF0000"/>
-          <w:sz w:val="22"/>
-          <w:szCs w:val="22"/>
+          <w:color w:val="000000"/>
+          <w:sz w:val="22"/>
+          <w:szCs w:val="22"/>
+          <w:shd w:val="clear" w:color="auto" w:fill="FFFFFF"/>
         </w:rPr>
       </w:pPr>
     </w:p>
@@ -6074,100 +6289,21 @@
         </w:tabs>
         <w:rPr>
           <w:rFonts w:ascii="Arial" w:hAnsi="Arial" w:cs="Arial"/>
-          <w:color w:val="FF0000"/>
-          <w:sz w:val="22"/>
-          <w:szCs w:val="22"/>
-        </w:rPr>
-      </w:pPr>
-      <w:r>
-        <w:rPr>
-          <w:rFonts w:ascii="Arial" w:hAnsi="Arial" w:cs="Arial"/>
-          <w:color w:val="FF0000"/>
-          <w:sz w:val="22"/>
-          <w:szCs w:val="22"/>
-        </w:rPr>
-        <w:t>This section should contain a brief description of what</w:t>
-      </w:r>
-      <w:r>
-        <w:rPr>
-          <w:rFonts w:ascii="Arial" w:hAnsi="Arial" w:cs="Arial"/>
-          <w:color w:val="FF0000"/>
-          <w:sz w:val="22"/>
-          <w:szCs w:val="22"/>
-        </w:rPr>
-        <w:t xml:space="preserve"> was learned as a result of the project.  Any effect (positive or negative) particular events had on the project, causes/triggers (and whether there had been early warning indicators) and recommendations</w:t>
-      </w:r>
-      <w:r>
-        <w:rPr>
-          <w:rFonts w:ascii="Arial" w:hAnsi="Arial" w:cs="Arial"/>
-          <w:color w:val="FF0000"/>
-          <w:sz w:val="22"/>
-          <w:szCs w:val="22"/>
-        </w:rPr>
-        <w:t xml:space="preserve"> for the</w:t>
-      </w:r>
-      <w:r>
-        <w:rPr>
-          <w:rFonts w:ascii="Arial" w:hAnsi="Arial" w:cs="Arial"/>
-          <w:color w:val="FF0000"/>
-          <w:sz w:val="22"/>
-          <w:szCs w:val="22"/>
-        </w:rPr>
-        <w:t xml:space="preserve">se </w:t>
-      </w:r>
-      <w:r>
-        <w:rPr>
-          <w:rFonts w:ascii="Arial" w:hAnsi="Arial" w:cs="Arial"/>
-          <w:color w:val="FF0000"/>
-          <w:sz w:val="22"/>
-          <w:szCs w:val="22"/>
-        </w:rPr>
-        <w:t>lessons</w:t>
-      </w:r>
-      <w:r>
-        <w:rPr>
-          <w:rFonts w:ascii="Arial" w:hAnsi="Arial" w:cs="Arial"/>
-          <w:color w:val="FF0000"/>
-          <w:sz w:val="22"/>
-          <w:szCs w:val="22"/>
-        </w:rPr>
-        <w:t xml:space="preserve"> </w:t>
-      </w:r>
-      <w:r>
-        <w:rPr>
-          <w:rFonts w:ascii="Arial" w:hAnsi="Arial" w:cs="Arial"/>
-          <w:color w:val="FF0000"/>
-          <w:sz w:val="22"/>
-          <w:szCs w:val="22"/>
-        </w:rPr>
-        <w:t xml:space="preserve">should </w:t>
-      </w:r>
-      <w:r>
-        <w:rPr>
-          <w:rFonts w:ascii="Arial" w:hAnsi="Arial" w:cs="Arial"/>
-          <w:color w:val="FF0000"/>
-          <w:sz w:val="22"/>
-          <w:szCs w:val="22"/>
-        </w:rPr>
-        <w:t>be supported by refere</w:t>
-      </w:r>
-      <w:r>
-        <w:rPr>
-          <w:rFonts w:ascii="Arial" w:hAnsi="Arial" w:cs="Arial"/>
-          <w:color w:val="FF0000"/>
-          <w:sz w:val="22"/>
-          <w:szCs w:val="22"/>
-        </w:rPr>
-        <w:t>nced materials</w:t>
-      </w:r>
-      <w:r>
-        <w:rPr>
-          <w:rFonts w:ascii="Arial" w:hAnsi="Arial" w:cs="Arial"/>
-          <w:color w:val="FF0000"/>
-          <w:sz w:val="22"/>
-          <w:szCs w:val="22"/>
-        </w:rPr>
-        <w:t xml:space="preserve">.  </w:t>
+          <w:color w:val="000000"/>
+          <w:sz w:val="22"/>
+          <w:szCs w:val="22"/>
+          <w:shd w:val="clear" w:color="auto" w:fill="FFFFFF"/>
+        </w:rPr>
+      </w:pPr>
+      <w:r>
+        <w:rPr>
+          <w:rFonts w:ascii="Arial" w:hAnsi="Arial" w:cs="Arial"/>
+          <w:color w:val="000000"/>
+          <w:sz w:val="22"/>
+          <w:szCs w:val="22"/>
+          <w:shd w:val="clear" w:color="auto" w:fill="FFFFFF"/>
+        </w:rPr>
+        <w:t>Lessons Learnt – Ross</w:t>
       </w:r>
     </w:p>
     <w:p>
@@ -6178,12 +6314,171 @@
           <w:tab w:val="clear" w:pos="7200"/>
           <w:tab w:val="clear" w:pos="8640"/>
         </w:tabs>
-        <w:rPr>
-          <w:rFonts w:ascii="Arial" w:hAnsi="Arial" w:cs="Arial"/>
-          <w:sz w:val="22"/>
-          <w:szCs w:val="22"/>
-        </w:rPr>
-      </w:pPr>
+        <w:ind w:left="0"/>
+        <w:rPr>
+          <w:rFonts w:ascii="Arial" w:hAnsi="Arial" w:cs="Arial"/>
+          <w:color w:val="000000"/>
+          <w:sz w:val="22"/>
+          <w:szCs w:val="22"/>
+          <w:shd w:val="clear" w:color="auto" w:fill="FFFFFF"/>
+        </w:rPr>
+      </w:pPr>
+    </w:p>
+    <w:p>
+      <w:pPr>
+        <w:pStyle w:val="BodyTextIndent"/>
+        <w:rPr>
+          <w:rFonts w:ascii="Arial" w:hAnsi="Arial" w:cs="Arial"/>
+          <w:sz w:val="22"/>
+          <w:szCs w:val="22"/>
+        </w:rPr>
+      </w:pPr>
+      <w:r>
+        <w:rPr>
+          <w:rFonts w:ascii="Arial" w:hAnsi="Arial" w:cs="Arial"/>
+          <w:sz w:val="22"/>
+          <w:szCs w:val="22"/>
+        </w:rPr>
+        <w:t xml:space="preserve">Throughout the development of the project, I gained a large amount of information and learned a lot. </w:t>
+      </w:r>
+      <w:proofErr w:type="gramStart"/>
+      <w:r>
+        <w:rPr>
+          <w:rFonts w:ascii="Arial" w:hAnsi="Arial" w:cs="Arial"/>
+          <w:sz w:val="22"/>
+          <w:szCs w:val="22"/>
+        </w:rPr>
+        <w:t>In particular, I</w:t>
+      </w:r>
+      <w:proofErr w:type="gramEnd"/>
+      <w:r>
+        <w:rPr>
+          <w:rFonts w:ascii="Arial" w:hAnsi="Arial" w:cs="Arial"/>
+          <w:sz w:val="22"/>
+          <w:szCs w:val="22"/>
+        </w:rPr>
+        <w:t xml:space="preserve"> learned about how to work with a client such as managing and organising meetings, negotiating terms and requirements and maintaining expectations. These skills helped to gain a better understanding of what a team is capable of and what is feasible for a team in the timeframe given.</w:t>
+      </w:r>
+    </w:p>
+    <w:p>
+      <w:pPr>
+        <w:pStyle w:val="BodyTextIndent"/>
+        <w:rPr>
+          <w:rFonts w:ascii="Arial" w:hAnsi="Arial" w:cs="Arial"/>
+          <w:sz w:val="22"/>
+          <w:szCs w:val="22"/>
+        </w:rPr>
+      </w:pPr>
+    </w:p>
+    <w:p>
+      <w:pPr>
+        <w:pStyle w:val="BodyTextIndent"/>
+        <w:rPr>
+          <w:rFonts w:ascii="Arial" w:hAnsi="Arial" w:cs="Arial"/>
+          <w:sz w:val="22"/>
+          <w:szCs w:val="22"/>
+        </w:rPr>
+      </w:pPr>
+      <w:r>
+        <w:rPr>
+          <w:rFonts w:ascii="Arial" w:hAnsi="Arial" w:cs="Arial"/>
+          <w:sz w:val="22"/>
+          <w:szCs w:val="22"/>
+        </w:rPr>
+        <w:t xml:space="preserve">My software development skills have improved since starting this project as games development is an area that I was not familiar with. Having to learn these new skills has allowed me to improve my </w:t>
+      </w:r>
+      <w:proofErr w:type="gramStart"/>
+      <w:r>
+        <w:rPr>
+          <w:rFonts w:ascii="Arial" w:hAnsi="Arial" w:cs="Arial"/>
+          <w:sz w:val="22"/>
+          <w:szCs w:val="22"/>
+        </w:rPr>
+        <w:t>problem solving</w:t>
+      </w:r>
+      <w:proofErr w:type="gramEnd"/>
+      <w:r>
+        <w:rPr>
+          <w:rFonts w:ascii="Arial" w:hAnsi="Arial" w:cs="Arial"/>
+          <w:sz w:val="22"/>
+          <w:szCs w:val="22"/>
+        </w:rPr>
+        <w:t xml:space="preserve"> skills and critical thinking because developing games with software such as Unity requires a different approach than what I’m used to with web and software development.</w:t>
+      </w:r>
+    </w:p>
+    <w:p>
+      <w:pPr>
+        <w:pStyle w:val="BodyTextIndent"/>
+        <w:rPr>
+          <w:rFonts w:ascii="Arial" w:hAnsi="Arial" w:cs="Arial"/>
+          <w:sz w:val="22"/>
+          <w:szCs w:val="22"/>
+        </w:rPr>
+      </w:pPr>
+    </w:p>
+    <w:p>
+      <w:pPr>
+        <w:pStyle w:val="BodyTextIndent"/>
+        <w:rPr>
+          <w:rFonts w:ascii="Arial" w:hAnsi="Arial" w:cs="Arial"/>
+          <w:sz w:val="22"/>
+          <w:szCs w:val="22"/>
+        </w:rPr>
+      </w:pPr>
+      <w:r>
+        <w:rPr>
+          <w:rFonts w:ascii="Arial" w:hAnsi="Arial" w:cs="Arial"/>
+          <w:sz w:val="22"/>
+          <w:szCs w:val="22"/>
+        </w:rPr>
+        <w:t>This project has also provided me with a valuable opportunity to familiarise myself with the C# programming language, allowing me to broaden my skillset.</w:t>
+      </w:r>
+    </w:p>
+    <w:p>
+      <w:pPr>
+        <w:pStyle w:val="BodyTextIndent"/>
+        <w:rPr>
+          <w:rFonts w:ascii="Arial" w:hAnsi="Arial" w:cs="Arial"/>
+          <w:sz w:val="22"/>
+          <w:szCs w:val="22"/>
+        </w:rPr>
+      </w:pPr>
+    </w:p>
+    <w:p>
+      <w:pPr>
+        <w:pStyle w:val="BodyTextIndent"/>
+        <w:rPr>
+          <w:rFonts w:ascii="Arial" w:hAnsi="Arial" w:cs="Arial"/>
+          <w:sz w:val="22"/>
+          <w:szCs w:val="22"/>
+        </w:rPr>
+      </w:pPr>
+      <w:r>
+        <w:rPr>
+          <w:rFonts w:ascii="Arial" w:hAnsi="Arial" w:cs="Arial"/>
+          <w:sz w:val="22"/>
+          <w:szCs w:val="22"/>
+        </w:rPr>
+        <w:t xml:space="preserve">I have also gained an understanding of how to work with a team and the communication required to ensure the team is able to work together effectively. Each team member’s communication skills have proven to play an essential role in the outcome of the project. </w:t>
+      </w:r>
+      <w:proofErr w:type="gramStart"/>
+      <w:r>
+        <w:rPr>
+          <w:rFonts w:ascii="Arial" w:hAnsi="Arial" w:cs="Arial"/>
+          <w:sz w:val="22"/>
+          <w:szCs w:val="22"/>
+        </w:rPr>
+        <w:t>Early on in the</w:t>
+      </w:r>
+      <w:proofErr w:type="gramEnd"/>
+      <w:r>
+        <w:rPr>
+          <w:rFonts w:ascii="Arial" w:hAnsi="Arial" w:cs="Arial"/>
+          <w:sz w:val="22"/>
+          <w:szCs w:val="22"/>
+        </w:rPr>
+        <w:t xml:space="preserve"> project, it was clear that the team was struggling to properly maintain contact with all its members. We tried to address this issue as best we could, making sure that any uncommunicative members were always included in discussions, particularly group chats which could be read later. Unfortunately, this is an issue that requires complete cooperation by all members of the team and cannot be properly achieved without it. This directly affected the project’s rate of progress as it was difficult to advance when one of the team’s members failed to contribute for almost the entire project.</w:t>
+      </w:r>
     </w:p>
     <w:p>
       <w:pPr>
@@ -6193,35 +6488,12 @@
           <w:tab w:val="clear" w:pos="7200"/>
           <w:tab w:val="clear" w:pos="8640"/>
         </w:tabs>
-        <w:rPr>
-          <w:rFonts w:ascii="Arial" w:hAnsi="Arial" w:cs="Arial"/>
-          <w:sz w:val="22"/>
-          <w:szCs w:val="22"/>
-        </w:rPr>
-      </w:pPr>
-    </w:p>
-    <w:p>
-      <w:pPr>
-        <w:pStyle w:val="Heading2"/>
-        <w:tabs>
-          <w:tab w:val="left" w:pos="2160"/>
-        </w:tabs>
-        <w:rPr>
-          <w:rFonts w:ascii="Arial" w:hAnsi="Arial" w:cs="Arial"/>
-        </w:rPr>
-      </w:pPr>
-      <w:bookmarkStart w:id="24" w:name="_Toc290366219"/>
-      <w:r>
-        <w:rPr>
-          <w:rFonts w:ascii="Arial" w:hAnsi="Arial" w:cs="Arial"/>
-        </w:rPr>
-        <w:t>Future Improvements</w:t>
-      </w:r>
-      <w:bookmarkEnd w:id="24"/>
-    </w:p>
-    <w:p>
-      <w:pPr>
-        <w:pStyle w:val="BodyTextIndent"/>
+        <w:ind w:left="0"/>
+        <w:rPr>
+          <w:rFonts w:ascii="Arial" w:hAnsi="Arial" w:cs="Arial"/>
+          <w:sz w:val="22"/>
+          <w:szCs w:val="22"/>
+        </w:rPr>
       </w:pPr>
     </w:p>
     <w:p>
@@ -6234,19 +6506,107 @@
         </w:tabs>
         <w:rPr>
           <w:rFonts w:ascii="Arial" w:hAnsi="Arial" w:cs="Arial"/>
-          <w:color w:val="FF0000"/>
-          <w:sz w:val="22"/>
-          <w:szCs w:val="22"/>
-        </w:rPr>
-      </w:pPr>
-      <w:r>
-        <w:rPr>
-          <w:rFonts w:ascii="Arial" w:hAnsi="Arial" w:cs="Arial"/>
-          <w:color w:val="FF0000"/>
-          <w:sz w:val="22"/>
-          <w:szCs w:val="22"/>
-        </w:rPr>
-        <w:t xml:space="preserve">This section should contain a brief description of what improvements or enhancements which would have been included in the submission given time. These improvements must be supported by referenced materials which support the likelihood of this improvement.  </w:t>
+          <w:sz w:val="22"/>
+          <w:szCs w:val="22"/>
+        </w:rPr>
+      </w:pPr>
+    </w:p>
+    <w:p>
+      <w:pPr>
+        <w:pStyle w:val="Heading2"/>
+        <w:tabs>
+          <w:tab w:val="left" w:pos="2160"/>
+        </w:tabs>
+        <w:rPr>
+          <w:rFonts w:ascii="Arial" w:hAnsi="Arial" w:cs="Arial"/>
+        </w:rPr>
+      </w:pPr>
+      <w:bookmarkStart w:id="24" w:name="_Toc290366219"/>
+      <w:r>
+        <w:rPr>
+          <w:rFonts w:ascii="Arial" w:hAnsi="Arial" w:cs="Arial"/>
+        </w:rPr>
+        <w:t>Future Improvements</w:t>
+      </w:r>
+      <w:bookmarkEnd w:id="24"/>
+    </w:p>
+    <w:p>
+      <w:pPr>
+        <w:pStyle w:val="BodyTextIndent"/>
+        <w:rPr>
+          <w:rFonts w:ascii="Arial" w:hAnsi="Arial" w:cs="Arial"/>
+          <w:sz w:val="22"/>
+          <w:szCs w:val="22"/>
+        </w:rPr>
+      </w:pPr>
+      <w:r>
+        <w:rPr>
+          <w:rFonts w:ascii="Arial" w:hAnsi="Arial" w:cs="Arial"/>
+          <w:sz w:val="22"/>
+          <w:szCs w:val="22"/>
+        </w:rPr>
+        <w:t>Not all intended features could be implemented into the project, partly due to time constraints. The team intended to implement a saving and loading feature to allow the user to properly save their drawings. The ability to then load these saved drawings was also planned but also could not be achieved in time. Both these features were planned to be integrated into the user interface.</w:t>
+      </w:r>
+    </w:p>
+    <w:p>
+      <w:pPr>
+        <w:pStyle w:val="BodyTextIndent"/>
+        <w:rPr>
+          <w:rFonts w:ascii="Arial" w:hAnsi="Arial" w:cs="Arial"/>
+          <w:sz w:val="22"/>
+          <w:szCs w:val="22"/>
+        </w:rPr>
+      </w:pPr>
+    </w:p>
+    <w:p>
+      <w:pPr>
+        <w:pStyle w:val="BodyTextIndent"/>
+        <w:rPr>
+          <w:rFonts w:ascii="Arial" w:hAnsi="Arial" w:cs="Arial"/>
+          <w:sz w:val="22"/>
+          <w:szCs w:val="22"/>
+        </w:rPr>
+      </w:pPr>
+      <w:r>
+        <w:rPr>
+          <w:rFonts w:ascii="Arial" w:hAnsi="Arial" w:cs="Arial"/>
+          <w:sz w:val="22"/>
+          <w:szCs w:val="22"/>
+        </w:rPr>
+        <w:t xml:space="preserve">The game currently supports playing music while the user draws. The team had plans to improve this feature by including additional music tracks with the option </w:t>
+      </w:r>
+      <w:bookmarkStart w:id="25" w:name="_GoBack"/>
+      <w:bookmarkEnd w:id="25"/>
+      <w:r>
+        <w:rPr>
+          <w:rFonts w:ascii="Arial" w:hAnsi="Arial" w:cs="Arial"/>
+          <w:sz w:val="22"/>
+          <w:szCs w:val="22"/>
+        </w:rPr>
+        <w:t xml:space="preserve">to choose which track to play before starting a drawing. </w:t>
+      </w:r>
+    </w:p>
+    <w:p>
+      <w:pPr>
+        <w:pStyle w:val="BodyTextIndent"/>
+        <w:rPr>
+          <w:rFonts w:ascii="Arial" w:hAnsi="Arial" w:cs="Arial"/>
+          <w:sz w:val="22"/>
+          <w:szCs w:val="22"/>
+        </w:rPr>
+      </w:pPr>
+    </w:p>
+    <w:p>
+      <w:pPr>
+        <w:pStyle w:val="BodyTextIndent"/>
+      </w:pPr>
+      <w:r>
+        <w:rPr>
+          <w:rFonts w:ascii="Arial" w:hAnsi="Arial" w:cs="Arial"/>
+          <w:sz w:val="22"/>
+          <w:szCs w:val="22"/>
+        </w:rPr>
+        <w:t>The ability to create drawings that fade into the background has been successfully implemented but plans were also in place to edit the brush settings. These included changing the colour, thickness and style of the brush.</w:t>
       </w:r>
     </w:p>
     <w:p>
@@ -6288,14 +6648,14 @@
           <w:rFonts w:ascii="Arial" w:hAnsi="Arial" w:cs="Arial"/>
         </w:rPr>
       </w:pPr>
-      <w:bookmarkStart w:id="25" w:name="_Toc290366220"/>
+      <w:bookmarkStart w:id="26" w:name="_Toc290366220"/>
       <w:r>
         <w:rPr>
           <w:rFonts w:ascii="Arial" w:hAnsi="Arial" w:cs="Arial"/>
         </w:rPr>
         <w:t>Bibliography</w:t>
       </w:r>
-      <w:bookmarkEnd w:id="25"/>
+      <w:bookmarkEnd w:id="26"/>
     </w:p>
     <w:p>
       <w:pPr>
@@ -6378,14 +6738,14 @@
           <w:rFonts w:ascii="Arial" w:hAnsi="Arial" w:cs="Arial"/>
         </w:rPr>
       </w:pPr>
-      <w:bookmarkStart w:id="26" w:name="_Toc290366221"/>
+      <w:bookmarkStart w:id="27" w:name="_Toc290366221"/>
       <w:r>
         <w:rPr>
           <w:rFonts w:ascii="Arial" w:hAnsi="Arial" w:cs="Arial"/>
         </w:rPr>
         <w:t>appendix a (supporting materials project planning)</w:t>
       </w:r>
-      <w:bookmarkEnd w:id="26"/>
+      <w:bookmarkEnd w:id="27"/>
     </w:p>
     <w:p>
       <w:pPr>
@@ -6458,14 +6818,14 @@
           <w:rFonts w:ascii="Arial" w:hAnsi="Arial" w:cs="Arial"/>
         </w:rPr>
       </w:pPr>
-      <w:bookmarkStart w:id="27" w:name="_Toc290366222"/>
+      <w:bookmarkStart w:id="28" w:name="_Toc290366222"/>
       <w:r>
         <w:rPr>
           <w:rFonts w:ascii="Arial" w:hAnsi="Arial" w:cs="Arial"/>
         </w:rPr>
         <w:t>appendix b (supporting materials analysis)</w:t>
       </w:r>
-      <w:bookmarkEnd w:id="27"/>
+      <w:bookmarkEnd w:id="28"/>
     </w:p>
     <w:p>
       <w:pPr>
@@ -6510,7 +6870,16 @@
           <w:sz w:val="22"/>
           <w:szCs w:val="22"/>
         </w:rPr>
-        <w:t xml:space="preserve">, HIPO charts etc must be included. Email correspondence with the client relating to this area should also be included. Also include any other relevant documents you feel enables the marker to gain a better understanding of the work submitted. </w:t>
+        <w:t xml:space="preserve">, HIPO charts etc must be included. Email correspondence with the client relating to this area should also be included. Also include any other relevant documents </w:t>
+      </w:r>
+      <w:r>
+        <w:rPr>
+          <w:rFonts w:ascii="Arial" w:hAnsi="Arial" w:cs="Arial"/>
+          <w:sz w:val="22"/>
+          <w:szCs w:val="22"/>
+        </w:rPr>
+        <w:lastRenderedPageBreak/>
+        <w:t xml:space="preserve">you feel enables the marker to gain a better understanding of the work submitted. </w:t>
       </w:r>
     </w:p>
     <w:p>
@@ -6553,14 +6922,14 @@
           <w:rFonts w:ascii="Arial" w:hAnsi="Arial" w:cs="Arial"/>
         </w:rPr>
       </w:pPr>
-      <w:bookmarkStart w:id="28" w:name="_Toc290366223"/>
+      <w:bookmarkStart w:id="29" w:name="_Toc290366223"/>
       <w:r>
         <w:rPr>
           <w:rFonts w:ascii="Arial" w:hAnsi="Arial" w:cs="Arial"/>
         </w:rPr>
         <w:t>appendix c (supporting materials design)</w:t>
       </w:r>
-      <w:bookmarkEnd w:id="28"/>
+      <w:bookmarkEnd w:id="29"/>
     </w:p>
     <w:p>
       <w:pPr>
@@ -6617,14 +6986,14 @@
           <w:rFonts w:ascii="Arial" w:hAnsi="Arial" w:cs="Arial"/>
         </w:rPr>
       </w:pPr>
-      <w:bookmarkStart w:id="29" w:name="_Toc290366224"/>
+      <w:bookmarkStart w:id="30" w:name="_Toc290366224"/>
       <w:r>
         <w:rPr>
           <w:rFonts w:ascii="Arial" w:hAnsi="Arial" w:cs="Arial"/>
         </w:rPr>
         <w:t>appendix D (supporting materials implementation &amp; testing)</w:t>
       </w:r>
-      <w:bookmarkEnd w:id="29"/>
+      <w:bookmarkEnd w:id="30"/>
     </w:p>
     <w:p>
       <w:pPr>
@@ -6694,7 +7063,7 @@
           <w:rFonts w:ascii="Arial" w:hAnsi="Arial" w:cs="Arial"/>
         </w:rPr>
       </w:pPr>
-      <w:bookmarkStart w:id="30" w:name="_Toc290366225"/>
+      <w:bookmarkStart w:id="31" w:name="_Toc290366225"/>
       <w:r>
         <w:rPr>
           <w:rFonts w:ascii="Arial" w:hAnsi="Arial" w:cs="Arial"/>
@@ -6713,6 +7082,7 @@
         </w:rPr>
         <w:t>al student work</w:t>
       </w:r>
+      <w:proofErr w:type="gramStart"/>
       <w:r>
         <w:rPr>
           <w:rFonts w:ascii="Arial" w:hAnsi="Arial" w:cs="Arial"/>
@@ -6723,9 +7093,16 @@
         <w:rPr>
           <w:rFonts w:ascii="Arial" w:hAnsi="Arial" w:cs="Arial"/>
         </w:rPr>
-        <w:t xml:space="preserve"> to include research topic report</w:t>
-      </w:r>
-      <w:bookmarkEnd w:id="30"/>
+        <w:t xml:space="preserve"> to</w:t>
+      </w:r>
+      <w:proofErr w:type="gramEnd"/>
+      <w:r>
+        <w:rPr>
+          <w:rFonts w:ascii="Arial" w:hAnsi="Arial" w:cs="Arial"/>
+        </w:rPr>
+        <w:t xml:space="preserve"> include research topic report</w:t>
+      </w:r>
+      <w:bookmarkEnd w:id="31"/>
       <w:r>
         <w:rPr>
           <w:rFonts w:ascii="Arial" w:hAnsi="Arial" w:cs="Arial"/>
@@ -6854,7 +7231,7 @@
 </file>
 
 <file path=word/endnotes.xml><?xml version="1.0" encoding="utf-8"?>
-<w:endnotes xmlns:wpc="http://schemas.microsoft.com/office/word/2010/wordprocessingCanvas" xmlns:cx="http://schemas.microsoft.com/office/drawing/2014/chartex" xmlns:cx1="http://schemas.microsoft.com/office/drawing/2015/9/8/chartex" xmlns:cx2="http://schemas.microsoft.com/office/drawing/2015/10/21/chartex" xmlns:cx3="http://schemas.microsoft.com/office/drawing/2016/5/9/chartex" xmlns:cx4="http://schemas.microsoft.com/office/drawing/2016/5/10/chartex" xmlns:cx5="http://schemas.microsoft.com/office/drawing/2016/5/11/chartex" xmlns:cx6="http://schemas.microsoft.com/office/drawing/2016/5/12/chartex" xmlns:cx7="http://schemas.microsoft.com/office/drawing/2016/5/13/chartex" xmlns:cx8="http://schemas.microsoft.com/office/drawing/2016/5/14/chartex" xmlns:mc="http://schemas.openxmlformats.org/markup-compatibility/2006" xmlns:aink="http://schemas.microsoft.com/office/drawing/2016/ink" xmlns:am3d="http://schemas.microsoft.com/office/drawing/2017/model3d" xmlns:o="urn:schemas-microsoft-com:office:office" xmlns:r="http://schemas.openxmlformats.org/officeDocument/2006/relationships" xmlns:m="http://schemas.openxmlformats.org/officeDocument/2006/math" xmlns:v="urn:schemas-microsoft-com:vml" xmlns:wp14="http://schemas.microsoft.com/office/word/2010/wordprocessingDrawing" xmlns:wp="http://schemas.openxmlformats.org/drawingml/2006/wordprocessingDrawing" xmlns:w10="urn:schemas-microsoft-com:office:word" xmlns:w="http://schemas.openxmlformats.org/wordprocessingml/2006/main" xmlns:w14="http://schemas.microsoft.com/office/word/2010/wordml" xmlns:w15="http://schemas.microsoft.com/office/word/2012/wordml" xmlns:w16cex="http://schemas.microsoft.com/office/word/2018/wordml/cex" xmlns:w16cid="http://schemas.microsoft.com/office/word/2016/wordml/cid" xmlns:w16="http://schemas.microsoft.com/office/word/2018/wordml" xmlns:w16se="http://schemas.microsoft.com/office/word/2015/wordml/symex" xmlns:wpg="http://schemas.microsoft.com/office/word/2010/wordprocessingGroup" xmlns:wpi="http://schemas.microsoft.com/office/word/2010/wordprocessingInk" xmlns:wne="http://schemas.microsoft.com/office/word/2006/wordml" xmlns:wps="http://schemas.microsoft.com/office/word/2010/wordprocessingShape" mc:Ignorable="w14 w15 w16se w16cid w16 w16cex wp14">
+<w:endnotes xmlns:wpc="http://schemas.microsoft.com/office/word/2010/wordprocessingCanvas" xmlns:cx="http://schemas.microsoft.com/office/drawing/2014/chartex" xmlns:cx1="http://schemas.microsoft.com/office/drawing/2015/9/8/chartex" xmlns:cx2="http://schemas.microsoft.com/office/drawing/2015/10/21/chartex" xmlns:cx3="http://schemas.microsoft.com/office/drawing/2016/5/9/chartex" xmlns:cx4="http://schemas.microsoft.com/office/drawing/2016/5/10/chartex" xmlns:cx5="http://schemas.microsoft.com/office/drawing/2016/5/11/chartex" xmlns:cx6="http://schemas.microsoft.com/office/drawing/2016/5/12/chartex" xmlns:cx7="http://schemas.microsoft.com/office/drawing/2016/5/13/chartex" xmlns:cx8="http://schemas.microsoft.com/office/drawing/2016/5/14/chartex" xmlns:mc="http://schemas.openxmlformats.org/markup-compatibility/2006" xmlns:aink="http://schemas.microsoft.com/office/drawing/2016/ink" xmlns:am3d="http://schemas.microsoft.com/office/drawing/2017/model3d" xmlns:o="urn:schemas-microsoft-com:office:office" xmlns:r="http://schemas.openxmlformats.org/officeDocument/2006/relationships" xmlns:m="http://schemas.openxmlformats.org/officeDocument/2006/math" xmlns:v="urn:schemas-microsoft-com:vml" xmlns:wp14="http://schemas.microsoft.com/office/word/2010/wordprocessingDrawing" xmlns:wp="http://schemas.openxmlformats.org/drawingml/2006/wordprocessingDrawing" xmlns:w10="urn:schemas-microsoft-com:office:word" xmlns:w="http://schemas.openxmlformats.org/wordprocessingml/2006/main" xmlns:w14="http://schemas.microsoft.com/office/word/2010/wordml" xmlns:w15="http://schemas.microsoft.com/office/word/2012/wordml" xmlns:w16cid="http://schemas.microsoft.com/office/word/2016/wordml/cid" xmlns:w16se="http://schemas.microsoft.com/office/word/2015/wordml/symex" xmlns:wpg="http://schemas.microsoft.com/office/word/2010/wordprocessingGroup" xmlns:wpi="http://schemas.microsoft.com/office/word/2010/wordprocessingInk" xmlns:wne="http://schemas.microsoft.com/office/word/2006/wordml" xmlns:wps="http://schemas.microsoft.com/office/word/2010/wordprocessingShape" mc:Ignorable="w14 w15 w16se w16cid wp14">
   <w:endnote w:type="separator" w:id="-1">
     <w:p>
       <w:r>
@@ -6876,7 +7253,7 @@
 </file>
 
 <file path=word/footer1.xml><?xml version="1.0" encoding="utf-8"?>
-<w:ftr xmlns:wpc="http://schemas.microsoft.com/office/word/2010/wordprocessingCanvas" xmlns:cx="http://schemas.microsoft.com/office/drawing/2014/chartex" xmlns:cx1="http://schemas.microsoft.com/office/drawing/2015/9/8/chartex" xmlns:cx2="http://schemas.microsoft.com/office/drawing/2015/10/21/chartex" xmlns:cx3="http://schemas.microsoft.com/office/drawing/2016/5/9/chartex" xmlns:cx4="http://schemas.microsoft.com/office/drawing/2016/5/10/chartex" xmlns:cx5="http://schemas.microsoft.com/office/drawing/2016/5/11/chartex" xmlns:cx6="http://schemas.microsoft.com/office/drawing/2016/5/12/chartex" xmlns:cx7="http://schemas.microsoft.com/office/drawing/2016/5/13/chartex" xmlns:cx8="http://schemas.microsoft.com/office/drawing/2016/5/14/chartex" xmlns:mc="http://schemas.openxmlformats.org/markup-compatibility/2006" xmlns:aink="http://schemas.microsoft.com/office/drawing/2016/ink" xmlns:am3d="http://schemas.microsoft.com/office/drawing/2017/model3d" xmlns:o="urn:schemas-microsoft-com:office:office" xmlns:r="http://schemas.openxmlformats.org/officeDocument/2006/relationships" xmlns:m="http://schemas.openxmlformats.org/officeDocument/2006/math" xmlns:v="urn:schemas-microsoft-com:vml" xmlns:wp14="http://schemas.microsoft.com/office/word/2010/wordprocessingDrawing" xmlns:wp="http://schemas.openxmlformats.org/drawingml/2006/wordprocessingDrawing" xmlns:w10="urn:schemas-microsoft-com:office:word" xmlns:w="http://schemas.openxmlformats.org/wordprocessingml/2006/main" xmlns:w14="http://schemas.microsoft.com/office/word/2010/wordml" xmlns:w15="http://schemas.microsoft.com/office/word/2012/wordml" xmlns:w16cex="http://schemas.microsoft.com/office/word/2018/wordml/cex" xmlns:w16cid="http://schemas.microsoft.com/office/word/2016/wordml/cid" xmlns:w16="http://schemas.microsoft.com/office/word/2018/wordml" xmlns:w16se="http://schemas.microsoft.com/office/word/2015/wordml/symex" xmlns:wpg="http://schemas.microsoft.com/office/word/2010/wordprocessingGroup" xmlns:wpi="http://schemas.microsoft.com/office/word/2010/wordprocessingInk" xmlns:wne="http://schemas.microsoft.com/office/word/2006/wordml" xmlns:wps="http://schemas.microsoft.com/office/word/2010/wordprocessingShape" mc:Ignorable="w14 w15 w16se w16cid w16 w16cex wp14">
+<w:ftr xmlns:wpc="http://schemas.microsoft.com/office/word/2010/wordprocessingCanvas" xmlns:cx="http://schemas.microsoft.com/office/drawing/2014/chartex" xmlns:cx1="http://schemas.microsoft.com/office/drawing/2015/9/8/chartex" xmlns:cx2="http://schemas.microsoft.com/office/drawing/2015/10/21/chartex" xmlns:cx3="http://schemas.microsoft.com/office/drawing/2016/5/9/chartex" xmlns:cx4="http://schemas.microsoft.com/office/drawing/2016/5/10/chartex" xmlns:cx5="http://schemas.microsoft.com/office/drawing/2016/5/11/chartex" xmlns:cx6="http://schemas.microsoft.com/office/drawing/2016/5/12/chartex" xmlns:cx7="http://schemas.microsoft.com/office/drawing/2016/5/13/chartex" xmlns:cx8="http://schemas.microsoft.com/office/drawing/2016/5/14/chartex" xmlns:mc="http://schemas.openxmlformats.org/markup-compatibility/2006" xmlns:aink="http://schemas.microsoft.com/office/drawing/2016/ink" xmlns:am3d="http://schemas.microsoft.com/office/drawing/2017/model3d" xmlns:o="urn:schemas-microsoft-com:office:office" xmlns:r="http://schemas.openxmlformats.org/officeDocument/2006/relationships" xmlns:m="http://schemas.openxmlformats.org/officeDocument/2006/math" xmlns:v="urn:schemas-microsoft-com:vml" xmlns:wp14="http://schemas.microsoft.com/office/word/2010/wordprocessingDrawing" xmlns:wp="http://schemas.openxmlformats.org/drawingml/2006/wordprocessingDrawing" xmlns:w10="urn:schemas-microsoft-com:office:word" xmlns:w="http://schemas.openxmlformats.org/wordprocessingml/2006/main" xmlns:w14="http://schemas.microsoft.com/office/word/2010/wordml" xmlns:w15="http://schemas.microsoft.com/office/word/2012/wordml" xmlns:w16cid="http://schemas.microsoft.com/office/word/2016/wordml/cid" xmlns:w16se="http://schemas.microsoft.com/office/word/2015/wordml/symex" xmlns:wpg="http://schemas.microsoft.com/office/word/2010/wordprocessingGroup" xmlns:wpi="http://schemas.microsoft.com/office/word/2010/wordprocessingInk" xmlns:wne="http://schemas.microsoft.com/office/word/2006/wordml" xmlns:wps="http://schemas.microsoft.com/office/word/2010/wordprocessingShape" mc:Ignorable="w14 w15 w16se w16cid wp14">
   <w:p>
     <w:pPr>
       <w:pStyle w:val="Footer"/>
@@ -6962,35 +7339,21 @@
       </w:rPr>
       <w:t xml:space="preserve"> of </w:t>
     </w:r>
-    <w:r>
-      <w:fldChar w:fldCharType="begin"/>
-    </w:r>
-    <w:r>
-      <w:instrText xml:space="preserve"> NUMPAGES  \* MERGEFORMAT </w:instrText>
-    </w:r>
-    <w:r>
-      <w:fldChar w:fldCharType="separate"/>
-    </w:r>
-    <w:r>
-      <w:rPr>
-        <w:rFonts w:ascii="Arial" w:hAnsi="Arial" w:cs="Arial"/>
-        <w:noProof/>
-      </w:rPr>
-      <w:t>6</w:t>
-    </w:r>
-    <w:r>
-      <w:rPr>
-        <w:rFonts w:ascii="Arial" w:hAnsi="Arial" w:cs="Arial"/>
-        <w:noProof/>
-      </w:rPr>
-      <w:fldChar w:fldCharType="end"/>
-    </w:r>
+    <w:fldSimple w:instr=" NUMPAGES  \* MERGEFORMAT ">
+      <w:r>
+        <w:rPr>
+          <w:rFonts w:ascii="Arial" w:hAnsi="Arial" w:cs="Arial"/>
+          <w:noProof/>
+        </w:rPr>
+        <w:t>6</w:t>
+      </w:r>
+    </w:fldSimple>
   </w:p>
 </w:ftr>
 </file>
 
 <file path=word/footnotes.xml><?xml version="1.0" encoding="utf-8"?>
-<w:footnotes xmlns:wpc="http://schemas.microsoft.com/office/word/2010/wordprocessingCanvas" xmlns:cx="http://schemas.microsoft.com/office/drawing/2014/chartex" xmlns:cx1="http://schemas.microsoft.com/office/drawing/2015/9/8/chartex" xmlns:cx2="http://schemas.microsoft.com/office/drawing/2015/10/21/chartex" xmlns:cx3="http://schemas.microsoft.com/office/drawing/2016/5/9/chartex" xmlns:cx4="http://schemas.microsoft.com/office/drawing/2016/5/10/chartex" xmlns:cx5="http://schemas.microsoft.com/office/drawing/2016/5/11/chartex" xmlns:cx6="http://schemas.microsoft.com/office/drawing/2016/5/12/chartex" xmlns:cx7="http://schemas.microsoft.com/office/drawing/2016/5/13/chartex" xmlns:cx8="http://schemas.microsoft.com/office/drawing/2016/5/14/chartex" xmlns:mc="http://schemas.openxmlformats.org/markup-compatibility/2006" xmlns:aink="http://schemas.microsoft.com/office/drawing/2016/ink" xmlns:am3d="http://schemas.microsoft.com/office/drawing/2017/model3d" xmlns:o="urn:schemas-microsoft-com:office:office" xmlns:r="http://schemas.openxmlformats.org/officeDocument/2006/relationships" xmlns:m="http://schemas.openxmlformats.org/officeDocument/2006/math" xmlns:v="urn:schemas-microsoft-com:vml" xmlns:wp14="http://schemas.microsoft.com/office/word/2010/wordprocessingDrawing" xmlns:wp="http://schemas.openxmlformats.org/drawingml/2006/wordprocessingDrawing" xmlns:w10="urn:schemas-microsoft-com:office:word" xmlns:w="http://schemas.openxmlformats.org/wordprocessingml/2006/main" xmlns:w14="http://schemas.microsoft.com/office/word/2010/wordml" xmlns:w15="http://schemas.microsoft.com/office/word/2012/wordml" xmlns:w16cex="http://schemas.microsoft.com/office/word/2018/wordml/cex" xmlns:w16cid="http://schemas.microsoft.com/office/word/2016/wordml/cid" xmlns:w16="http://schemas.microsoft.com/office/word/2018/wordml" xmlns:w16se="http://schemas.microsoft.com/office/word/2015/wordml/symex" xmlns:wpg="http://schemas.microsoft.com/office/word/2010/wordprocessingGroup" xmlns:wpi="http://schemas.microsoft.com/office/word/2010/wordprocessingInk" xmlns:wne="http://schemas.microsoft.com/office/word/2006/wordml" xmlns:wps="http://schemas.microsoft.com/office/word/2010/wordprocessingShape" mc:Ignorable="w14 w15 w16se w16cid w16 w16cex wp14">
+<w:footnotes xmlns:wpc="http://schemas.microsoft.com/office/word/2010/wordprocessingCanvas" xmlns:cx="http://schemas.microsoft.com/office/drawing/2014/chartex" xmlns:cx1="http://schemas.microsoft.com/office/drawing/2015/9/8/chartex" xmlns:cx2="http://schemas.microsoft.com/office/drawing/2015/10/21/chartex" xmlns:cx3="http://schemas.microsoft.com/office/drawing/2016/5/9/chartex" xmlns:cx4="http://schemas.microsoft.com/office/drawing/2016/5/10/chartex" xmlns:cx5="http://schemas.microsoft.com/office/drawing/2016/5/11/chartex" xmlns:cx6="http://schemas.microsoft.com/office/drawing/2016/5/12/chartex" xmlns:cx7="http://schemas.microsoft.com/office/drawing/2016/5/13/chartex" xmlns:cx8="http://schemas.microsoft.com/office/drawing/2016/5/14/chartex" xmlns:mc="http://schemas.openxmlformats.org/markup-compatibility/2006" xmlns:aink="http://schemas.microsoft.com/office/drawing/2016/ink" xmlns:am3d="http://schemas.microsoft.com/office/drawing/2017/model3d" xmlns:o="urn:schemas-microsoft-com:office:office" xmlns:r="http://schemas.openxmlformats.org/officeDocument/2006/relationships" xmlns:m="http://schemas.openxmlformats.org/officeDocument/2006/math" xmlns:v="urn:schemas-microsoft-com:vml" xmlns:wp14="http://schemas.microsoft.com/office/word/2010/wordprocessingDrawing" xmlns:wp="http://schemas.openxmlformats.org/drawingml/2006/wordprocessingDrawing" xmlns:w10="urn:schemas-microsoft-com:office:word" xmlns:w="http://schemas.openxmlformats.org/wordprocessingml/2006/main" xmlns:w14="http://schemas.microsoft.com/office/word/2010/wordml" xmlns:w15="http://schemas.microsoft.com/office/word/2012/wordml" xmlns:w16cid="http://schemas.microsoft.com/office/word/2016/wordml/cid" xmlns:w16se="http://schemas.microsoft.com/office/word/2015/wordml/symex" xmlns:wpg="http://schemas.microsoft.com/office/word/2010/wordprocessingGroup" xmlns:wpi="http://schemas.microsoft.com/office/word/2010/wordprocessingInk" xmlns:wne="http://schemas.microsoft.com/office/word/2006/wordml" xmlns:wps="http://schemas.microsoft.com/office/word/2010/wordprocessingShape" mc:Ignorable="w14 w15 w16se w16cid wp14">
   <w:footnote w:type="separator" w:id="-1">
     <w:p>
       <w:r>
@@ -7012,7 +7375,7 @@
 </file>
 
 <file path=word/header1.xml><?xml version="1.0" encoding="utf-8"?>
-<w:hdr xmlns:wpc="http://schemas.microsoft.com/office/word/2010/wordprocessingCanvas" xmlns:cx="http://schemas.microsoft.com/office/drawing/2014/chartex" xmlns:cx1="http://schemas.microsoft.com/office/drawing/2015/9/8/chartex" xmlns:cx2="http://schemas.microsoft.com/office/drawing/2015/10/21/chartex" xmlns:cx3="http://schemas.microsoft.com/office/drawing/2016/5/9/chartex" xmlns:cx4="http://schemas.microsoft.com/office/drawing/2016/5/10/chartex" xmlns:cx5="http://schemas.microsoft.com/office/drawing/2016/5/11/chartex" xmlns:cx6="http://schemas.microsoft.com/office/drawing/2016/5/12/chartex" xmlns:cx7="http://schemas.microsoft.com/office/drawing/2016/5/13/chartex" xmlns:cx8="http://schemas.microsoft.com/office/drawing/2016/5/14/chartex" xmlns:mc="http://schemas.openxmlformats.org/markup-compatibility/2006" xmlns:aink="http://schemas.microsoft.com/office/drawing/2016/ink" xmlns:am3d="http://schemas.microsoft.com/office/drawing/2017/model3d" xmlns:o="urn:schemas-microsoft-com:office:office" xmlns:r="http://schemas.openxmlformats.org/officeDocument/2006/relationships" xmlns:m="http://schemas.openxmlformats.org/officeDocument/2006/math" xmlns:v="urn:schemas-microsoft-com:vml" xmlns:wp14="http://schemas.microsoft.com/office/word/2010/wordprocessingDrawing" xmlns:wp="http://schemas.openxmlformats.org/drawingml/2006/wordprocessingDrawing" xmlns:w10="urn:schemas-microsoft-com:office:word" xmlns:w="http://schemas.openxmlformats.org/wordprocessingml/2006/main" xmlns:w14="http://schemas.microsoft.com/office/word/2010/wordml" xmlns:w15="http://schemas.microsoft.com/office/word/2012/wordml" xmlns:w16cex="http://schemas.microsoft.com/office/word/2018/wordml/cex" xmlns:w16cid="http://schemas.microsoft.com/office/word/2016/wordml/cid" xmlns:w16="http://schemas.microsoft.com/office/word/2018/wordml" xmlns:w16se="http://schemas.microsoft.com/office/word/2015/wordml/symex" xmlns:wpg="http://schemas.microsoft.com/office/word/2010/wordprocessingGroup" xmlns:wpi="http://schemas.microsoft.com/office/word/2010/wordprocessingInk" xmlns:wne="http://schemas.microsoft.com/office/word/2006/wordml" xmlns:wps="http://schemas.microsoft.com/office/word/2010/wordprocessingShape" mc:Ignorable="w14 w15 w16se w16cid w16 w16cex wp14">
+<w:hdr xmlns:wpc="http://schemas.microsoft.com/office/word/2010/wordprocessingCanvas" xmlns:cx="http://schemas.microsoft.com/office/drawing/2014/chartex" xmlns:cx1="http://schemas.microsoft.com/office/drawing/2015/9/8/chartex" xmlns:cx2="http://schemas.microsoft.com/office/drawing/2015/10/21/chartex" xmlns:cx3="http://schemas.microsoft.com/office/drawing/2016/5/9/chartex" xmlns:cx4="http://schemas.microsoft.com/office/drawing/2016/5/10/chartex" xmlns:cx5="http://schemas.microsoft.com/office/drawing/2016/5/11/chartex" xmlns:cx6="http://schemas.microsoft.com/office/drawing/2016/5/12/chartex" xmlns:cx7="http://schemas.microsoft.com/office/drawing/2016/5/13/chartex" xmlns:cx8="http://schemas.microsoft.com/office/drawing/2016/5/14/chartex" xmlns:mc="http://schemas.openxmlformats.org/markup-compatibility/2006" xmlns:aink="http://schemas.microsoft.com/office/drawing/2016/ink" xmlns:am3d="http://schemas.microsoft.com/office/drawing/2017/model3d" xmlns:o="urn:schemas-microsoft-com:office:office" xmlns:r="http://schemas.openxmlformats.org/officeDocument/2006/relationships" xmlns:m="http://schemas.openxmlformats.org/officeDocument/2006/math" xmlns:v="urn:schemas-microsoft-com:vml" xmlns:wp14="http://schemas.microsoft.com/office/word/2010/wordprocessingDrawing" xmlns:wp="http://schemas.openxmlformats.org/drawingml/2006/wordprocessingDrawing" xmlns:w10="urn:schemas-microsoft-com:office:word" xmlns:w="http://schemas.openxmlformats.org/wordprocessingml/2006/main" xmlns:w14="http://schemas.microsoft.com/office/word/2010/wordml" xmlns:w15="http://schemas.microsoft.com/office/word/2012/wordml" xmlns:w16cid="http://schemas.microsoft.com/office/word/2016/wordml/cid" xmlns:w16se="http://schemas.microsoft.com/office/word/2015/wordml/symex" xmlns:wpg="http://schemas.microsoft.com/office/word/2010/wordprocessingGroup" xmlns:wpi="http://schemas.microsoft.com/office/word/2010/wordprocessingInk" xmlns:wne="http://schemas.microsoft.com/office/word/2006/wordml" xmlns:wps="http://schemas.microsoft.com/office/word/2010/wordprocessingShape" mc:Ignorable="w14 w15 w16se w16cid wp14">
   <w:p>
     <w:pPr>
       <w:pStyle w:val="Header"/>
@@ -7109,7 +7472,7 @@
 </file>
 
 <file path=word/numbering.xml><?xml version="1.0" encoding="utf-8"?>
-<w:numbering xmlns:wpc="http://schemas.microsoft.com/office/word/2010/wordprocessingCanvas" xmlns:cx="http://schemas.microsoft.com/office/drawing/2014/chartex" xmlns:cx1="http://schemas.microsoft.com/office/drawing/2015/9/8/chartex" xmlns:cx2="http://schemas.microsoft.com/office/drawing/2015/10/21/chartex" xmlns:cx3="http://schemas.microsoft.com/office/drawing/2016/5/9/chartex" xmlns:cx4="http://schemas.microsoft.com/office/drawing/2016/5/10/chartex" xmlns:cx5="http://schemas.microsoft.com/office/drawing/2016/5/11/chartex" xmlns:cx6="http://schemas.microsoft.com/office/drawing/2016/5/12/chartex" xmlns:cx7="http://schemas.microsoft.com/office/drawing/2016/5/13/chartex" xmlns:cx8="http://schemas.microsoft.com/office/drawing/2016/5/14/chartex" xmlns:mc="http://schemas.openxmlformats.org/markup-compatibility/2006" xmlns:aink="http://schemas.microsoft.com/office/drawing/2016/ink" xmlns:am3d="http://schemas.microsoft.com/office/drawing/2017/model3d" xmlns:o="urn:schemas-microsoft-com:office:office" xmlns:r="http://schemas.openxmlformats.org/officeDocument/2006/relationships" xmlns:m="http://schemas.openxmlformats.org/officeDocument/2006/math" xmlns:v="urn:schemas-microsoft-com:vml" xmlns:wp14="http://schemas.microsoft.com/office/word/2010/wordprocessingDrawing" xmlns:wp="http://schemas.openxmlformats.org/drawingml/2006/wordprocessingDrawing" xmlns:w10="urn:schemas-microsoft-com:office:word" xmlns:w="http://schemas.openxmlformats.org/wordprocessingml/2006/main" xmlns:w14="http://schemas.microsoft.com/office/word/2010/wordml" xmlns:w15="http://schemas.microsoft.com/office/word/2012/wordml" xmlns:w16cex="http://schemas.microsoft.com/office/word/2018/wordml/cex" xmlns:w16cid="http://schemas.microsoft.com/office/word/2016/wordml/cid" xmlns:w16="http://schemas.microsoft.com/office/word/2018/wordml" xmlns:w16se="http://schemas.microsoft.com/office/word/2015/wordml/symex" xmlns:wpg="http://schemas.microsoft.com/office/word/2010/wordprocessingGroup" xmlns:wpi="http://schemas.microsoft.com/office/word/2010/wordprocessingInk" xmlns:wne="http://schemas.microsoft.com/office/word/2006/wordml" xmlns:wps="http://schemas.microsoft.com/office/word/2010/wordprocessingShape" mc:Ignorable="w14 w15 w16se w16cid w16 w16cex wp14">
+<w:numbering xmlns:wpc="http://schemas.microsoft.com/office/word/2010/wordprocessingCanvas" xmlns:cx="http://schemas.microsoft.com/office/drawing/2014/chartex" xmlns:cx1="http://schemas.microsoft.com/office/drawing/2015/9/8/chartex" xmlns:cx2="http://schemas.microsoft.com/office/drawing/2015/10/21/chartex" xmlns:cx3="http://schemas.microsoft.com/office/drawing/2016/5/9/chartex" xmlns:cx4="http://schemas.microsoft.com/office/drawing/2016/5/10/chartex" xmlns:cx5="http://schemas.microsoft.com/office/drawing/2016/5/11/chartex" xmlns:cx6="http://schemas.microsoft.com/office/drawing/2016/5/12/chartex" xmlns:cx7="http://schemas.microsoft.com/office/drawing/2016/5/13/chartex" xmlns:cx8="http://schemas.microsoft.com/office/drawing/2016/5/14/chartex" xmlns:mc="http://schemas.openxmlformats.org/markup-compatibility/2006" xmlns:aink="http://schemas.microsoft.com/office/drawing/2016/ink" xmlns:am3d="http://schemas.microsoft.com/office/drawing/2017/model3d" xmlns:o="urn:schemas-microsoft-com:office:office" xmlns:r="http://schemas.openxmlformats.org/officeDocument/2006/relationships" xmlns:m="http://schemas.openxmlformats.org/officeDocument/2006/math" xmlns:v="urn:schemas-microsoft-com:vml" xmlns:wp14="http://schemas.microsoft.com/office/word/2010/wordprocessingDrawing" xmlns:wp="http://schemas.openxmlformats.org/drawingml/2006/wordprocessingDrawing" xmlns:w10="urn:schemas-microsoft-com:office:word" xmlns:w="http://schemas.openxmlformats.org/wordprocessingml/2006/main" xmlns:w14="http://schemas.microsoft.com/office/word/2010/wordml" xmlns:w15="http://schemas.microsoft.com/office/word/2012/wordml" xmlns:w16cid="http://schemas.microsoft.com/office/word/2016/wordml/cid" xmlns:w16se="http://schemas.microsoft.com/office/word/2015/wordml/symex" xmlns:wpg="http://schemas.microsoft.com/office/word/2010/wordprocessingGroup" xmlns:wpi="http://schemas.microsoft.com/office/word/2010/wordprocessingInk" xmlns:wne="http://schemas.microsoft.com/office/word/2006/wordml" xmlns:wps="http://schemas.microsoft.com/office/word/2010/wordprocessingShape" mc:Ignorable="w14 w15 w16se w16cid wp14">
   <w:abstractNum w:abstractNumId="0" w15:restartNumberingAfterBreak="0">
     <w:nsid w:val="156E5A75"/>
     <w:multiLevelType w:val="hybridMultilevel"/>
@@ -7639,7 +8002,7 @@
 </file>
 
 <file path=word/styles.xml><?xml version="1.0" encoding="utf-8"?>
-<w:styles xmlns:mc="http://schemas.openxmlformats.org/markup-compatibility/2006" xmlns:r="http://schemas.openxmlformats.org/officeDocument/2006/relationships" xmlns:w="http://schemas.openxmlformats.org/wordprocessingml/2006/main" xmlns:w14="http://schemas.microsoft.com/office/word/2010/wordml" xmlns:w15="http://schemas.microsoft.com/office/word/2012/wordml" xmlns:w16cex="http://schemas.microsoft.com/office/word/2018/wordml/cex" xmlns:w16cid="http://schemas.microsoft.com/office/word/2016/wordml/cid" xmlns:w16="http://schemas.microsoft.com/office/word/2018/wordml" xmlns:w16se="http://schemas.microsoft.com/office/word/2015/wordml/symex" mc:Ignorable="w14 w15 w16se w16cid w16 w16cex">
+<w:styles xmlns:mc="http://schemas.openxmlformats.org/markup-compatibility/2006" xmlns:r="http://schemas.openxmlformats.org/officeDocument/2006/relationships" xmlns:w="http://schemas.openxmlformats.org/wordprocessingml/2006/main" xmlns:w14="http://schemas.microsoft.com/office/word/2010/wordml" xmlns:w15="http://schemas.microsoft.com/office/word/2012/wordml" xmlns:w16cid="http://schemas.microsoft.com/office/word/2016/wordml/cid" xmlns:w16se="http://schemas.microsoft.com/office/word/2015/wordml/symex" mc:Ignorable="w14 w15 w16se w16cid">
   <w:docDefaults>
     <w:rPrDefault>
       <w:rPr>
@@ -7649,7 +8012,7 @@
     </w:rPrDefault>
     <w:pPrDefault/>
   </w:docDefaults>
-  <w:latentStyles w:defLockedState="0" w:defUIPriority="0" w:defSemiHidden="0" w:defUnhideWhenUsed="0" w:defQFormat="0" w:count="376">
+  <w:latentStyles w:defLockedState="0" w:defUIPriority="0" w:defSemiHidden="0" w:defUnhideWhenUsed="0" w:defQFormat="0" w:count="377">
     <w:lsdException w:name="Normal" w:qFormat="1"/>
     <w:lsdException w:name="heading 1" w:qFormat="1"/>
     <w:lsdException w:name="heading 2" w:semiHidden="1" w:unhideWhenUsed="1" w:qFormat="1"/>
@@ -7748,7 +8111,6 @@
     <w:lsdException w:name="HTML Sample" w:semiHidden="1" w:unhideWhenUsed="1"/>
     <w:lsdException w:name="HTML Typewriter" w:semiHidden="1" w:unhideWhenUsed="1"/>
     <w:lsdException w:name="HTML Variable" w:semiHidden="1" w:unhideWhenUsed="1"/>
-    <w:lsdException w:name="Normal Table" w:semiHidden="1" w:unhideWhenUsed="1"/>
     <w:lsdException w:name="annotation subject" w:semiHidden="1" w:unhideWhenUsed="1"/>
     <w:lsdException w:name="No List" w:semiHidden="1" w:unhideWhenUsed="1"/>
     <w:lsdException w:name="Outline List 1" w:semiHidden="1" w:unhideWhenUsed="1"/>
@@ -7795,8 +8157,7 @@
     <w:lsdException w:name="Table Subtle 2" w:semiHidden="1" w:unhideWhenUsed="1"/>
     <w:lsdException w:name="Table Web 1" w:semiHidden="1" w:unhideWhenUsed="1"/>
     <w:lsdException w:name="Table Web 2" w:semiHidden="1" w:unhideWhenUsed="1"/>
-    <w:lsdException w:name="Table Web 3" w:semiHidden="1" w:unhideWhenUsed="1"/>
-    <w:lsdException w:name="Table Theme" w:semiHidden="1" w:unhideWhenUsed="1"/>
+    <w:lsdException w:name="Balloon Text" w:semiHidden="1" w:unhideWhenUsed="1"/>
     <w:lsdException w:name="Placeholder Text" w:semiHidden="1" w:uiPriority="99"/>
     <w:lsdException w:name="No Spacing" w:uiPriority="1" w:qFormat="1"/>
     <w:lsdException w:name="Light Shading" w:uiPriority="60"/>
@@ -8017,6 +8378,7 @@
     <w:lsdException w:name="Hashtag" w:semiHidden="1" w:uiPriority="99" w:unhideWhenUsed="1"/>
     <w:lsdException w:name="Unresolved Mention" w:semiHidden="1" w:uiPriority="99" w:unhideWhenUsed="1"/>
     <w:lsdException w:name="Smart Link" w:semiHidden="1" w:uiPriority="99" w:unhideWhenUsed="1"/>
+    <w:lsdException w:name="Smart Link Error" w:semiHidden="1" w:uiPriority="99" w:unhideWhenUsed="1"/>
   </w:latentStyles>
   <w:style w:type="paragraph" w:default="1" w:styleId="Normal">
     <w:name w:val="Normal"/>
@@ -8165,6 +8527,7 @@
   <w:style w:type="paragraph" w:styleId="BodyTextIndent">
     <w:name w:val="Body Text Indent"/>
     <w:basedOn w:val="Normal"/>
+    <w:link w:val="BodyTextIndentChar"/>
     <w:rsid w:val="00430257"/>
     <w:pPr>
       <w:tabs>
@@ -8482,6 +8845,17 @@
       <w:u w:val="single"/>
     </w:rPr>
   </w:style>
+  <w:style w:type="character" w:customStyle="1" w:styleId="BodyTextIndentChar">
+    <w:name w:val="Body Text Indent Char"/>
+    <w:basedOn w:val="DefaultParagraphFont"/>
+    <w:link w:val="BodyTextIndent"/>
+    <w:rsid w:val="000E4A6B"/>
+    <w:rPr>
+      <w:rFonts w:ascii="CG Times" w:hAnsi="CG Times"/>
+      <w:sz w:val="24"/>
+      <w:lang w:eastAsia="en-US"/>
+    </w:rPr>
+  </w:style>
 </w:styles>
 </file>
 
@@ -8769,18 +9143,18 @@
 </file>
 
 <file path=customXml/item1.xml><?xml version="1.0" encoding="utf-8"?>
-<p:properties xmlns:p="http://schemas.microsoft.com/office/2006/metadata/properties" xmlns:xsi="http://www.w3.org/2001/XMLSchema-instance" xmlns:pc="http://schemas.microsoft.com/office/infopath/2007/PartnerControls">
-  <documentManagement/>
-</p:properties>
-</file>
-
-<file path=customXml/item2.xml><?xml version="1.0" encoding="utf-8"?>
 <?mso-contentType ?>
 <FormTemplates xmlns="http://schemas.microsoft.com/sharepoint/v3/contenttype/forms">
   <Display>DocumentLibraryForm</Display>
   <Edit>DocumentLibraryForm</Edit>
   <New>DocumentLibraryForm</New>
 </FormTemplates>
+</file>
+
+<file path=customXml/item2.xml><?xml version="1.0" encoding="utf-8"?>
+<p:properties xmlns:p="http://schemas.microsoft.com/office/2006/metadata/properties" xmlns:xsi="http://www.w3.org/2001/XMLSchema-instance" xmlns:pc="http://schemas.microsoft.com/office/infopath/2007/PartnerControls">
+  <documentManagement/>
+</p:properties>
 </file>
 
 <file path=customXml/item3.xml><?xml version="1.0" encoding="utf-8"?>
@@ -8966,18 +9340,18 @@
 </file>
 
 <file path=customXml/itemProps1.xml><?xml version="1.0" encoding="utf-8"?>
-<ds:datastoreItem xmlns:ds="http://schemas.openxmlformats.org/officeDocument/2006/customXml" ds:itemID="{A2CA0DDB-277B-41F8-9D63-B88EE90A7F1C}">
+<ds:datastoreItem xmlns:ds="http://schemas.openxmlformats.org/officeDocument/2006/customXml" ds:itemID="{BC51CBF5-CC68-4B1E-8785-4A6912D788FD}">
   <ds:schemaRefs>
-    <ds:schemaRef ds:uri="http://schemas.microsoft.com/office/2006/metadata/properties"/>
-    <ds:schemaRef ds:uri="http://schemas.microsoft.com/office/infopath/2007/PartnerControls"/>
+    <ds:schemaRef ds:uri="http://schemas.microsoft.com/sharepoint/v3/contenttype/forms"/>
   </ds:schemaRefs>
 </ds:datastoreItem>
 </file>
 
 <file path=customXml/itemProps2.xml><?xml version="1.0" encoding="utf-8"?>
-<ds:datastoreItem xmlns:ds="http://schemas.openxmlformats.org/officeDocument/2006/customXml" ds:itemID="{BC51CBF5-CC68-4B1E-8785-4A6912D788FD}">
+<ds:datastoreItem xmlns:ds="http://schemas.openxmlformats.org/officeDocument/2006/customXml" ds:itemID="{A2CA0DDB-277B-41F8-9D63-B88EE90A7F1C}">
   <ds:schemaRefs>
-    <ds:schemaRef ds:uri="http://schemas.microsoft.com/sharepoint/v3/contenttype/forms"/>
+    <ds:schemaRef ds:uri="http://schemas.microsoft.com/office/2006/metadata/properties"/>
+    <ds:schemaRef ds:uri="http://schemas.microsoft.com/office/infopath/2007/PartnerControls"/>
   </ds:schemaRefs>
 </ds:datastoreItem>
 </file>
@@ -9001,7 +9375,7 @@
 </file>
 
 <file path=customXml/itemProps4.xml><?xml version="1.0" encoding="utf-8"?>
-<ds:datastoreItem xmlns:ds="http://schemas.openxmlformats.org/officeDocument/2006/customXml" ds:itemID="{293C5D3D-3DCC-43C7-92C4-EA5ED235851B}">
+<ds:datastoreItem xmlns:ds="http://schemas.openxmlformats.org/officeDocument/2006/customXml" ds:itemID="{76DCF82D-C955-4AC4-91C8-1AAA4EC02BDB}">
   <ds:schemaRefs>
     <ds:schemaRef ds:uri="http://schemas.openxmlformats.org/officeDocument/2006/bibliography"/>
   </ds:schemaRefs>

</xml_diff>

<commit_message>
added github repository link to report
</commit_message>
<xml_diff>
--- a/DrawingApp_Project_Report.docx
+++ b/DrawingApp_Project_Report.docx
@@ -2377,28 +2377,86 @@
           <w:sz w:val="22"/>
           <w:szCs w:val="22"/>
         </w:rPr>
-        <w:t xml:space="preserve">le and soft slightly melancholic piano piece might have a moody blue background and a flowing, simple and smooth white drawing style </w:t>
-      </w:r>
-      <w:proofErr w:type="gramStart"/>
-      <w:r>
+        <w:t>le and soft slightly melancholic piano piece might have a moody blue background and a flowing, simple and smooth white drawing style similar to the one in the video. A liver tune would have more vibrant colours and an animated bouncy line style. When the music ends you can choose to save the drawing, pay the music again and add to the drawing. Start again with a blank canvas or go back to the main menu and select another track. The program is currently being developed for PC. However, it could be developed for a tablet and mobile phones in the future.</w:t>
+      </w:r>
+    </w:p>
+    <w:p>
+      <w:pPr>
+        <w:pStyle w:val="GuidanceHelpText"/>
+        <w:ind w:left="1418"/>
         <w:rPr>
           <w:rFonts w:ascii="Arial" w:hAnsi="Arial" w:cs="Arial"/>
           <w:color w:val="auto"/>
           <w:sz w:val="22"/>
           <w:szCs w:val="22"/>
         </w:rPr>
-        <w:t>similar to</w:t>
-      </w:r>
-      <w:proofErr w:type="gramEnd"/>
-      <w:r>
+      </w:pPr>
+    </w:p>
+    <w:p>
+      <w:pPr>
+        <w:pStyle w:val="GuidanceHelpText"/>
+        <w:ind w:left="1418"/>
         <w:rPr>
           <w:rFonts w:ascii="Arial" w:hAnsi="Arial" w:cs="Arial"/>
           <w:color w:val="auto"/>
           <w:sz w:val="22"/>
           <w:szCs w:val="22"/>
         </w:rPr>
-        <w:t xml:space="preserve"> the one in the video. A liver tune would have more vibrant colours and an animated bouncy line style. When the music ends you can choose to save the drawing, pay the music again and add to the drawing. Start again with a blank canvas or go back to the main menu and select another track. The program is currently being developed for PC. However, it could be developed for a tablet and mobile phones in the future.</w:t>
-      </w:r>
+      </w:pPr>
+      <w:r>
+        <w:rPr>
+          <w:rFonts w:ascii="Arial" w:hAnsi="Arial" w:cs="Arial"/>
+          <w:color w:val="auto"/>
+          <w:sz w:val="22"/>
+          <w:szCs w:val="22"/>
+        </w:rPr>
+        <w:t xml:space="preserve">The </w:t>
+      </w:r>
+      <w:proofErr w:type="spellStart"/>
+      <w:r>
+        <w:rPr>
+          <w:rFonts w:ascii="Arial" w:hAnsi="Arial" w:cs="Arial"/>
+          <w:color w:val="auto"/>
+          <w:sz w:val="22"/>
+          <w:szCs w:val="22"/>
+        </w:rPr>
+        <w:t>github</w:t>
+      </w:r>
+      <w:proofErr w:type="spellEnd"/>
+      <w:r>
+        <w:rPr>
+          <w:rFonts w:ascii="Arial" w:hAnsi="Arial" w:cs="Arial"/>
+          <w:color w:val="auto"/>
+          <w:sz w:val="22"/>
+          <w:szCs w:val="22"/>
+        </w:rPr>
+        <w:t xml:space="preserve"> repository can be found at:</w:t>
+      </w:r>
+    </w:p>
+    <w:p>
+      <w:pPr>
+        <w:pStyle w:val="GuidanceHelpText"/>
+        <w:ind w:left="1418"/>
+        <w:rPr>
+          <w:rFonts w:ascii="Arial" w:hAnsi="Arial" w:cs="Arial"/>
+          <w:color w:val="auto"/>
+          <w:sz w:val="22"/>
+          <w:szCs w:val="22"/>
+        </w:rPr>
+      </w:pPr>
+      <w:hyperlink r:id="rId11" w:history="1">
+        <w:r>
+          <w:rPr>
+            <w:rStyle w:val="Hyperlink"/>
+            <w:rFonts w:ascii="Arial" w:hAnsi="Arial" w:cs="Arial"/>
+            <w:sz w:val="22"/>
+            <w:szCs w:val="22"/>
+          </w:rPr>
+          <w:t>https://github.com/Ross-CH/DrawingApp</w:t>
+        </w:r>
+      </w:hyperlink>
+      <w:bookmarkStart w:id="2" w:name="_GoBack"/>
+      <w:bookmarkEnd w:id="2"/>
     </w:p>
     <w:p>
       <w:pPr>
@@ -2425,8 +2483,8 @@
           <w:rFonts w:ascii="Arial" w:hAnsi="Arial" w:cs="Arial"/>
         </w:rPr>
       </w:pPr>
-      <w:bookmarkStart w:id="2" w:name="_Toc480097751"/>
-      <w:bookmarkStart w:id="3" w:name="_Toc290366204"/>
+      <w:bookmarkStart w:id="3" w:name="_Toc480097751"/>
+      <w:bookmarkStart w:id="4" w:name="_Toc290366204"/>
       <w:r>
         <w:rPr>
           <w:rFonts w:ascii="Arial" w:hAnsi="Arial" w:cs="Arial"/>
@@ -2434,8 +2492,8 @@
         <w:t>Project Definition</w:t>
       </w:r>
       <w:bookmarkEnd w:id="1"/>
-      <w:bookmarkEnd w:id="2"/>
       <w:bookmarkEnd w:id="3"/>
+      <w:bookmarkEnd w:id="4"/>
     </w:p>
     <w:p>
       <w:pPr>
@@ -2444,14 +2502,14 @@
           <w:rFonts w:ascii="Arial" w:hAnsi="Arial" w:cs="Arial"/>
         </w:rPr>
       </w:pPr>
-      <w:bookmarkStart w:id="4" w:name="_Toc290366205"/>
+      <w:bookmarkStart w:id="5" w:name="_Toc290366205"/>
       <w:r>
         <w:rPr>
           <w:rFonts w:ascii="Arial" w:hAnsi="Arial" w:cs="Arial"/>
         </w:rPr>
         <w:t>Project Purpose</w:t>
       </w:r>
-      <w:bookmarkEnd w:id="4"/>
+      <w:bookmarkEnd w:id="5"/>
     </w:p>
     <w:p>
       <w:pPr>
@@ -2598,25 +2656,7 @@
           <w:sz w:val="22"/>
           <w:szCs w:val="22"/>
         </w:rPr>
-        <w:t xml:space="preserve">execute this in the most successful way. He has given us a choice to </w:t>
-      </w:r>
-      <w:proofErr w:type="gramStart"/>
-      <w:r>
-        <w:rPr>
-          <w:rFonts w:ascii="Arial" w:hAnsi="Arial" w:cs="Arial"/>
-          <w:sz w:val="22"/>
-          <w:szCs w:val="22"/>
-        </w:rPr>
-        <w:t>continue on</w:t>
-      </w:r>
-      <w:proofErr w:type="gramEnd"/>
-      <w:r>
-        <w:rPr>
-          <w:rFonts w:ascii="Arial" w:hAnsi="Arial" w:cs="Arial"/>
-          <w:sz w:val="22"/>
-          <w:szCs w:val="22"/>
-        </w:rPr>
-        <w:t xml:space="preserve"> what he has already developed</w:t>
+        <w:t>execute this in the most successful way. He has given us a choice to continue on what he has already developed</w:t>
       </w:r>
       <w:r>
         <w:rPr>
@@ -2662,25 +2702,7 @@
           <w:sz w:val="22"/>
           <w:szCs w:val="22"/>
         </w:rPr>
-        <w:t xml:space="preserve">We would most likely be starting the project from scratch but look into what he has already done to get a correct feel for the project and keep </w:t>
-      </w:r>
-      <w:proofErr w:type="gramStart"/>
-      <w:r>
-        <w:rPr>
-          <w:rFonts w:ascii="Arial" w:hAnsi="Arial" w:cs="Arial"/>
-          <w:sz w:val="22"/>
-          <w:szCs w:val="22"/>
-        </w:rPr>
-        <w:t>it  as</w:t>
-      </w:r>
-      <w:proofErr w:type="gramEnd"/>
-      <w:r>
-        <w:rPr>
-          <w:rFonts w:ascii="Arial" w:hAnsi="Arial" w:cs="Arial"/>
-          <w:sz w:val="22"/>
-          <w:szCs w:val="22"/>
-        </w:rPr>
-        <w:t xml:space="preserve"> close to what he would like</w:t>
+        <w:t>We would most likely be starting the project from scratch but look into what he has already done to get a correct feel for the project and keep it  as close to what he would like</w:t>
       </w:r>
       <w:r>
         <w:rPr>
@@ -2757,9 +2779,9 @@
           <w:rFonts w:ascii="Arial" w:hAnsi="Arial" w:cs="Arial"/>
         </w:rPr>
       </w:pPr>
-      <w:bookmarkStart w:id="5" w:name="_Toc479753825"/>
-      <w:bookmarkStart w:id="6" w:name="_Toc480097752"/>
-      <w:bookmarkStart w:id="7" w:name="_Toc290366206"/>
+      <w:bookmarkStart w:id="6" w:name="_Toc479753825"/>
+      <w:bookmarkStart w:id="7" w:name="_Toc480097752"/>
+      <w:bookmarkStart w:id="8" w:name="_Toc290366206"/>
       <w:r>
         <w:rPr>
           <w:rFonts w:ascii="Arial" w:hAnsi="Arial" w:cs="Arial"/>
@@ -2778,9 +2800,9 @@
         </w:rPr>
         <w:t>Objectives</w:t>
       </w:r>
-      <w:bookmarkEnd w:id="5"/>
       <w:bookmarkEnd w:id="6"/>
       <w:bookmarkEnd w:id="7"/>
+      <w:bookmarkEnd w:id="8"/>
     </w:p>
     <w:p>
       <w:pPr>
@@ -2809,27 +2831,7 @@
           <w:sz w:val="22"/>
           <w:szCs w:val="22"/>
         </w:rPr>
-        <w:t xml:space="preserve">Objectives of this application would be as </w:t>
-      </w:r>
-      <w:proofErr w:type="gramStart"/>
-      <w:r>
-        <w:rPr>
-          <w:rFonts w:ascii="Arial" w:hAnsi="Arial" w:cs="Arial"/>
-          <w:color w:val="auto"/>
-          <w:sz w:val="22"/>
-          <w:szCs w:val="22"/>
-        </w:rPr>
-        <w:t>follows :</w:t>
-      </w:r>
-      <w:proofErr w:type="gramEnd"/>
-      <w:r>
-        <w:rPr>
-          <w:rFonts w:ascii="Arial" w:hAnsi="Arial" w:cs="Arial"/>
-          <w:color w:val="auto"/>
-          <w:sz w:val="22"/>
-          <w:szCs w:val="22"/>
-        </w:rPr>
-        <w:t>-</w:t>
+        <w:t>Objectives of this application would be as follows :-</w:t>
       </w:r>
     </w:p>
     <w:p>
@@ -2889,6 +2891,7 @@
           <w:sz w:val="22"/>
           <w:szCs w:val="22"/>
         </w:rPr>
+        <w:lastRenderedPageBreak/>
         <w:t xml:space="preserve">Reading over the code he has tried to develop and </w:t>
       </w:r>
       <w:r>
@@ -2964,7 +2967,6 @@
           <w:sz w:val="22"/>
           <w:szCs w:val="22"/>
         </w:rPr>
-        <w:lastRenderedPageBreak/>
         <w:t xml:space="preserve">Developing a main menu and an </w:t>
       </w:r>
       <w:r>
@@ -3351,20 +3353,20 @@
           <w:rFonts w:ascii="Arial" w:hAnsi="Arial" w:cs="Arial"/>
         </w:rPr>
       </w:pPr>
-      <w:bookmarkStart w:id="8" w:name="_Toc479753829"/>
-      <w:bookmarkStart w:id="9" w:name="_Toc480097755"/>
-      <w:bookmarkStart w:id="10" w:name="_Toc290366207"/>
-      <w:bookmarkStart w:id="11" w:name="_Toc479753827"/>
-      <w:bookmarkStart w:id="12" w:name="_Toc480097754"/>
+      <w:bookmarkStart w:id="9" w:name="_Toc479753829"/>
+      <w:bookmarkStart w:id="10" w:name="_Toc480097755"/>
+      <w:bookmarkStart w:id="11" w:name="_Toc290366207"/>
+      <w:bookmarkStart w:id="12" w:name="_Toc479753827"/>
+      <w:bookmarkStart w:id="13" w:name="_Toc480097754"/>
       <w:r>
         <w:rPr>
           <w:rFonts w:ascii="Arial" w:hAnsi="Arial" w:cs="Arial"/>
         </w:rPr>
         <w:t>Constraints</w:t>
       </w:r>
-      <w:bookmarkEnd w:id="8"/>
       <w:bookmarkEnd w:id="9"/>
       <w:bookmarkEnd w:id="10"/>
+      <w:bookmarkEnd w:id="11"/>
     </w:p>
     <w:p>
       <w:pPr>
@@ -3537,26 +3539,27 @@
           <w:sz w:val="22"/>
           <w:szCs w:val="18"/>
         </w:rPr>
-        <w:t xml:space="preserve"> of the meetings maybe missed by team members. It can take </w:t>
-      </w:r>
-      <w:proofErr w:type="gramStart"/>
+        <w:t xml:space="preserve"> of the meetings maybe missed by team members. It can take time </w:t>
+      </w:r>
       <w:r>
         <w:rPr>
           <w:rFonts w:ascii="Arial" w:hAnsi="Arial" w:cs="Arial"/>
           <w:sz w:val="22"/>
           <w:szCs w:val="18"/>
         </w:rPr>
-        <w:t>time</w:t>
-      </w:r>
-      <w:proofErr w:type="gramEnd"/>
-      <w:r>
+        <w:lastRenderedPageBreak/>
+        <w:t>but the team will need to try an accommodate the best they cant without letting t take away to much time from the project and the people that are unwell will do what they can to catch up.</w:t>
+      </w:r>
+    </w:p>
+    <w:p>
+      <w:pPr>
+        <w:pStyle w:val="BodyTextIndent"/>
         <w:rPr>
           <w:rFonts w:ascii="Arial" w:hAnsi="Arial" w:cs="Arial"/>
           <w:sz w:val="22"/>
           <w:szCs w:val="18"/>
         </w:rPr>
-        <w:t xml:space="preserve"> but the team will need to try an accommodate the best they cant without letting t take away to much time from the project and the people that are unwell will do what they can to catch up.</w:t>
-      </w:r>
+      </w:pPr>
     </w:p>
     <w:p>
       <w:pPr>
@@ -3567,24 +3570,21 @@
           <w:szCs w:val="18"/>
         </w:rPr>
       </w:pPr>
-    </w:p>
-    <w:p>
-      <w:pPr>
-        <w:pStyle w:val="BodyTextIndent"/>
+      <w:r>
         <w:rPr>
           <w:rFonts w:ascii="Arial" w:hAnsi="Arial" w:cs="Arial"/>
           <w:sz w:val="22"/>
           <w:szCs w:val="18"/>
         </w:rPr>
-      </w:pPr>
+        <w:t>Keeping the client informed and able to work on parts of his application that we are not working on. Teaching the client how to use GitHub or Gitkraken</w:t>
+      </w:r>
       <w:r>
         <w:rPr>
           <w:rFonts w:ascii="Arial" w:hAnsi="Arial" w:cs="Arial"/>
           <w:sz w:val="22"/>
           <w:szCs w:val="18"/>
         </w:rPr>
-        <w:lastRenderedPageBreak/>
-        <w:t>Keeping the client informed and able to work on parts of his application that we are not working on. Teaching the client how to use GitHub or Gitkraken</w:t>
+        <w:t xml:space="preserve">, to keep up with version control, ensuring everyone is working off the same files. This will take </w:t>
       </w:r>
       <w:r>
         <w:rPr>
@@ -3592,7 +3592,7 @@
           <w:sz w:val="22"/>
           <w:szCs w:val="18"/>
         </w:rPr>
-        <w:t xml:space="preserve">, to keep up with version control, ensuring everyone is working off the same files. This will take </w:t>
+        <w:t>some time</w:t>
       </w:r>
       <w:r>
         <w:rPr>
@@ -3600,7 +3600,7 @@
           <w:sz w:val="22"/>
           <w:szCs w:val="18"/>
         </w:rPr>
-        <w:t>some time</w:t>
+        <w:t xml:space="preserve"> due to the client not having a lot of programming knowledge and </w:t>
       </w:r>
       <w:r>
         <w:rPr>
@@ -3608,25 +3608,17 @@
           <w:sz w:val="22"/>
           <w:szCs w:val="18"/>
         </w:rPr>
-        <w:t xml:space="preserve"> due to the client not having a lot of programming knowledge and </w:t>
-      </w:r>
-      <w:r>
+        <w:t xml:space="preserve">time restrictions. Ensuring that he also will have access to this to keep the costs down to zero. </w:t>
+      </w:r>
+    </w:p>
+    <w:p>
+      <w:pPr>
+        <w:pStyle w:val="BodyTextIndent"/>
         <w:rPr>
           <w:rFonts w:ascii="Arial" w:hAnsi="Arial" w:cs="Arial"/>
           <w:sz w:val="22"/>
           <w:szCs w:val="18"/>
         </w:rPr>
-        <w:t xml:space="preserve">time restrictions. Ensuring that he also will have access to this to keep the costs down to zero. </w:t>
-      </w:r>
-    </w:p>
-    <w:p>
-      <w:pPr>
-        <w:pStyle w:val="BodyTextIndent"/>
-        <w:rPr>
-          <w:rFonts w:ascii="Arial" w:hAnsi="Arial" w:cs="Arial"/>
-          <w:sz w:val="22"/>
-          <w:szCs w:val="18"/>
-        </w:rPr>
       </w:pPr>
     </w:p>
     <w:p>
@@ -3652,22 +3644,22 @@
           <w:rFonts w:ascii="Arial" w:hAnsi="Arial" w:cs="Arial"/>
         </w:rPr>
       </w:pPr>
-      <w:bookmarkStart w:id="13" w:name="_Toc290366208"/>
+      <w:bookmarkStart w:id="14" w:name="_Toc290366208"/>
       <w:r>
         <w:rPr>
           <w:rFonts w:ascii="Arial" w:hAnsi="Arial" w:cs="Arial"/>
         </w:rPr>
         <w:t xml:space="preserve">Outline Project </w:t>
       </w:r>
-      <w:bookmarkEnd w:id="11"/>
       <w:bookmarkEnd w:id="12"/>
+      <w:bookmarkEnd w:id="13"/>
       <w:r>
         <w:rPr>
           <w:rFonts w:ascii="Arial" w:hAnsi="Arial" w:cs="Arial"/>
         </w:rPr>
         <w:t>Products</w:t>
       </w:r>
-      <w:bookmarkEnd w:id="13"/>
+      <w:bookmarkEnd w:id="14"/>
     </w:p>
     <w:p>
       <w:pPr>
@@ -4012,14 +4004,14 @@
           <w:rFonts w:ascii="Arial" w:hAnsi="Arial" w:cs="Arial"/>
         </w:rPr>
       </w:pPr>
-      <w:bookmarkStart w:id="14" w:name="_Toc290366209"/>
+      <w:bookmarkStart w:id="15" w:name="_Toc290366209"/>
       <w:r>
         <w:rPr>
           <w:rFonts w:ascii="Arial" w:hAnsi="Arial" w:cs="Arial"/>
         </w:rPr>
         <w:t>Risks</w:t>
       </w:r>
-      <w:bookmarkEnd w:id="14"/>
+      <w:bookmarkEnd w:id="15"/>
     </w:p>
     <w:p>
       <w:pPr>
@@ -4120,6 +4112,7 @@
         <w:rPr>
           <w:rFonts w:ascii="Arial" w:hAnsi="Arial" w:cs="Arial"/>
         </w:rPr>
+        <w:lastRenderedPageBreak/>
         <w:t>Due to the team requiring to</w:t>
       </w:r>
       <w:r>
@@ -4156,7 +4149,6 @@
         <w:rPr>
           <w:rFonts w:ascii="Arial" w:hAnsi="Arial" w:cs="Arial"/>
         </w:rPr>
-        <w:lastRenderedPageBreak/>
         <w:t xml:space="preserve">It could also lead to the testing quality to be poor due to the lack of knowledge, just because it works </w:t>
       </w:r>
       <w:r>
@@ -4229,21 +4221,7 @@
         <w:rPr>
           <w:rFonts w:ascii="Arial" w:hAnsi="Arial" w:cs="Arial"/>
         </w:rPr>
-        <w:t xml:space="preserve">Communication issues may arise if one of the team members </w:t>
-      </w:r>
-      <w:proofErr w:type="gramStart"/>
-      <w:r>
-        <w:rPr>
-          <w:rFonts w:ascii="Arial" w:hAnsi="Arial" w:cs="Arial"/>
-        </w:rPr>
-        <w:t>is</w:t>
-      </w:r>
-      <w:proofErr w:type="gramEnd"/>
-      <w:r>
-        <w:rPr>
-          <w:rFonts w:ascii="Arial" w:hAnsi="Arial" w:cs="Arial"/>
-        </w:rPr>
-        <w:t xml:space="preserve"> unable to obtain a microphone for meetings</w:t>
+        <w:t>Communication issues may arise if one of the team members is unable to obtain a microphone for meetings</w:t>
       </w:r>
     </w:p>
     <w:p>
@@ -4356,7 +4334,7 @@
           <w:rFonts w:ascii="Arial" w:hAnsi="Arial" w:cs="Arial"/>
         </w:rPr>
       </w:pPr>
-      <w:bookmarkStart w:id="15" w:name="_Toc290366210"/>
+      <w:bookmarkStart w:id="16" w:name="_Toc290366210"/>
       <w:r>
         <w:rPr>
           <w:rFonts w:ascii="Arial" w:hAnsi="Arial" w:cs="Arial"/>
@@ -4411,7 +4389,7 @@
         </w:rPr>
         <w:t>LYSIS &amp; DESIGN</w:t>
       </w:r>
-      <w:bookmarkEnd w:id="15"/>
+      <w:bookmarkEnd w:id="16"/>
     </w:p>
     <w:p>
       <w:pPr>
@@ -4421,14 +4399,14 @@
           <w:rFonts w:ascii="Arial" w:hAnsi="Arial" w:cs="Arial"/>
         </w:rPr>
       </w:pPr>
-      <w:bookmarkStart w:id="16" w:name="_Toc290366211"/>
+      <w:bookmarkStart w:id="17" w:name="_Toc290366211"/>
       <w:r>
         <w:rPr>
           <w:rFonts w:ascii="Arial" w:hAnsi="Arial" w:cs="Arial"/>
         </w:rPr>
         <w:t>Project Planning</w:t>
       </w:r>
-      <w:bookmarkEnd w:id="16"/>
+      <w:bookmarkEnd w:id="17"/>
     </w:p>
     <w:p>
       <w:pPr>
@@ -4727,18 +4705,7 @@
           <w:szCs w:val="22"/>
           <w:shd w:val="clear" w:color="auto" w:fill="FCFCFC"/>
         </w:rPr>
-        <w:t xml:space="preserve">Scrum methodology is a method that tries to keep things simple in a constantly </w:t>
-      </w:r>
-      <w:proofErr w:type="gramStart"/>
-      <w:r>
-        <w:rPr>
-          <w:rFonts w:ascii="Arial" w:hAnsi="Arial" w:cs="Arial"/>
-          <w:spacing w:val="2"/>
-          <w:sz w:val="22"/>
-          <w:szCs w:val="22"/>
-          <w:shd w:val="clear" w:color="auto" w:fill="FCFCFC"/>
-        </w:rPr>
-        <w:t>shifting</w:t>
+        <w:t>Scrum methodology is a method that tries to keep things simple in a constantly shifting</w:t>
       </w:r>
       <w:r>
         <w:rPr>
@@ -4758,7 +4725,6 @@
         </w:rPr>
         <w:t>”</w:t>
       </w:r>
-      <w:proofErr w:type="gramEnd"/>
       <w:r>
         <w:rPr>
           <w:rFonts w:ascii="Arial" w:hAnsi="Arial" w:cs="Arial"/>
@@ -4937,14 +4903,14 @@
           <w:rFonts w:ascii="Arial" w:hAnsi="Arial" w:cs="Arial"/>
         </w:rPr>
       </w:pPr>
-      <w:bookmarkStart w:id="17" w:name="_Toc290366212"/>
+      <w:bookmarkStart w:id="18" w:name="_Toc290366212"/>
       <w:r>
         <w:rPr>
           <w:rFonts w:ascii="Arial" w:hAnsi="Arial" w:cs="Arial"/>
         </w:rPr>
         <w:t>Analysis</w:t>
       </w:r>
-      <w:bookmarkEnd w:id="17"/>
+      <w:bookmarkEnd w:id="18"/>
     </w:p>
     <w:p>
       <w:pPr>
@@ -5001,25 +4967,23 @@
           <w:sz w:val="22"/>
           <w:szCs w:val="18"/>
         </w:rPr>
-        <w:t xml:space="preserve">, so when he takes it back over there is not much different and </w:t>
-      </w:r>
-      <w:proofErr w:type="gramStart"/>
+        <w:t>, so when he takes it back over there is not much different and wont be required to learn to much new</w:t>
+      </w:r>
       <w:r>
         <w:rPr>
           <w:rFonts w:ascii="Arial" w:hAnsi="Arial" w:cs="Arial"/>
           <w:sz w:val="22"/>
           <w:szCs w:val="18"/>
         </w:rPr>
-        <w:t>wont</w:t>
-      </w:r>
-      <w:proofErr w:type="gramEnd"/>
+        <w:t xml:space="preserve"> and keep it as </w:t>
+      </w:r>
       <w:r>
         <w:rPr>
           <w:rFonts w:ascii="Arial" w:hAnsi="Arial" w:cs="Arial"/>
           <w:sz w:val="22"/>
           <w:szCs w:val="18"/>
         </w:rPr>
-        <w:t xml:space="preserve"> be required to learn to much new</w:t>
+        <w:t>simple as possible</w:t>
       </w:r>
       <w:r>
         <w:rPr>
@@ -5027,51 +4991,51 @@
           <w:sz w:val="22"/>
           <w:szCs w:val="18"/>
         </w:rPr>
-        <w:t xml:space="preserve"> and keep it as </w:t>
-      </w:r>
-      <w:r>
+        <w:t xml:space="preserve">. </w:t>
+      </w:r>
+    </w:p>
+    <w:p>
+      <w:pPr>
+        <w:pStyle w:val="BodyTextIndent"/>
         <w:rPr>
           <w:rFonts w:ascii="Arial" w:hAnsi="Arial" w:cs="Arial"/>
           <w:sz w:val="22"/>
           <w:szCs w:val="18"/>
         </w:rPr>
-        <w:t>simple as possible</w:t>
-      </w:r>
-      <w:r>
+      </w:pPr>
+    </w:p>
+    <w:p>
+      <w:pPr>
+        <w:pStyle w:val="BodyTextIndent"/>
         <w:rPr>
           <w:rFonts w:ascii="Arial" w:hAnsi="Arial" w:cs="Arial"/>
           <w:sz w:val="22"/>
           <w:szCs w:val="18"/>
         </w:rPr>
-        <w:t xml:space="preserve">. </w:t>
-      </w:r>
-    </w:p>
-    <w:p>
-      <w:pPr>
-        <w:pStyle w:val="BodyTextIndent"/>
+      </w:pPr>
+      <w:r>
         <w:rPr>
           <w:rFonts w:ascii="Arial" w:hAnsi="Arial" w:cs="Arial"/>
           <w:sz w:val="22"/>
           <w:szCs w:val="18"/>
         </w:rPr>
-      </w:pPr>
-    </w:p>
-    <w:p>
-      <w:pPr>
-        <w:pStyle w:val="BodyTextIndent"/>
+        <w:t>The current application</w:t>
+      </w:r>
+      <w:r>
         <w:rPr>
           <w:rFonts w:ascii="Arial" w:hAnsi="Arial" w:cs="Arial"/>
           <w:sz w:val="22"/>
           <w:szCs w:val="18"/>
         </w:rPr>
-      </w:pPr>
+        <w:t xml:space="preserve"> that has been developed. Even though </w:t>
+      </w:r>
       <w:r>
         <w:rPr>
           <w:rFonts w:ascii="Arial" w:hAnsi="Arial" w:cs="Arial"/>
           <w:sz w:val="22"/>
           <w:szCs w:val="18"/>
         </w:rPr>
-        <w:t>The current application</w:t>
+        <w:t>the app</w:t>
       </w:r>
       <w:r>
         <w:rPr>
@@ -5079,7 +5043,7 @@
           <w:sz w:val="22"/>
           <w:szCs w:val="18"/>
         </w:rPr>
-        <w:t xml:space="preserve"> that has been developed. Even though </w:t>
+        <w:t xml:space="preserve"> kind of works it </w:t>
       </w:r>
       <w:r>
         <w:rPr>
@@ -5087,7 +5051,7 @@
           <w:sz w:val="22"/>
           <w:szCs w:val="18"/>
         </w:rPr>
-        <w:t>the app</w:t>
+        <w:t xml:space="preserve">is </w:t>
       </w:r>
       <w:r>
         <w:rPr>
@@ -5095,7 +5059,7 @@
           <w:sz w:val="22"/>
           <w:szCs w:val="18"/>
         </w:rPr>
-        <w:t xml:space="preserve"> kind of works it </w:t>
+        <w:t xml:space="preserve">full of bugs and </w:t>
       </w:r>
       <w:r>
         <w:rPr>
@@ -5103,7 +5067,7 @@
           <w:sz w:val="22"/>
           <w:szCs w:val="18"/>
         </w:rPr>
-        <w:t xml:space="preserve">is </w:t>
+        <w:t>does not</w:t>
       </w:r>
       <w:r>
         <w:rPr>
@@ -5111,7 +5075,7 @@
           <w:sz w:val="22"/>
           <w:szCs w:val="18"/>
         </w:rPr>
-        <w:t xml:space="preserve">full of bugs and </w:t>
+        <w:t xml:space="preserve"> run as smoothly as the client would want it to. </w:t>
       </w:r>
       <w:r>
         <w:rPr>
@@ -5119,7 +5083,7 @@
           <w:sz w:val="22"/>
           <w:szCs w:val="18"/>
         </w:rPr>
-        <w:t>does not</w:t>
+        <w:t xml:space="preserve">His current system doesn’t really have any </w:t>
       </w:r>
       <w:r>
         <w:rPr>
@@ -5127,7 +5091,7 @@
           <w:sz w:val="22"/>
           <w:szCs w:val="18"/>
         </w:rPr>
-        <w:t xml:space="preserve"> run as smoothly as the client would want it to. </w:t>
+        <w:t>comments throughout the code, and not or</w:t>
       </w:r>
       <w:r>
         <w:rPr>
@@ -5135,7 +5099,7 @@
           <w:sz w:val="22"/>
           <w:szCs w:val="18"/>
         </w:rPr>
-        <w:t xml:space="preserve">His current system doesn’t really have any </w:t>
+        <w:t>ganised in the most efficient manner. He says that his code and application is “very messy and hard to understand</w:t>
       </w:r>
       <w:r>
         <w:rPr>
@@ -5143,7 +5107,7 @@
           <w:sz w:val="22"/>
           <w:szCs w:val="18"/>
         </w:rPr>
-        <w:t>comments throughout the code, and not or</w:t>
+        <w:t xml:space="preserve">” </w:t>
       </w:r>
       <w:r>
         <w:rPr>
@@ -5151,7 +5115,7 @@
           <w:sz w:val="22"/>
           <w:szCs w:val="18"/>
         </w:rPr>
-        <w:t>ganised in the most efficient manner. He says that his code and application is “very messy and hard to understand</w:t>
+        <w:t xml:space="preserve">We will be </w:t>
       </w:r>
       <w:r>
         <w:rPr>
@@ -5159,7 +5123,7 @@
           <w:sz w:val="22"/>
           <w:szCs w:val="18"/>
         </w:rPr>
-        <w:t xml:space="preserve">” </w:t>
+        <w:t xml:space="preserve">aiming to achieve the same outcome he already has but with the use of </w:t>
       </w:r>
       <w:r>
         <w:rPr>
@@ -5167,7 +5131,7 @@
           <w:sz w:val="22"/>
           <w:szCs w:val="18"/>
         </w:rPr>
-        <w:t xml:space="preserve">We will be </w:t>
+        <w:t xml:space="preserve">naming conventions and </w:t>
       </w:r>
       <w:r>
         <w:rPr>
@@ -5175,41 +5139,7 @@
           <w:sz w:val="22"/>
           <w:szCs w:val="18"/>
         </w:rPr>
-        <w:t xml:space="preserve">aiming to achieve the same outcome he already has but with the use of </w:t>
-      </w:r>
-      <w:r>
-        <w:rPr>
-          <w:rFonts w:ascii="Arial" w:hAnsi="Arial" w:cs="Arial"/>
-          <w:sz w:val="22"/>
-          <w:szCs w:val="18"/>
-        </w:rPr>
-        <w:t xml:space="preserve">naming conventions and </w:t>
-      </w:r>
-      <w:r>
-        <w:rPr>
-          <w:rFonts w:ascii="Arial" w:hAnsi="Arial" w:cs="Arial"/>
-          <w:sz w:val="22"/>
-          <w:szCs w:val="18"/>
-        </w:rPr>
-        <w:t xml:space="preserve">documented code to explain to anyone what that are is </w:t>
-      </w:r>
-      <w:proofErr w:type="gramStart"/>
-      <w:r>
-        <w:rPr>
-          <w:rFonts w:ascii="Arial" w:hAnsi="Arial" w:cs="Arial"/>
-          <w:sz w:val="22"/>
-          <w:szCs w:val="18"/>
-        </w:rPr>
-        <w:t>suppose</w:t>
-      </w:r>
-      <w:proofErr w:type="gramEnd"/>
-      <w:r>
-        <w:rPr>
-          <w:rFonts w:ascii="Arial" w:hAnsi="Arial" w:cs="Arial"/>
-          <w:sz w:val="22"/>
-          <w:szCs w:val="18"/>
-        </w:rPr>
-        <w:t xml:space="preserve"> to do. </w:t>
+        <w:t xml:space="preserve">documented code to explain to anyone what that are is suppose to do. </w:t>
       </w:r>
       <w:r>
         <w:rPr>
@@ -5324,14 +5254,14 @@
           <w:rFonts w:ascii="Arial" w:hAnsi="Arial" w:cs="Arial"/>
         </w:rPr>
       </w:pPr>
-      <w:bookmarkStart w:id="18" w:name="_Toc290366213"/>
+      <w:bookmarkStart w:id="19" w:name="_Toc290366213"/>
       <w:r>
         <w:rPr>
           <w:rFonts w:ascii="Arial" w:hAnsi="Arial" w:cs="Arial"/>
         </w:rPr>
         <w:t>Design</w:t>
       </w:r>
-      <w:bookmarkEnd w:id="18"/>
+      <w:bookmarkEnd w:id="19"/>
     </w:p>
     <w:p>
       <w:pPr>
@@ -5585,14 +5515,14 @@
           <w:rFonts w:ascii="Arial" w:hAnsi="Arial" w:cs="Arial"/>
         </w:rPr>
       </w:pPr>
-      <w:bookmarkStart w:id="19" w:name="_Toc290366214"/>
+      <w:bookmarkStart w:id="20" w:name="_Toc290366214"/>
       <w:r>
         <w:rPr>
           <w:rFonts w:ascii="Arial" w:hAnsi="Arial" w:cs="Arial"/>
         </w:rPr>
         <w:t>Implementation &amp; testing</w:t>
       </w:r>
-      <w:bookmarkEnd w:id="19"/>
+      <w:bookmarkEnd w:id="20"/>
     </w:p>
     <w:p>
       <w:pPr>
@@ -5714,14 +5644,14 @@
           <w:rFonts w:ascii="Arial" w:hAnsi="Arial" w:cs="Arial"/>
         </w:rPr>
       </w:pPr>
-      <w:bookmarkStart w:id="20" w:name="_Toc290366215"/>
+      <w:bookmarkStart w:id="21" w:name="_Toc290366215"/>
       <w:r>
         <w:rPr>
           <w:rFonts w:ascii="Arial" w:hAnsi="Arial" w:cs="Arial"/>
         </w:rPr>
         <w:t>User Manual and Other System Documentation</w:t>
       </w:r>
-      <w:bookmarkEnd w:id="20"/>
+      <w:bookmarkEnd w:id="21"/>
     </w:p>
     <w:p>
       <w:pPr>
@@ -5750,27 +5680,7 @@
           <w:sz w:val="22"/>
           <w:szCs w:val="22"/>
         </w:rPr>
-        <w:t xml:space="preserve">A copy of the complete user guide should be included here to assist the testing of the application/system (where appropriate). If videos have been included or any other online help/user </w:t>
-      </w:r>
-      <w:proofErr w:type="gramStart"/>
-      <w:r>
-        <w:rPr>
-          <w:rFonts w:ascii="Arial" w:hAnsi="Arial" w:cs="Arial"/>
-          <w:color w:val="FF0000"/>
-          <w:sz w:val="22"/>
-          <w:szCs w:val="22"/>
-        </w:rPr>
-        <w:t>guide</w:t>
-      </w:r>
-      <w:proofErr w:type="gramEnd"/>
-      <w:r>
-        <w:rPr>
-          <w:rFonts w:ascii="Arial" w:hAnsi="Arial" w:cs="Arial"/>
-          <w:color w:val="FF0000"/>
-          <w:sz w:val="22"/>
-          <w:szCs w:val="22"/>
-        </w:rPr>
-        <w:t xml:space="preserve"> then links to the source should be included. </w:t>
+        <w:t xml:space="preserve">A copy of the complete user guide should be included here to assist the testing of the application/system (where appropriate). If videos have been included or any other online help/user guide then links to the source should be included. </w:t>
       </w:r>
     </w:p>
     <w:p>
@@ -5827,14 +5737,14 @@
           <w:rFonts w:ascii="Arial" w:hAnsi="Arial" w:cs="Arial"/>
         </w:rPr>
       </w:pPr>
-      <w:bookmarkStart w:id="21" w:name="_Toc290366216"/>
+      <w:bookmarkStart w:id="22" w:name="_Toc290366216"/>
       <w:r>
         <w:rPr>
           <w:rFonts w:ascii="Arial" w:hAnsi="Arial" w:cs="Arial"/>
         </w:rPr>
         <w:t>Evaluation</w:t>
       </w:r>
-      <w:bookmarkEnd w:id="21"/>
+      <w:bookmarkEnd w:id="22"/>
     </w:p>
     <w:p>
       <w:pPr>
@@ -5843,14 +5753,14 @@
           <w:rFonts w:ascii="Arial" w:hAnsi="Arial" w:cs="Arial"/>
         </w:rPr>
       </w:pPr>
-      <w:bookmarkStart w:id="22" w:name="_Toc290366217"/>
+      <w:bookmarkStart w:id="23" w:name="_Toc290366217"/>
       <w:r>
         <w:rPr>
           <w:rFonts w:ascii="Arial" w:hAnsi="Arial" w:cs="Arial"/>
         </w:rPr>
         <w:t>Critique</w:t>
       </w:r>
-      <w:bookmarkEnd w:id="22"/>
+      <w:bookmarkEnd w:id="23"/>
     </w:p>
     <w:p>
       <w:pPr>
@@ -5959,14 +5869,14 @@
           <w:rFonts w:ascii="Arial" w:hAnsi="Arial" w:cs="Arial"/>
         </w:rPr>
       </w:pPr>
-      <w:bookmarkStart w:id="23" w:name="_Toc290366218"/>
+      <w:bookmarkStart w:id="24" w:name="_Toc290366218"/>
       <w:r>
         <w:rPr>
           <w:rFonts w:ascii="Arial" w:hAnsi="Arial" w:cs="Arial"/>
         </w:rPr>
         <w:t>Lessons Learnt</w:t>
       </w:r>
-      <w:bookmarkEnd w:id="23"/>
+      <w:bookmarkEnd w:id="24"/>
     </w:p>
     <w:p>
       <w:pPr>
@@ -6127,25 +6037,7 @@
           <w:sz w:val="22"/>
           <w:szCs w:val="22"/>
         </w:rPr>
-        <w:t xml:space="preserve">Found that two of us worked </w:t>
-      </w:r>
-      <w:proofErr w:type="gramStart"/>
-      <w:r>
-        <w:rPr>
-          <w:rFonts w:ascii="Arial" w:hAnsi="Arial" w:cs="Arial"/>
-          <w:sz w:val="22"/>
-          <w:szCs w:val="22"/>
-        </w:rPr>
-        <w:t>really well</w:t>
-      </w:r>
-      <w:proofErr w:type="gramEnd"/>
-      <w:r>
-        <w:rPr>
-          <w:rFonts w:ascii="Arial" w:hAnsi="Arial" w:cs="Arial"/>
-          <w:sz w:val="22"/>
-          <w:szCs w:val="22"/>
-        </w:rPr>
-        <w:t xml:space="preserve"> together and tried our hardest to </w:t>
+        <w:t xml:space="preserve">Found that two of us worked really well together and tried our hardest to </w:t>
       </w:r>
       <w:r>
         <w:rPr>
@@ -6161,25 +6053,7 @@
           <w:sz w:val="22"/>
           <w:szCs w:val="22"/>
         </w:rPr>
-        <w:t xml:space="preserve">. Stages could have been done a lot quicker but, due to waiting for some people to participate it took longer than initially planned </w:t>
-      </w:r>
-      <w:proofErr w:type="gramStart"/>
-      <w:r>
-        <w:rPr>
-          <w:rFonts w:ascii="Arial" w:hAnsi="Arial" w:cs="Arial"/>
-          <w:sz w:val="22"/>
-          <w:szCs w:val="22"/>
-        </w:rPr>
-        <w:t>leaving</w:t>
-      </w:r>
-      <w:proofErr w:type="gramEnd"/>
-      <w:r>
-        <w:rPr>
-          <w:rFonts w:ascii="Arial" w:hAnsi="Arial" w:cs="Arial"/>
-          <w:sz w:val="22"/>
-          <w:szCs w:val="22"/>
-        </w:rPr>
-        <w:t xml:space="preserve"> less time with the actual implantation phase. </w:t>
+        <w:t xml:space="preserve">. Stages could have been done a lot quicker but, due to waiting for some people to participate it took longer than initially planned leaving less time with the actual implantation phase. </w:t>
       </w:r>
     </w:p>
     <w:p>
@@ -6339,71 +6213,35 @@
           <w:sz w:val="22"/>
           <w:szCs w:val="22"/>
         </w:rPr>
-        <w:t xml:space="preserve">Throughout the development of the project, I gained a large amount of information and learned a lot. </w:t>
-      </w:r>
-      <w:proofErr w:type="gramStart"/>
-      <w:r>
-        <w:rPr>
-          <w:rFonts w:ascii="Arial" w:hAnsi="Arial" w:cs="Arial"/>
-          <w:sz w:val="22"/>
-          <w:szCs w:val="22"/>
-        </w:rPr>
-        <w:t>In particular, I</w:t>
-      </w:r>
-      <w:proofErr w:type="gramEnd"/>
-      <w:r>
-        <w:rPr>
-          <w:rFonts w:ascii="Arial" w:hAnsi="Arial" w:cs="Arial"/>
-          <w:sz w:val="22"/>
-          <w:szCs w:val="22"/>
-        </w:rPr>
-        <w:t xml:space="preserve"> learned about how to work with a client such as managing and organising meetings, negotiating terms and requirements and maintaining expectations. These skills helped to gain a better understanding of what a team is capable of and what is feasible for a team in the timeframe given.</w:t>
-      </w:r>
-    </w:p>
-    <w:p>
-      <w:pPr>
-        <w:pStyle w:val="BodyTextIndent"/>
-        <w:rPr>
-          <w:rFonts w:ascii="Arial" w:hAnsi="Arial" w:cs="Arial"/>
-          <w:sz w:val="22"/>
-          <w:szCs w:val="22"/>
-        </w:rPr>
-      </w:pPr>
-    </w:p>
-    <w:p>
-      <w:pPr>
-        <w:pStyle w:val="BodyTextIndent"/>
-        <w:rPr>
-          <w:rFonts w:ascii="Arial" w:hAnsi="Arial" w:cs="Arial"/>
-          <w:sz w:val="22"/>
-          <w:szCs w:val="22"/>
-        </w:rPr>
-      </w:pPr>
-      <w:r>
-        <w:rPr>
-          <w:rFonts w:ascii="Arial" w:hAnsi="Arial" w:cs="Arial"/>
-          <w:sz w:val="22"/>
-          <w:szCs w:val="22"/>
-        </w:rPr>
-        <w:t xml:space="preserve">My software development skills have improved since starting this project as games development is an area that I was not familiar with. Having to learn these new skills has allowed me to improve my </w:t>
-      </w:r>
-      <w:proofErr w:type="gramStart"/>
-      <w:r>
-        <w:rPr>
-          <w:rFonts w:ascii="Arial" w:hAnsi="Arial" w:cs="Arial"/>
-          <w:sz w:val="22"/>
-          <w:szCs w:val="22"/>
-        </w:rPr>
-        <w:t>problem solving</w:t>
-      </w:r>
-      <w:proofErr w:type="gramEnd"/>
-      <w:r>
-        <w:rPr>
-          <w:rFonts w:ascii="Arial" w:hAnsi="Arial" w:cs="Arial"/>
-          <w:sz w:val="22"/>
-          <w:szCs w:val="22"/>
-        </w:rPr>
-        <w:t xml:space="preserve"> skills and critical thinking because developing games with software such as Unity requires a different approach than what I’m used to with web and software development.</w:t>
+        <w:t>Throughout the development of the project, I gained a large amount of information and learned a lot. In particular, I learned about how to work with a client such as managing and organising meetings, negotiating terms and requirements and maintaining expectations. These skills helped to gain a better understanding of what a team is capable of and what is feasible for a team in the timeframe given.</w:t>
+      </w:r>
+    </w:p>
+    <w:p>
+      <w:pPr>
+        <w:pStyle w:val="BodyTextIndent"/>
+        <w:rPr>
+          <w:rFonts w:ascii="Arial" w:hAnsi="Arial" w:cs="Arial"/>
+          <w:sz w:val="22"/>
+          <w:szCs w:val="22"/>
+        </w:rPr>
+      </w:pPr>
+    </w:p>
+    <w:p>
+      <w:pPr>
+        <w:pStyle w:val="BodyTextIndent"/>
+        <w:rPr>
+          <w:rFonts w:ascii="Arial" w:hAnsi="Arial" w:cs="Arial"/>
+          <w:sz w:val="22"/>
+          <w:szCs w:val="22"/>
+        </w:rPr>
+      </w:pPr>
+      <w:r>
+        <w:rPr>
+          <w:rFonts w:ascii="Arial" w:hAnsi="Arial" w:cs="Arial"/>
+          <w:sz w:val="22"/>
+          <w:szCs w:val="22"/>
+        </w:rPr>
+        <w:t>My software development skills have improved since starting this project as games development is an area that I was not familiar with. Having to learn these new skills has allowed me to improve my problem solving skills and critical thinking because developing games with software such as Unity requires a different approach than what I’m used to with web and software development.</w:t>
       </w:r>
     </w:p>
     <w:p>
@@ -6459,25 +6297,7 @@
           <w:sz w:val="22"/>
           <w:szCs w:val="22"/>
         </w:rPr>
-        <w:t xml:space="preserve">I have also gained an understanding of how to work with a team and the communication required to ensure the team is able to work together effectively. Each team member’s communication skills have proven to play an essential role in the outcome of the project. </w:t>
-      </w:r>
-      <w:proofErr w:type="gramStart"/>
-      <w:r>
-        <w:rPr>
-          <w:rFonts w:ascii="Arial" w:hAnsi="Arial" w:cs="Arial"/>
-          <w:sz w:val="22"/>
-          <w:szCs w:val="22"/>
-        </w:rPr>
-        <w:t>Early on in the</w:t>
-      </w:r>
-      <w:proofErr w:type="gramEnd"/>
-      <w:r>
-        <w:rPr>
-          <w:rFonts w:ascii="Arial" w:hAnsi="Arial" w:cs="Arial"/>
-          <w:sz w:val="22"/>
-          <w:szCs w:val="22"/>
-        </w:rPr>
-        <w:t xml:space="preserve"> project, it was clear that the team was struggling to properly maintain contact with all its members. We tried to address this issue as best we could, making sure that any uncommunicative members were always included in discussions, particularly group chats which could be read later. Unfortunately, this is an issue that requires complete cooperation by all members of the team and cannot be properly achieved without it. This directly affected the project’s rate of progress as it was difficult to advance when one of the team’s members failed to contribute for almost the entire project.</w:t>
+        <w:t>I have also gained an understanding of how to work with a team and the communication required to ensure the team is able to work together effectively. Each team member’s communication skills have proven to play an essential role in the outcome of the project. Early on in the project, it was clear that the team was struggling to properly maintain contact with all its members. We tried to address this issue as best we could, making sure that any uncommunicative members were always included in discussions, particularly group chats which could be read later. Unfortunately, this is an issue that requires complete cooperation by all members of the team and cannot be properly achieved without it. This directly affected the project’s rate of progress as it was difficult to advance when one of the team’s members failed to contribute for almost the entire project.</w:t>
       </w:r>
     </w:p>
     <w:p>
@@ -6521,14 +6341,14 @@
           <w:rFonts w:ascii="Arial" w:hAnsi="Arial" w:cs="Arial"/>
         </w:rPr>
       </w:pPr>
-      <w:bookmarkStart w:id="24" w:name="_Toc290366219"/>
+      <w:bookmarkStart w:id="25" w:name="_Toc290366219"/>
       <w:r>
         <w:rPr>
           <w:rFonts w:ascii="Arial" w:hAnsi="Arial" w:cs="Arial"/>
         </w:rPr>
         <w:t>Future Improvements</w:t>
       </w:r>
-      <w:bookmarkEnd w:id="24"/>
+      <w:bookmarkEnd w:id="25"/>
     </w:p>
     <w:p>
       <w:pPr>
@@ -6573,17 +6393,7 @@
           <w:sz w:val="22"/>
           <w:szCs w:val="22"/>
         </w:rPr>
-        <w:t xml:space="preserve">The game currently supports playing music while the user draws. The team had plans to improve this feature by including additional music tracks with the option </w:t>
-      </w:r>
-      <w:bookmarkStart w:id="25" w:name="_GoBack"/>
-      <w:bookmarkEnd w:id="25"/>
-      <w:r>
-        <w:rPr>
-          <w:rFonts w:ascii="Arial" w:hAnsi="Arial" w:cs="Arial"/>
-          <w:sz w:val="22"/>
-          <w:szCs w:val="22"/>
-        </w:rPr>
-        <w:t xml:space="preserve">to choose which track to play before starting a drawing. </w:t>
+        <w:t xml:space="preserve">The game currently supports playing music while the user draws. The team had plans to improve this feature by including additional music tracks with the option to choose which track to play before starting a drawing. </w:t>
       </w:r>
     </w:p>
     <w:p>
@@ -6694,7 +6504,7 @@
         </w:rPr>
         <w:t xml:space="preserve">The bibliography should conform to the recognised UHI standard of referencing which can be found at </w:t>
       </w:r>
-      <w:hyperlink r:id="rId11" w:history="1">
+      <w:hyperlink r:id="rId12" w:history="1">
         <w:r>
           <w:rPr>
             <w:rStyle w:val="Hyperlink"/>
@@ -7082,7 +6892,6 @@
         </w:rPr>
         <w:t>al student work</w:t>
       </w:r>
-      <w:proofErr w:type="gramStart"/>
       <w:r>
         <w:rPr>
           <w:rFonts w:ascii="Arial" w:hAnsi="Arial" w:cs="Arial"/>
@@ -7093,14 +6902,7 @@
         <w:rPr>
           <w:rFonts w:ascii="Arial" w:hAnsi="Arial" w:cs="Arial"/>
         </w:rPr>
-        <w:t xml:space="preserve"> to</w:t>
-      </w:r>
-      <w:proofErr w:type="gramEnd"/>
-      <w:r>
-        <w:rPr>
-          <w:rFonts w:ascii="Arial" w:hAnsi="Arial" w:cs="Arial"/>
-        </w:rPr>
-        <w:t xml:space="preserve"> include research topic report</w:t>
+        <w:t xml:space="preserve"> to include research topic report</w:t>
       </w:r>
       <w:bookmarkEnd w:id="31"/>
       <w:r>
@@ -7219,8 +7021,8 @@
       </w:pPr>
     </w:p>
     <w:sectPr>
-      <w:headerReference w:type="default" r:id="rId12"/>
-      <w:footerReference w:type="default" r:id="rId13"/>
+      <w:headerReference w:type="default" r:id="rId13"/>
+      <w:footerReference w:type="default" r:id="rId14"/>
       <w:pgSz w:w="11906" w:h="16838" w:code="9"/>
       <w:pgMar w:top="1134" w:right="1558" w:bottom="1418" w:left="270" w:header="576" w:footer="432" w:gutter="864"/>
       <w:cols w:space="720"/>
@@ -8500,7 +8302,6 @@
   <w:style w:type="character" w:default="1" w:styleId="DefaultParagraphFont">
     <w:name w:val="Default Paragraph Font"/>
     <w:uiPriority w:val="1"/>
-    <w:semiHidden/>
     <w:unhideWhenUsed/>
   </w:style>
   <w:style w:type="table" w:default="1" w:styleId="TableNormal">
@@ -8854,6 +8655,18 @@
       <w:rFonts w:ascii="CG Times" w:hAnsi="CG Times"/>
       <w:sz w:val="24"/>
       <w:lang w:eastAsia="en-US"/>
+    </w:rPr>
+  </w:style>
+  <w:style w:type="character" w:styleId="UnresolvedMention">
+    <w:name w:val="Unresolved Mention"/>
+    <w:basedOn w:val="DefaultParagraphFont"/>
+    <w:uiPriority w:val="99"/>
+    <w:semiHidden/>
+    <w:unhideWhenUsed/>
+    <w:rsid w:val="00730C1A"/>
+    <w:rPr>
+      <w:color w:val="605E5C"/>
+      <w:shd w:val="clear" w:color="auto" w:fill="E1DFDD"/>
     </w:rPr>
   </w:style>
 </w:styles>
@@ -9375,7 +9188,7 @@
 </file>
 
 <file path=customXml/itemProps4.xml><?xml version="1.0" encoding="utf-8"?>
-<ds:datastoreItem xmlns:ds="http://schemas.openxmlformats.org/officeDocument/2006/customXml" ds:itemID="{76DCF82D-C955-4AC4-91C8-1AAA4EC02BDB}">
+<ds:datastoreItem xmlns:ds="http://schemas.openxmlformats.org/officeDocument/2006/customXml" ds:itemID="{DA25605A-7558-4E0D-83C3-A2EE1D2BC04C}">
   <ds:schemaRefs>
     <ds:schemaRef ds:uri="http://schemas.openxmlformats.org/officeDocument/2006/bibliography"/>
   </ds:schemaRefs>

</xml_diff>